<commit_message>
ADD: titles, beigin of analysis
</commit_message>
<xml_diff>
--- a/practice_report.docx
+++ b/practice_report.docx
@@ -26,6 +26,7 @@
           </w:tcPr>
           <w:p>
             <w:pPr>
+              <w:spacing w:line="360" w:lineRule="auto"/>
               <w:rPr>
                 <w:b/>
               </w:rPr>
@@ -68,7 +69,7 @@
                           </pic:cNvPicPr>
                         </pic:nvPicPr>
                         <pic:blipFill>
-                          <a:blip r:embed="rId5" cstate="print">
+                          <a:blip r:embed="rId6" cstate="print">
                             <a:extLst>
                               <a:ext uri="{28A0092B-C50C-407E-A947-70E740481C1C}">
                                 <a14:useLocalDpi xmlns:a14="http://schemas.microsoft.com/office/drawing/2010/main" val="0"/>
@@ -113,6 +114,7 @@
           </w:tcPr>
           <w:p>
             <w:pPr>
+              <w:spacing w:line="360" w:lineRule="auto"/>
               <w:jc w:val="center"/>
               <w:rPr>
                 <w:b/>
@@ -143,6 +145,7 @@
           </w:p>
           <w:p>
             <w:pPr>
+              <w:spacing w:line="360" w:lineRule="auto"/>
               <w:jc w:val="center"/>
               <w:rPr>
                 <w:b/>
@@ -159,6 +162,7 @@
           </w:p>
           <w:p>
             <w:pPr>
+              <w:spacing w:line="360" w:lineRule="auto"/>
               <w:jc w:val="center"/>
               <w:rPr>
                 <w:b/>
@@ -175,6 +179,7 @@
           </w:p>
           <w:p>
             <w:pPr>
+              <w:spacing w:line="360" w:lineRule="auto"/>
               <w:ind w:right="-2"/>
               <w:jc w:val="center"/>
               <w:rPr>
@@ -192,6 +197,7 @@
           </w:p>
           <w:p>
             <w:pPr>
+              <w:spacing w:line="360" w:lineRule="auto"/>
               <w:ind w:right="-2"/>
               <w:jc w:val="center"/>
               <w:rPr>
@@ -209,6 +215,7 @@
           </w:p>
           <w:p>
             <w:pPr>
+              <w:spacing w:line="360" w:lineRule="auto"/>
               <w:jc w:val="center"/>
               <w:rPr>
                 <w:b/>
@@ -225,6 +232,7 @@
           </w:p>
           <w:p>
             <w:pPr>
+              <w:spacing w:line="360" w:lineRule="auto"/>
               <w:jc w:val="center"/>
               <w:rPr>
                 <w:b/>
@@ -246,6 +254,7 @@
         <w:pBdr>
           <w:bottom w:val="thinThickSmallGap" w:sz="24" w:space="1" w:color="auto"/>
         </w:pBdr>
+        <w:spacing w:line="360" w:lineRule="auto"/>
         <w:jc w:val="center"/>
         <w:rPr>
           <w:bCs/>
@@ -256,6 +265,7 @@
     </w:p>
     <w:p>
       <w:pPr>
+        <w:spacing w:line="360" w:lineRule="auto"/>
         <w:ind w:left="360"/>
         <w:jc w:val="center"/>
         <w:rPr>
@@ -267,6 +277,7 @@
     </w:p>
     <w:p>
       <w:pPr>
+        <w:spacing w:line="360" w:lineRule="auto"/>
         <w:rPr>
           <w:sz w:val="24"/>
           <w:u w:val="single"/>
@@ -330,6 +341,7 @@
     </w:p>
     <w:p>
       <w:pPr>
+        <w:spacing w:line="360" w:lineRule="auto"/>
         <w:rPr>
           <w:sz w:val="24"/>
         </w:rPr>
@@ -337,6 +349,7 @@
     </w:p>
     <w:p>
       <w:pPr>
+        <w:spacing w:line="360" w:lineRule="auto"/>
         <w:rPr>
           <w:iCs/>
           <w:sz w:val="24"/>
@@ -379,6 +392,7 @@
     </w:p>
     <w:p>
       <w:pPr>
+        <w:spacing w:line="360" w:lineRule="auto"/>
         <w:rPr>
           <w:i/>
           <w:sz w:val="24"/>
@@ -387,6 +401,7 @@
     </w:p>
     <w:p>
       <w:pPr>
+        <w:spacing w:line="360" w:lineRule="auto"/>
         <w:jc w:val="center"/>
         <w:rPr>
           <w:bCs/>
@@ -397,6 +412,7 @@
     </w:p>
     <w:p>
       <w:pPr>
+        <w:spacing w:line="360" w:lineRule="auto"/>
         <w:jc w:val="center"/>
         <w:rPr>
           <w:bCs/>
@@ -407,6 +423,7 @@
     </w:p>
     <w:p>
       <w:pPr>
+        <w:spacing w:line="360" w:lineRule="auto"/>
         <w:jc w:val="center"/>
         <w:rPr>
           <w:b/>
@@ -449,6 +466,7 @@
     </w:p>
     <w:p>
       <w:pPr>
+        <w:spacing w:line="360" w:lineRule="auto"/>
         <w:jc w:val="center"/>
         <w:rPr>
           <w:bCs/>
@@ -459,6 +477,7 @@
     </w:p>
     <w:p>
       <w:pPr>
+        <w:spacing w:line="360" w:lineRule="auto"/>
         <w:jc w:val="center"/>
         <w:rPr>
           <w:bCs/>
@@ -469,6 +488,7 @@
     </w:p>
     <w:p>
       <w:pPr>
+        <w:spacing w:line="360" w:lineRule="auto"/>
         <w:rPr>
           <w:bCs/>
           <w:sz w:val="28"/>
@@ -540,6 +560,7 @@
     </w:p>
     <w:p>
       <w:pPr>
+        <w:spacing w:line="360" w:lineRule="auto"/>
         <w:jc w:val="center"/>
         <w:rPr>
           <w:bCs/>
@@ -560,6 +581,7 @@
     </w:p>
     <w:p>
       <w:pPr>
+        <w:spacing w:line="360" w:lineRule="auto"/>
         <w:jc w:val="center"/>
         <w:rPr>
           <w:bCs/>
@@ -570,6 +592,7 @@
     </w:p>
     <w:p>
       <w:pPr>
+        <w:spacing w:line="360" w:lineRule="auto"/>
         <w:rPr>
           <w:bCs/>
           <w:sz w:val="28"/>
@@ -614,6 +637,7 @@
     </w:p>
     <w:p>
       <w:pPr>
+        <w:spacing w:line="360" w:lineRule="auto"/>
         <w:jc w:val="center"/>
         <w:rPr>
           <w:bCs/>
@@ -624,6 +648,7 @@
     </w:p>
     <w:p>
       <w:pPr>
+        <w:spacing w:line="360" w:lineRule="auto"/>
         <w:rPr>
           <w:bCs/>
           <w:sz w:val="28"/>
@@ -686,15 +711,17 @@
     </w:p>
     <w:p>
       <w:pPr>
-        <w:rPr>
-          <w:bCs/>
-          <w:sz w:val="28"/>
-          <w:szCs w:val="28"/>
-        </w:rPr>
-      </w:pPr>
-    </w:p>
-    <w:p>
-      <w:pPr>
+        <w:spacing w:line="360" w:lineRule="auto"/>
+        <w:rPr>
+          <w:bCs/>
+          <w:sz w:val="28"/>
+          <w:szCs w:val="28"/>
+        </w:rPr>
+      </w:pPr>
+    </w:p>
+    <w:p>
+      <w:pPr>
+        <w:spacing w:line="360" w:lineRule="auto"/>
         <w:rPr>
           <w:bCs/>
           <w:sz w:val="28"/>
@@ -741,6 +768,7 @@
     </w:p>
     <w:p>
       <w:pPr>
+        <w:spacing w:line="360" w:lineRule="auto"/>
         <w:jc w:val="center"/>
         <w:rPr>
           <w:bCs/>
@@ -751,6 +779,7 @@
     </w:p>
     <w:p>
       <w:pPr>
+        <w:spacing w:line="360" w:lineRule="auto"/>
         <w:jc w:val="center"/>
         <w:rPr>
           <w:bCs/>
@@ -761,6 +790,7 @@
     </w:p>
     <w:p>
       <w:pPr>
+        <w:spacing w:line="360" w:lineRule="auto"/>
         <w:jc w:val="center"/>
         <w:rPr>
           <w:bCs/>
@@ -771,6 +801,7 @@
     </w:p>
     <w:p>
       <w:pPr>
+        <w:spacing w:line="360" w:lineRule="auto"/>
         <w:rPr>
           <w:b/>
           <w:sz w:val="28"/>
@@ -847,6 +878,7 @@
     </w:p>
     <w:p>
       <w:pPr>
+        <w:spacing w:line="360" w:lineRule="auto"/>
         <w:ind w:left="709" w:right="565" w:firstLine="709"/>
         <w:rPr>
           <w:i/>
@@ -956,11 +988,13 @@
     </w:p>
     <w:p>
       <w:pPr>
+        <w:spacing w:line="360" w:lineRule="auto"/>
         <w:jc w:val="both"/>
       </w:pPr>
     </w:p>
     <w:p>
       <w:pPr>
+        <w:spacing w:line="360" w:lineRule="auto"/>
         <w:rPr>
           <w:b/>
           <w:sz w:val="28"/>
@@ -971,6 +1005,7 @@
         <w:rPr>
           <w:sz w:val="28"/>
         </w:rPr>
+        <w:lastRenderedPageBreak/>
         <w:t>Руководитель</w:t>
       </w:r>
       <w:r>
@@ -1046,6 +1081,7 @@
     </w:p>
     <w:p>
       <w:pPr>
+        <w:spacing w:line="360" w:lineRule="auto"/>
         <w:ind w:left="709" w:right="565" w:firstLine="709"/>
         <w:rPr>
           <w:i/>
@@ -1155,12 +1191,18 @@
     </w:p>
     <w:p>
       <w:pPr>
+        <w:spacing w:line="360" w:lineRule="auto"/>
         <w:jc w:val="both"/>
       </w:pPr>
     </w:p>
-    <w:p/>
-    <w:p>
-      <w:pPr>
+    <w:p>
+      <w:pPr>
+        <w:spacing w:line="360" w:lineRule="auto"/>
+      </w:pPr>
+    </w:p>
+    <w:p>
+      <w:pPr>
+        <w:spacing w:line="360" w:lineRule="auto"/>
         <w:jc w:val="center"/>
         <w:rPr>
           <w:i/>
@@ -1170,6 +1212,7 @@
     </w:p>
     <w:p>
       <w:pPr>
+        <w:spacing w:line="360" w:lineRule="auto"/>
         <w:rPr>
           <w:sz w:val="28"/>
           <w:szCs w:val="28"/>
@@ -1185,6 +1228,7 @@
     </w:p>
     <w:p>
       <w:pPr>
+        <w:spacing w:line="360" w:lineRule="auto"/>
         <w:jc w:val="center"/>
         <w:rPr>
           <w:i/>
@@ -1194,6 +1238,7 @@
     </w:p>
     <w:p>
       <w:pPr>
+        <w:spacing w:line="360" w:lineRule="auto"/>
         <w:jc w:val="center"/>
         <w:rPr>
           <w:i/>
@@ -1203,6 +1248,7 @@
     </w:p>
     <w:p>
       <w:pPr>
+        <w:spacing w:line="360" w:lineRule="auto"/>
         <w:jc w:val="center"/>
         <w:rPr>
           <w:i/>
@@ -1212,6 +1258,7 @@
     </w:p>
     <w:p>
       <w:pPr>
+        <w:spacing w:line="360" w:lineRule="auto"/>
         <w:jc w:val="center"/>
         <w:rPr>
           <w:i/>
@@ -1221,6 +1268,7 @@
     </w:p>
     <w:p>
       <w:pPr>
+        <w:spacing w:line="360" w:lineRule="auto"/>
         <w:jc w:val="center"/>
         <w:rPr>
           <w:i/>
@@ -1230,6 +1278,7 @@
     </w:p>
     <w:p>
       <w:pPr>
+        <w:spacing w:line="360" w:lineRule="auto"/>
         <w:jc w:val="center"/>
         <w:rPr>
           <w:i/>
@@ -1239,6 +1288,7 @@
     </w:p>
     <w:p>
       <w:pPr>
+        <w:spacing w:line="360" w:lineRule="auto"/>
         <w:jc w:val="center"/>
         <w:rPr>
           <w:i/>
@@ -1248,6 +1298,7 @@
     </w:p>
     <w:p>
       <w:pPr>
+        <w:spacing w:line="360" w:lineRule="auto"/>
         <w:jc w:val="center"/>
         <w:rPr>
           <w:i/>
@@ -1278,7 +1329,7 @@
     </w:p>
     <w:p>
       <w:pPr>
-        <w:spacing w:after="160" w:line="259" w:lineRule="auto"/>
+        <w:spacing w:after="160" w:line="360" w:lineRule="auto"/>
       </w:pPr>
       <w:r>
         <w:br w:type="page"/>
@@ -1326,7 +1377,7 @@
     </w:p>
     <w:p>
       <w:pPr>
-        <w:spacing w:after="160" w:line="259" w:lineRule="auto"/>
+        <w:spacing w:after="160" w:line="360" w:lineRule="auto"/>
         <w:rPr>
           <w:sz w:val="28"/>
           <w:szCs w:val="28"/>
@@ -1367,12 +1418,13 @@
         <w:p>
           <w:pPr>
             <w:pStyle w:val="a3"/>
-            <w:ind w:firstLine="708"/>
+            <w:numPr>
+              <w:ilvl w:val="0"/>
+              <w:numId w:val="0"/>
+            </w:numPr>
+            <w:spacing w:line="360" w:lineRule="auto"/>
+            <w:ind w:left="1140"/>
             <w:rPr>
-              <w:rFonts w:ascii="Times New Roman" w:hAnsi="Times New Roman" w:cs="Times New Roman"/>
-              <w:b/>
-              <w:bCs/>
-              <w:color w:val="000000" w:themeColor="text1"/>
               <w:sz w:val="28"/>
               <w:szCs w:val="28"/>
             </w:rPr>
@@ -1391,15 +1443,6 @@
         </w:p>
         <w:p>
           <w:pPr>
-            <w:rPr>
-              <w:sz w:val="28"/>
-              <w:szCs w:val="28"/>
-              <w:lang w:eastAsia="ru-RU"/>
-            </w:rPr>
-          </w:pPr>
-        </w:p>
-        <w:p>
-          <w:pPr>
             <w:pStyle w:val="11"/>
             <w:tabs>
               <w:tab w:val="right" w:leader="dot" w:pos="9628"/>
@@ -1407,8 +1450,8 @@
             <w:rPr>
               <w:rFonts w:asciiTheme="minorHAnsi" w:eastAsiaTheme="minorEastAsia" w:hAnsiTheme="minorHAnsi" w:cstheme="minorBidi"/>
               <w:noProof/>
-              <w:sz w:val="28"/>
-              <w:szCs w:val="28"/>
+              <w:sz w:val="22"/>
+              <w:szCs w:val="22"/>
               <w:lang w:eastAsia="ru-RU"/>
             </w:rPr>
           </w:pPr>
@@ -1433,13 +1476,14 @@
             </w:rPr>
             <w:fldChar w:fldCharType="separate"/>
           </w:r>
-          <w:hyperlink w:anchor="_Toc44672927" w:history="1">
+          <w:hyperlink w:anchor="_Toc44761656" w:history="1">
             <w:r>
               <w:rPr>
                 <w:rStyle w:val="a4"/>
-                <w:noProof/>
-                <w:sz w:val="28"/>
-                <w:szCs w:val="28"/>
+                <w:rFonts w:eastAsiaTheme="majorEastAsia"/>
+                <w:b/>
+                <w:bCs/>
+                <w:noProof/>
               </w:rPr>
               <w:t>Введение</w:t>
             </w:r>
@@ -1447,8 +1491,6 @@
               <w:rPr>
                 <w:noProof/>
                 <w:webHidden/>
-                <w:sz w:val="28"/>
-                <w:szCs w:val="28"/>
               </w:rPr>
               <w:tab/>
             </w:r>
@@ -1456,8 +1498,6 @@
               <w:rPr>
                 <w:noProof/>
                 <w:webHidden/>
-                <w:sz w:val="28"/>
-                <w:szCs w:val="28"/>
               </w:rPr>
               <w:fldChar w:fldCharType="begin"/>
             </w:r>
@@ -1465,25 +1505,19 @@
               <w:rPr>
                 <w:noProof/>
                 <w:webHidden/>
-                <w:sz w:val="28"/>
-                <w:szCs w:val="28"/>
-              </w:rPr>
-              <w:instrText xml:space="preserve"> PAGEREF _Toc44672927 \h </w:instrText>
-            </w:r>
-            <w:r>
-              <w:rPr>
-                <w:noProof/>
-                <w:webHidden/>
-                <w:sz w:val="28"/>
-                <w:szCs w:val="28"/>
-              </w:rPr>
-            </w:r>
-            <w:r>
-              <w:rPr>
-                <w:noProof/>
-                <w:webHidden/>
-                <w:sz w:val="28"/>
-                <w:szCs w:val="28"/>
+              </w:rPr>
+              <w:instrText xml:space="preserve"> PAGEREF _Toc44761656 \h </w:instrText>
+            </w:r>
+            <w:r>
+              <w:rPr>
+                <w:noProof/>
+                <w:webHidden/>
+              </w:rPr>
+            </w:r>
+            <w:r>
+              <w:rPr>
+                <w:noProof/>
+                <w:webHidden/>
               </w:rPr>
               <w:fldChar w:fldCharType="separate"/>
             </w:r>
@@ -1491,17 +1525,13 @@
               <w:rPr>
                 <w:noProof/>
                 <w:webHidden/>
-                <w:sz w:val="28"/>
-                <w:szCs w:val="28"/>
-              </w:rPr>
-              <w:t>4</w:t>
-            </w:r>
-            <w:r>
-              <w:rPr>
-                <w:noProof/>
-                <w:webHidden/>
-                <w:sz w:val="28"/>
-                <w:szCs w:val="28"/>
+              </w:rPr>
+              <w:t>5</w:t>
+            </w:r>
+            <w:r>
+              <w:rPr>
+                <w:noProof/>
+                <w:webHidden/>
               </w:rPr>
               <w:fldChar w:fldCharType="end"/>
             </w:r>
@@ -1516,18 +1546,19 @@
             <w:rPr>
               <w:rFonts w:asciiTheme="minorHAnsi" w:eastAsiaTheme="minorEastAsia" w:hAnsiTheme="minorHAnsi" w:cstheme="minorBidi"/>
               <w:noProof/>
-              <w:sz w:val="28"/>
-              <w:szCs w:val="28"/>
+              <w:sz w:val="22"/>
+              <w:szCs w:val="22"/>
               <w:lang w:eastAsia="ru-RU"/>
             </w:rPr>
           </w:pPr>
-          <w:hyperlink w:anchor="_Toc44672928" w:history="1">
+          <w:hyperlink w:anchor="_Toc44761657" w:history="1">
             <w:r>
               <w:rPr>
                 <w:rStyle w:val="a4"/>
-                <w:noProof/>
-                <w:sz w:val="28"/>
-                <w:szCs w:val="28"/>
+                <w:rFonts w:eastAsiaTheme="majorEastAsia"/>
+                <w:b/>
+                <w:bCs/>
+                <w:noProof/>
               </w:rPr>
               <w:t>Основная часть</w:t>
             </w:r>
@@ -1535,8 +1566,6 @@
               <w:rPr>
                 <w:noProof/>
                 <w:webHidden/>
-                <w:sz w:val="28"/>
-                <w:szCs w:val="28"/>
               </w:rPr>
               <w:tab/>
             </w:r>
@@ -1544,8 +1573,6 @@
               <w:rPr>
                 <w:noProof/>
                 <w:webHidden/>
-                <w:sz w:val="28"/>
-                <w:szCs w:val="28"/>
               </w:rPr>
               <w:fldChar w:fldCharType="begin"/>
             </w:r>
@@ -1553,25 +1580,19 @@
               <w:rPr>
                 <w:noProof/>
                 <w:webHidden/>
-                <w:sz w:val="28"/>
-                <w:szCs w:val="28"/>
-              </w:rPr>
-              <w:instrText xml:space="preserve"> PAGEREF _Toc44672928 \h </w:instrText>
-            </w:r>
-            <w:r>
-              <w:rPr>
-                <w:noProof/>
-                <w:webHidden/>
-                <w:sz w:val="28"/>
-                <w:szCs w:val="28"/>
-              </w:rPr>
-            </w:r>
-            <w:r>
-              <w:rPr>
-                <w:noProof/>
-                <w:webHidden/>
-                <w:sz w:val="28"/>
-                <w:szCs w:val="28"/>
+              </w:rPr>
+              <w:instrText xml:space="preserve"> PAGEREF _Toc44761657 \h </w:instrText>
+            </w:r>
+            <w:r>
+              <w:rPr>
+                <w:noProof/>
+                <w:webHidden/>
+              </w:rPr>
+            </w:r>
+            <w:r>
+              <w:rPr>
+                <w:noProof/>
+                <w:webHidden/>
               </w:rPr>
               <w:fldChar w:fldCharType="separate"/>
             </w:r>
@@ -1579,17 +1600,877 @@
               <w:rPr>
                 <w:noProof/>
                 <w:webHidden/>
-                <w:sz w:val="28"/>
-                <w:szCs w:val="28"/>
-              </w:rPr>
-              <w:t>5</w:t>
-            </w:r>
-            <w:r>
-              <w:rPr>
-                <w:noProof/>
-                <w:webHidden/>
-                <w:sz w:val="28"/>
-                <w:szCs w:val="28"/>
+              </w:rPr>
+              <w:t>6</w:t>
+            </w:r>
+            <w:r>
+              <w:rPr>
+                <w:noProof/>
+                <w:webHidden/>
+              </w:rPr>
+              <w:fldChar w:fldCharType="end"/>
+            </w:r>
+          </w:hyperlink>
+        </w:p>
+        <w:p>
+          <w:pPr>
+            <w:pStyle w:val="11"/>
+            <w:tabs>
+              <w:tab w:val="left" w:pos="440"/>
+              <w:tab w:val="right" w:leader="dot" w:pos="9628"/>
+            </w:tabs>
+            <w:rPr>
+              <w:rFonts w:asciiTheme="minorHAnsi" w:eastAsiaTheme="minorEastAsia" w:hAnsiTheme="minorHAnsi" w:cstheme="minorBidi"/>
+              <w:noProof/>
+              <w:sz w:val="22"/>
+              <w:szCs w:val="22"/>
+              <w:lang w:eastAsia="ru-RU"/>
+            </w:rPr>
+          </w:pPr>
+          <w:hyperlink w:anchor="_Toc44761658" w:history="1">
+            <w:r>
+              <w:rPr>
+                <w:rStyle w:val="a4"/>
+                <w:rFonts w:eastAsiaTheme="majorEastAsia"/>
+                <w:b/>
+                <w:bCs/>
+                <w:noProof/>
+              </w:rPr>
+              <w:t>1</w:t>
+            </w:r>
+            <w:r>
+              <w:rPr>
+                <w:rFonts w:asciiTheme="minorHAnsi" w:eastAsiaTheme="minorEastAsia" w:hAnsiTheme="minorHAnsi" w:cstheme="minorBidi"/>
+                <w:noProof/>
+                <w:sz w:val="22"/>
+                <w:szCs w:val="22"/>
+                <w:lang w:eastAsia="ru-RU"/>
+              </w:rPr>
+              <w:tab/>
+            </w:r>
+            <w:r>
+              <w:rPr>
+                <w:rStyle w:val="a4"/>
+                <w:rFonts w:eastAsiaTheme="majorEastAsia"/>
+                <w:b/>
+                <w:bCs/>
+                <w:noProof/>
+              </w:rPr>
+              <w:t>Аналитическая часть</w:t>
+            </w:r>
+            <w:r>
+              <w:rPr>
+                <w:noProof/>
+                <w:webHidden/>
+              </w:rPr>
+              <w:tab/>
+            </w:r>
+            <w:r>
+              <w:rPr>
+                <w:noProof/>
+                <w:webHidden/>
+              </w:rPr>
+              <w:fldChar w:fldCharType="begin"/>
+            </w:r>
+            <w:r>
+              <w:rPr>
+                <w:noProof/>
+                <w:webHidden/>
+              </w:rPr>
+              <w:instrText xml:space="preserve"> PAGEREF _Toc44761658 \h </w:instrText>
+            </w:r>
+            <w:r>
+              <w:rPr>
+                <w:noProof/>
+                <w:webHidden/>
+              </w:rPr>
+            </w:r>
+            <w:r>
+              <w:rPr>
+                <w:noProof/>
+                <w:webHidden/>
+              </w:rPr>
+              <w:fldChar w:fldCharType="separate"/>
+            </w:r>
+            <w:r>
+              <w:rPr>
+                <w:noProof/>
+                <w:webHidden/>
+              </w:rPr>
+              <w:t>6</w:t>
+            </w:r>
+            <w:r>
+              <w:rPr>
+                <w:noProof/>
+                <w:webHidden/>
+              </w:rPr>
+              <w:fldChar w:fldCharType="end"/>
+            </w:r>
+          </w:hyperlink>
+        </w:p>
+        <w:p>
+          <w:pPr>
+            <w:pStyle w:val="21"/>
+            <w:tabs>
+              <w:tab w:val="left" w:pos="880"/>
+              <w:tab w:val="right" w:leader="dot" w:pos="9628"/>
+            </w:tabs>
+            <w:rPr>
+              <w:rFonts w:asciiTheme="minorHAnsi" w:eastAsiaTheme="minorEastAsia" w:hAnsiTheme="minorHAnsi" w:cstheme="minorBidi"/>
+              <w:noProof/>
+              <w:sz w:val="22"/>
+              <w:szCs w:val="22"/>
+              <w:lang w:eastAsia="ru-RU"/>
+            </w:rPr>
+          </w:pPr>
+          <w:hyperlink w:anchor="_Toc44761659" w:history="1">
+            <w:r>
+              <w:rPr>
+                <w:rStyle w:val="a4"/>
+                <w:rFonts w:eastAsiaTheme="majorEastAsia"/>
+                <w:b/>
+                <w:bCs/>
+                <w:noProof/>
+              </w:rPr>
+              <w:t>1.1</w:t>
+            </w:r>
+            <w:r>
+              <w:rPr>
+                <w:rFonts w:asciiTheme="minorHAnsi" w:eastAsiaTheme="minorEastAsia" w:hAnsiTheme="minorHAnsi" w:cstheme="minorBidi"/>
+                <w:noProof/>
+                <w:sz w:val="22"/>
+                <w:szCs w:val="22"/>
+                <w:lang w:eastAsia="ru-RU"/>
+              </w:rPr>
+              <w:tab/>
+            </w:r>
+            <w:r>
+              <w:rPr>
+                <w:rStyle w:val="a4"/>
+                <w:rFonts w:eastAsiaTheme="majorEastAsia"/>
+                <w:b/>
+                <w:bCs/>
+                <w:noProof/>
+              </w:rPr>
+              <w:t>Детализация задачи</w:t>
+            </w:r>
+            <w:r>
+              <w:rPr>
+                <w:noProof/>
+                <w:webHidden/>
+              </w:rPr>
+              <w:tab/>
+            </w:r>
+            <w:r>
+              <w:rPr>
+                <w:noProof/>
+                <w:webHidden/>
+              </w:rPr>
+              <w:fldChar w:fldCharType="begin"/>
+            </w:r>
+            <w:r>
+              <w:rPr>
+                <w:noProof/>
+                <w:webHidden/>
+              </w:rPr>
+              <w:instrText xml:space="preserve"> PAGEREF _Toc44761659 \h </w:instrText>
+            </w:r>
+            <w:r>
+              <w:rPr>
+                <w:noProof/>
+                <w:webHidden/>
+              </w:rPr>
+            </w:r>
+            <w:r>
+              <w:rPr>
+                <w:noProof/>
+                <w:webHidden/>
+              </w:rPr>
+              <w:fldChar w:fldCharType="separate"/>
+            </w:r>
+            <w:r>
+              <w:rPr>
+                <w:noProof/>
+                <w:webHidden/>
+              </w:rPr>
+              <w:t>6</w:t>
+            </w:r>
+            <w:r>
+              <w:rPr>
+                <w:noProof/>
+                <w:webHidden/>
+              </w:rPr>
+              <w:fldChar w:fldCharType="end"/>
+            </w:r>
+          </w:hyperlink>
+        </w:p>
+        <w:p>
+          <w:pPr>
+            <w:pStyle w:val="21"/>
+            <w:tabs>
+              <w:tab w:val="left" w:pos="880"/>
+              <w:tab w:val="right" w:leader="dot" w:pos="9628"/>
+            </w:tabs>
+            <w:rPr>
+              <w:rFonts w:asciiTheme="minorHAnsi" w:eastAsiaTheme="minorEastAsia" w:hAnsiTheme="minorHAnsi" w:cstheme="minorBidi"/>
+              <w:noProof/>
+              <w:sz w:val="22"/>
+              <w:szCs w:val="22"/>
+              <w:lang w:eastAsia="ru-RU"/>
+            </w:rPr>
+          </w:pPr>
+          <w:hyperlink w:anchor="_Toc44761660" w:history="1">
+            <w:r>
+              <w:rPr>
+                <w:rStyle w:val="a4"/>
+                <w:rFonts w:eastAsiaTheme="majorEastAsia"/>
+                <w:b/>
+                <w:bCs/>
+                <w:noProof/>
+              </w:rPr>
+              <w:t>1.2</w:t>
+            </w:r>
+            <w:r>
+              <w:rPr>
+                <w:rFonts w:asciiTheme="minorHAnsi" w:eastAsiaTheme="minorEastAsia" w:hAnsiTheme="minorHAnsi" w:cstheme="minorBidi"/>
+                <w:noProof/>
+                <w:sz w:val="22"/>
+                <w:szCs w:val="22"/>
+                <w:lang w:eastAsia="ru-RU"/>
+              </w:rPr>
+              <w:tab/>
+            </w:r>
+            <w:r>
+              <w:rPr>
+                <w:rStyle w:val="a4"/>
+                <w:rFonts w:eastAsiaTheme="majorEastAsia"/>
+                <w:b/>
+                <w:bCs/>
+                <w:noProof/>
+              </w:rPr>
+              <w:t>Описание моделей визуализируемых объектов</w:t>
+            </w:r>
+            <w:r>
+              <w:rPr>
+                <w:noProof/>
+                <w:webHidden/>
+              </w:rPr>
+              <w:tab/>
+            </w:r>
+            <w:r>
+              <w:rPr>
+                <w:noProof/>
+                <w:webHidden/>
+              </w:rPr>
+              <w:fldChar w:fldCharType="begin"/>
+            </w:r>
+            <w:r>
+              <w:rPr>
+                <w:noProof/>
+                <w:webHidden/>
+              </w:rPr>
+              <w:instrText xml:space="preserve"> PAGEREF _Toc44761660 \h </w:instrText>
+            </w:r>
+            <w:r>
+              <w:rPr>
+                <w:noProof/>
+                <w:webHidden/>
+              </w:rPr>
+            </w:r>
+            <w:r>
+              <w:rPr>
+                <w:noProof/>
+                <w:webHidden/>
+              </w:rPr>
+              <w:fldChar w:fldCharType="separate"/>
+            </w:r>
+            <w:r>
+              <w:rPr>
+                <w:noProof/>
+                <w:webHidden/>
+              </w:rPr>
+              <w:t>6</w:t>
+            </w:r>
+            <w:r>
+              <w:rPr>
+                <w:noProof/>
+                <w:webHidden/>
+              </w:rPr>
+              <w:fldChar w:fldCharType="end"/>
+            </w:r>
+          </w:hyperlink>
+        </w:p>
+        <w:p>
+          <w:pPr>
+            <w:pStyle w:val="21"/>
+            <w:tabs>
+              <w:tab w:val="left" w:pos="880"/>
+              <w:tab w:val="right" w:leader="dot" w:pos="9628"/>
+            </w:tabs>
+            <w:rPr>
+              <w:rFonts w:asciiTheme="minorHAnsi" w:eastAsiaTheme="minorEastAsia" w:hAnsiTheme="minorHAnsi" w:cstheme="minorBidi"/>
+              <w:noProof/>
+              <w:sz w:val="22"/>
+              <w:szCs w:val="22"/>
+              <w:lang w:eastAsia="ru-RU"/>
+            </w:rPr>
+          </w:pPr>
+          <w:hyperlink w:anchor="_Toc44761661" w:history="1">
+            <w:r>
+              <w:rPr>
+                <w:rStyle w:val="a4"/>
+                <w:rFonts w:eastAsiaTheme="majorEastAsia"/>
+                <w:b/>
+                <w:bCs/>
+                <w:noProof/>
+              </w:rPr>
+              <w:t>1.3</w:t>
+            </w:r>
+            <w:r>
+              <w:rPr>
+                <w:rFonts w:asciiTheme="minorHAnsi" w:eastAsiaTheme="minorEastAsia" w:hAnsiTheme="minorHAnsi" w:cstheme="minorBidi"/>
+                <w:noProof/>
+                <w:sz w:val="22"/>
+                <w:szCs w:val="22"/>
+                <w:lang w:eastAsia="ru-RU"/>
+              </w:rPr>
+              <w:tab/>
+            </w:r>
+            <w:r>
+              <w:rPr>
+                <w:rStyle w:val="a4"/>
+                <w:rFonts w:eastAsiaTheme="majorEastAsia"/>
+                <w:b/>
+                <w:bCs/>
+                <w:noProof/>
+              </w:rPr>
+              <w:t>Анализ алгоритмов удаления невидимых линий и поверхностей</w:t>
+            </w:r>
+            <w:r>
+              <w:rPr>
+                <w:noProof/>
+                <w:webHidden/>
+              </w:rPr>
+              <w:tab/>
+            </w:r>
+            <w:r>
+              <w:rPr>
+                <w:noProof/>
+                <w:webHidden/>
+              </w:rPr>
+              <w:fldChar w:fldCharType="begin"/>
+            </w:r>
+            <w:r>
+              <w:rPr>
+                <w:noProof/>
+                <w:webHidden/>
+              </w:rPr>
+              <w:instrText xml:space="preserve"> PAGEREF _Toc44761661 \h </w:instrText>
+            </w:r>
+            <w:r>
+              <w:rPr>
+                <w:noProof/>
+                <w:webHidden/>
+              </w:rPr>
+            </w:r>
+            <w:r>
+              <w:rPr>
+                <w:noProof/>
+                <w:webHidden/>
+              </w:rPr>
+              <w:fldChar w:fldCharType="separate"/>
+            </w:r>
+            <w:r>
+              <w:rPr>
+                <w:noProof/>
+                <w:webHidden/>
+              </w:rPr>
+              <w:t>7</w:t>
+            </w:r>
+            <w:r>
+              <w:rPr>
+                <w:noProof/>
+                <w:webHidden/>
+              </w:rPr>
+              <w:fldChar w:fldCharType="end"/>
+            </w:r>
+          </w:hyperlink>
+        </w:p>
+        <w:p>
+          <w:pPr>
+            <w:pStyle w:val="21"/>
+            <w:tabs>
+              <w:tab w:val="left" w:pos="880"/>
+              <w:tab w:val="right" w:leader="dot" w:pos="9628"/>
+            </w:tabs>
+            <w:rPr>
+              <w:rFonts w:asciiTheme="minorHAnsi" w:eastAsiaTheme="minorEastAsia" w:hAnsiTheme="minorHAnsi" w:cstheme="minorBidi"/>
+              <w:noProof/>
+              <w:sz w:val="22"/>
+              <w:szCs w:val="22"/>
+              <w:lang w:eastAsia="ru-RU"/>
+            </w:rPr>
+          </w:pPr>
+          <w:hyperlink w:anchor="_Toc44761662" w:history="1">
+            <w:r>
+              <w:rPr>
+                <w:rStyle w:val="a4"/>
+                <w:rFonts w:eastAsiaTheme="majorEastAsia"/>
+                <w:b/>
+                <w:bCs/>
+                <w:noProof/>
+              </w:rPr>
+              <w:t>1.4</w:t>
+            </w:r>
+            <w:r>
+              <w:rPr>
+                <w:rFonts w:asciiTheme="minorHAnsi" w:eastAsiaTheme="minorEastAsia" w:hAnsiTheme="minorHAnsi" w:cstheme="minorBidi"/>
+                <w:noProof/>
+                <w:sz w:val="22"/>
+                <w:szCs w:val="22"/>
+                <w:lang w:eastAsia="ru-RU"/>
+              </w:rPr>
+              <w:tab/>
+            </w:r>
+            <w:r>
+              <w:rPr>
+                <w:rStyle w:val="a4"/>
+                <w:rFonts w:eastAsiaTheme="majorEastAsia"/>
+                <w:b/>
+                <w:bCs/>
+                <w:noProof/>
+              </w:rPr>
+              <w:t>Анализ алгоритмов закрашивания</w:t>
+            </w:r>
+            <w:r>
+              <w:rPr>
+                <w:noProof/>
+                <w:webHidden/>
+              </w:rPr>
+              <w:tab/>
+            </w:r>
+            <w:r>
+              <w:rPr>
+                <w:noProof/>
+                <w:webHidden/>
+              </w:rPr>
+              <w:fldChar w:fldCharType="begin"/>
+            </w:r>
+            <w:r>
+              <w:rPr>
+                <w:noProof/>
+                <w:webHidden/>
+              </w:rPr>
+              <w:instrText xml:space="preserve"> PAGEREF _Toc44761662 \h </w:instrText>
+            </w:r>
+            <w:r>
+              <w:rPr>
+                <w:noProof/>
+                <w:webHidden/>
+              </w:rPr>
+            </w:r>
+            <w:r>
+              <w:rPr>
+                <w:noProof/>
+                <w:webHidden/>
+              </w:rPr>
+              <w:fldChar w:fldCharType="separate"/>
+            </w:r>
+            <w:r>
+              <w:rPr>
+                <w:noProof/>
+                <w:webHidden/>
+              </w:rPr>
+              <w:t>8</w:t>
+            </w:r>
+            <w:r>
+              <w:rPr>
+                <w:noProof/>
+                <w:webHidden/>
+              </w:rPr>
+              <w:fldChar w:fldCharType="end"/>
+            </w:r>
+          </w:hyperlink>
+        </w:p>
+        <w:p>
+          <w:pPr>
+            <w:pStyle w:val="21"/>
+            <w:tabs>
+              <w:tab w:val="left" w:pos="880"/>
+              <w:tab w:val="right" w:leader="dot" w:pos="9628"/>
+            </w:tabs>
+            <w:rPr>
+              <w:rFonts w:asciiTheme="minorHAnsi" w:eastAsiaTheme="minorEastAsia" w:hAnsiTheme="minorHAnsi" w:cstheme="minorBidi"/>
+              <w:noProof/>
+              <w:sz w:val="22"/>
+              <w:szCs w:val="22"/>
+              <w:lang w:eastAsia="ru-RU"/>
+            </w:rPr>
+          </w:pPr>
+          <w:hyperlink w:anchor="_Toc44761663" w:history="1">
+            <w:r>
+              <w:rPr>
+                <w:rStyle w:val="a4"/>
+                <w:rFonts w:eastAsiaTheme="majorEastAsia"/>
+                <w:b/>
+                <w:bCs/>
+                <w:noProof/>
+              </w:rPr>
+              <w:t>1.5</w:t>
+            </w:r>
+            <w:r>
+              <w:rPr>
+                <w:rFonts w:asciiTheme="minorHAnsi" w:eastAsiaTheme="minorEastAsia" w:hAnsiTheme="minorHAnsi" w:cstheme="minorBidi"/>
+                <w:noProof/>
+                <w:sz w:val="22"/>
+                <w:szCs w:val="22"/>
+                <w:lang w:eastAsia="ru-RU"/>
+              </w:rPr>
+              <w:tab/>
+            </w:r>
+            <w:r>
+              <w:rPr>
+                <w:rStyle w:val="a4"/>
+                <w:rFonts w:eastAsiaTheme="majorEastAsia"/>
+                <w:b/>
+                <w:bCs/>
+                <w:noProof/>
+              </w:rPr>
+              <w:t>Анализ алгоритмов освещённости</w:t>
+            </w:r>
+            <w:r>
+              <w:rPr>
+                <w:noProof/>
+                <w:webHidden/>
+              </w:rPr>
+              <w:tab/>
+            </w:r>
+            <w:r>
+              <w:rPr>
+                <w:noProof/>
+                <w:webHidden/>
+              </w:rPr>
+              <w:fldChar w:fldCharType="begin"/>
+            </w:r>
+            <w:r>
+              <w:rPr>
+                <w:noProof/>
+                <w:webHidden/>
+              </w:rPr>
+              <w:instrText xml:space="preserve"> PAGEREF _Toc44761663 \h </w:instrText>
+            </w:r>
+            <w:r>
+              <w:rPr>
+                <w:noProof/>
+                <w:webHidden/>
+              </w:rPr>
+            </w:r>
+            <w:r>
+              <w:rPr>
+                <w:noProof/>
+                <w:webHidden/>
+              </w:rPr>
+              <w:fldChar w:fldCharType="separate"/>
+            </w:r>
+            <w:r>
+              <w:rPr>
+                <w:noProof/>
+                <w:webHidden/>
+              </w:rPr>
+              <w:t>8</w:t>
+            </w:r>
+            <w:r>
+              <w:rPr>
+                <w:noProof/>
+                <w:webHidden/>
+              </w:rPr>
+              <w:fldChar w:fldCharType="end"/>
+            </w:r>
+          </w:hyperlink>
+        </w:p>
+        <w:p>
+          <w:pPr>
+            <w:pStyle w:val="21"/>
+            <w:tabs>
+              <w:tab w:val="left" w:pos="880"/>
+              <w:tab w:val="right" w:leader="dot" w:pos="9628"/>
+            </w:tabs>
+            <w:rPr>
+              <w:rFonts w:asciiTheme="minorHAnsi" w:eastAsiaTheme="minorEastAsia" w:hAnsiTheme="minorHAnsi" w:cstheme="minorBidi"/>
+              <w:noProof/>
+              <w:sz w:val="22"/>
+              <w:szCs w:val="22"/>
+              <w:lang w:eastAsia="ru-RU"/>
+            </w:rPr>
+          </w:pPr>
+          <w:hyperlink w:anchor="_Toc44761664" w:history="1">
+            <w:r>
+              <w:rPr>
+                <w:rStyle w:val="a4"/>
+                <w:rFonts w:eastAsiaTheme="majorEastAsia"/>
+                <w:b/>
+                <w:bCs/>
+                <w:noProof/>
+              </w:rPr>
+              <w:t>1.6</w:t>
+            </w:r>
+            <w:r>
+              <w:rPr>
+                <w:rFonts w:asciiTheme="minorHAnsi" w:eastAsiaTheme="minorEastAsia" w:hAnsiTheme="minorHAnsi" w:cstheme="minorBidi"/>
+                <w:noProof/>
+                <w:sz w:val="22"/>
+                <w:szCs w:val="22"/>
+                <w:lang w:eastAsia="ru-RU"/>
+              </w:rPr>
+              <w:tab/>
+            </w:r>
+            <w:r>
+              <w:rPr>
+                <w:rStyle w:val="a4"/>
+                <w:rFonts w:eastAsiaTheme="majorEastAsia"/>
+                <w:b/>
+                <w:bCs/>
+                <w:noProof/>
+              </w:rPr>
+              <w:t>Физическая модель поведения объектов</w:t>
+            </w:r>
+            <w:r>
+              <w:rPr>
+                <w:noProof/>
+                <w:webHidden/>
+              </w:rPr>
+              <w:tab/>
+            </w:r>
+            <w:r>
+              <w:rPr>
+                <w:noProof/>
+                <w:webHidden/>
+              </w:rPr>
+              <w:fldChar w:fldCharType="begin"/>
+            </w:r>
+            <w:r>
+              <w:rPr>
+                <w:noProof/>
+                <w:webHidden/>
+              </w:rPr>
+              <w:instrText xml:space="preserve"> PAGEREF _Toc44761664 \h </w:instrText>
+            </w:r>
+            <w:r>
+              <w:rPr>
+                <w:noProof/>
+                <w:webHidden/>
+              </w:rPr>
+            </w:r>
+            <w:r>
+              <w:rPr>
+                <w:noProof/>
+                <w:webHidden/>
+              </w:rPr>
+              <w:fldChar w:fldCharType="separate"/>
+            </w:r>
+            <w:r>
+              <w:rPr>
+                <w:noProof/>
+                <w:webHidden/>
+              </w:rPr>
+              <w:t>8</w:t>
+            </w:r>
+            <w:r>
+              <w:rPr>
+                <w:noProof/>
+                <w:webHidden/>
+              </w:rPr>
+              <w:fldChar w:fldCharType="end"/>
+            </w:r>
+          </w:hyperlink>
+        </w:p>
+        <w:p>
+          <w:pPr>
+            <w:pStyle w:val="11"/>
+            <w:tabs>
+              <w:tab w:val="left" w:pos="440"/>
+              <w:tab w:val="right" w:leader="dot" w:pos="9628"/>
+            </w:tabs>
+            <w:rPr>
+              <w:rFonts w:asciiTheme="minorHAnsi" w:eastAsiaTheme="minorEastAsia" w:hAnsiTheme="minorHAnsi" w:cstheme="minorBidi"/>
+              <w:noProof/>
+              <w:sz w:val="22"/>
+              <w:szCs w:val="22"/>
+              <w:lang w:eastAsia="ru-RU"/>
+            </w:rPr>
+          </w:pPr>
+          <w:hyperlink w:anchor="_Toc44761665" w:history="1">
+            <w:r>
+              <w:rPr>
+                <w:rStyle w:val="a4"/>
+                <w:rFonts w:eastAsiaTheme="majorEastAsia"/>
+                <w:b/>
+                <w:bCs/>
+                <w:noProof/>
+              </w:rPr>
+              <w:t>2</w:t>
+            </w:r>
+            <w:r>
+              <w:rPr>
+                <w:rFonts w:asciiTheme="minorHAnsi" w:eastAsiaTheme="minorEastAsia" w:hAnsiTheme="minorHAnsi" w:cstheme="minorBidi"/>
+                <w:noProof/>
+                <w:sz w:val="22"/>
+                <w:szCs w:val="22"/>
+                <w:lang w:eastAsia="ru-RU"/>
+              </w:rPr>
+              <w:tab/>
+            </w:r>
+            <w:r>
+              <w:rPr>
+                <w:rStyle w:val="a4"/>
+                <w:rFonts w:eastAsiaTheme="majorEastAsia"/>
+                <w:b/>
+                <w:bCs/>
+                <w:noProof/>
+              </w:rPr>
+              <w:t>Конструкторская часть</w:t>
+            </w:r>
+            <w:r>
+              <w:rPr>
+                <w:noProof/>
+                <w:webHidden/>
+              </w:rPr>
+              <w:tab/>
+            </w:r>
+            <w:r>
+              <w:rPr>
+                <w:noProof/>
+                <w:webHidden/>
+              </w:rPr>
+              <w:fldChar w:fldCharType="begin"/>
+            </w:r>
+            <w:r>
+              <w:rPr>
+                <w:noProof/>
+                <w:webHidden/>
+              </w:rPr>
+              <w:instrText xml:space="preserve"> PAGEREF _Toc44761665 \h </w:instrText>
+            </w:r>
+            <w:r>
+              <w:rPr>
+                <w:noProof/>
+                <w:webHidden/>
+              </w:rPr>
+            </w:r>
+            <w:r>
+              <w:rPr>
+                <w:noProof/>
+                <w:webHidden/>
+              </w:rPr>
+              <w:fldChar w:fldCharType="separate"/>
+            </w:r>
+            <w:r>
+              <w:rPr>
+                <w:noProof/>
+                <w:webHidden/>
+              </w:rPr>
+              <w:t>9</w:t>
+            </w:r>
+            <w:r>
+              <w:rPr>
+                <w:noProof/>
+                <w:webHidden/>
+              </w:rPr>
+              <w:fldChar w:fldCharType="end"/>
+            </w:r>
+          </w:hyperlink>
+        </w:p>
+        <w:p>
+          <w:pPr>
+            <w:pStyle w:val="11"/>
+            <w:tabs>
+              <w:tab w:val="left" w:pos="440"/>
+              <w:tab w:val="right" w:leader="dot" w:pos="9628"/>
+            </w:tabs>
+            <w:rPr>
+              <w:rFonts w:asciiTheme="minorHAnsi" w:eastAsiaTheme="minorEastAsia" w:hAnsiTheme="minorHAnsi" w:cstheme="minorBidi"/>
+              <w:noProof/>
+              <w:sz w:val="22"/>
+              <w:szCs w:val="22"/>
+              <w:lang w:eastAsia="ru-RU"/>
+            </w:rPr>
+          </w:pPr>
+          <w:hyperlink w:anchor="_Toc44761666" w:history="1">
+            <w:r>
+              <w:rPr>
+                <w:rStyle w:val="a4"/>
+                <w:rFonts w:eastAsiaTheme="majorEastAsia"/>
+                <w:b/>
+                <w:bCs/>
+                <w:noProof/>
+              </w:rPr>
+              <w:t>3</w:t>
+            </w:r>
+            <w:r>
+              <w:rPr>
+                <w:rFonts w:asciiTheme="minorHAnsi" w:eastAsiaTheme="minorEastAsia" w:hAnsiTheme="minorHAnsi" w:cstheme="minorBidi"/>
+                <w:noProof/>
+                <w:sz w:val="22"/>
+                <w:szCs w:val="22"/>
+                <w:lang w:eastAsia="ru-RU"/>
+              </w:rPr>
+              <w:tab/>
+            </w:r>
+            <w:r>
+              <w:rPr>
+                <w:rStyle w:val="a4"/>
+                <w:rFonts w:eastAsiaTheme="majorEastAsia"/>
+                <w:b/>
+                <w:bCs/>
+                <w:noProof/>
+              </w:rPr>
+              <w:t>Технологическая часть</w:t>
+            </w:r>
+            <w:r>
+              <w:rPr>
+                <w:noProof/>
+                <w:webHidden/>
+              </w:rPr>
+              <w:tab/>
+            </w:r>
+            <w:r>
+              <w:rPr>
+                <w:noProof/>
+                <w:webHidden/>
+              </w:rPr>
+              <w:fldChar w:fldCharType="begin"/>
+            </w:r>
+            <w:r>
+              <w:rPr>
+                <w:noProof/>
+                <w:webHidden/>
+              </w:rPr>
+              <w:instrText xml:space="preserve"> PAGEREF _Toc44761666 \h </w:instrText>
+            </w:r>
+            <w:r>
+              <w:rPr>
+                <w:noProof/>
+                <w:webHidden/>
+              </w:rPr>
+            </w:r>
+            <w:r>
+              <w:rPr>
+                <w:noProof/>
+                <w:webHidden/>
+              </w:rPr>
+              <w:fldChar w:fldCharType="separate"/>
+            </w:r>
+            <w:r>
+              <w:rPr>
+                <w:noProof/>
+                <w:webHidden/>
+              </w:rPr>
+              <w:t>10</w:t>
+            </w:r>
+            <w:r>
+              <w:rPr>
+                <w:noProof/>
+                <w:webHidden/>
               </w:rPr>
               <w:fldChar w:fldCharType="end"/>
             </w:r>
@@ -1604,18 +2485,19 @@
             <w:rPr>
               <w:rFonts w:asciiTheme="minorHAnsi" w:eastAsiaTheme="minorEastAsia" w:hAnsiTheme="minorHAnsi" w:cstheme="minorBidi"/>
               <w:noProof/>
-              <w:sz w:val="28"/>
-              <w:szCs w:val="28"/>
+              <w:sz w:val="22"/>
+              <w:szCs w:val="22"/>
               <w:lang w:eastAsia="ru-RU"/>
             </w:rPr>
           </w:pPr>
-          <w:hyperlink w:anchor="_Toc44672929" w:history="1">
+          <w:hyperlink w:anchor="_Toc44761667" w:history="1">
             <w:r>
               <w:rPr>
                 <w:rStyle w:val="a4"/>
-                <w:noProof/>
-                <w:sz w:val="28"/>
-                <w:szCs w:val="28"/>
+                <w:rFonts w:eastAsiaTheme="majorEastAsia"/>
+                <w:b/>
+                <w:bCs/>
+                <w:noProof/>
               </w:rPr>
               <w:t>Заключение</w:t>
             </w:r>
@@ -1623,8 +2505,6 @@
               <w:rPr>
                 <w:noProof/>
                 <w:webHidden/>
-                <w:sz w:val="28"/>
-                <w:szCs w:val="28"/>
               </w:rPr>
               <w:tab/>
             </w:r>
@@ -1632,8 +2512,6 @@
               <w:rPr>
                 <w:noProof/>
                 <w:webHidden/>
-                <w:sz w:val="28"/>
-                <w:szCs w:val="28"/>
               </w:rPr>
               <w:fldChar w:fldCharType="begin"/>
             </w:r>
@@ -1641,25 +2519,19 @@
               <w:rPr>
                 <w:noProof/>
                 <w:webHidden/>
-                <w:sz w:val="28"/>
-                <w:szCs w:val="28"/>
-              </w:rPr>
-              <w:instrText xml:space="preserve"> PAGEREF _Toc44672929 \h </w:instrText>
-            </w:r>
-            <w:r>
-              <w:rPr>
-                <w:noProof/>
-                <w:webHidden/>
-                <w:sz w:val="28"/>
-                <w:szCs w:val="28"/>
-              </w:rPr>
-            </w:r>
-            <w:r>
-              <w:rPr>
-                <w:noProof/>
-                <w:webHidden/>
-                <w:sz w:val="28"/>
-                <w:szCs w:val="28"/>
+              </w:rPr>
+              <w:instrText xml:space="preserve"> PAGEREF _Toc44761667 \h </w:instrText>
+            </w:r>
+            <w:r>
+              <w:rPr>
+                <w:noProof/>
+                <w:webHidden/>
+              </w:rPr>
+            </w:r>
+            <w:r>
+              <w:rPr>
+                <w:noProof/>
+                <w:webHidden/>
               </w:rPr>
               <w:fldChar w:fldCharType="separate"/>
             </w:r>
@@ -1667,17 +2539,13 @@
               <w:rPr>
                 <w:noProof/>
                 <w:webHidden/>
-                <w:sz w:val="28"/>
-                <w:szCs w:val="28"/>
-              </w:rPr>
-              <w:t>6</w:t>
-            </w:r>
-            <w:r>
-              <w:rPr>
-                <w:noProof/>
-                <w:webHidden/>
-                <w:sz w:val="28"/>
-                <w:szCs w:val="28"/>
+              </w:rPr>
+              <w:t>11</w:t>
+            </w:r>
+            <w:r>
+              <w:rPr>
+                <w:noProof/>
+                <w:webHidden/>
               </w:rPr>
               <w:fldChar w:fldCharType="end"/>
             </w:r>
@@ -1692,18 +2560,19 @@
             <w:rPr>
               <w:rFonts w:asciiTheme="minorHAnsi" w:eastAsiaTheme="minorEastAsia" w:hAnsiTheme="minorHAnsi" w:cstheme="minorBidi"/>
               <w:noProof/>
-              <w:sz w:val="28"/>
-              <w:szCs w:val="28"/>
+              <w:sz w:val="22"/>
+              <w:szCs w:val="22"/>
               <w:lang w:eastAsia="ru-RU"/>
             </w:rPr>
           </w:pPr>
-          <w:hyperlink w:anchor="_Toc44672930" w:history="1">
+          <w:hyperlink w:anchor="_Toc44761668" w:history="1">
             <w:r>
               <w:rPr>
                 <w:rStyle w:val="a4"/>
-                <w:noProof/>
-                <w:sz w:val="28"/>
-                <w:szCs w:val="28"/>
+                <w:rFonts w:eastAsiaTheme="majorEastAsia"/>
+                <w:b/>
+                <w:bCs/>
+                <w:noProof/>
               </w:rPr>
               <w:t>Список использованных источников</w:t>
             </w:r>
@@ -1711,8 +2580,6 @@
               <w:rPr>
                 <w:noProof/>
                 <w:webHidden/>
-                <w:sz w:val="28"/>
-                <w:szCs w:val="28"/>
               </w:rPr>
               <w:tab/>
             </w:r>
@@ -1720,8 +2587,6 @@
               <w:rPr>
                 <w:noProof/>
                 <w:webHidden/>
-                <w:sz w:val="28"/>
-                <w:szCs w:val="28"/>
               </w:rPr>
               <w:fldChar w:fldCharType="begin"/>
             </w:r>
@@ -1729,25 +2594,19 @@
               <w:rPr>
                 <w:noProof/>
                 <w:webHidden/>
-                <w:sz w:val="28"/>
-                <w:szCs w:val="28"/>
-              </w:rPr>
-              <w:instrText xml:space="preserve"> PAGEREF _Toc44672930 \h </w:instrText>
-            </w:r>
-            <w:r>
-              <w:rPr>
-                <w:noProof/>
-                <w:webHidden/>
-                <w:sz w:val="28"/>
-                <w:szCs w:val="28"/>
-              </w:rPr>
-            </w:r>
-            <w:r>
-              <w:rPr>
-                <w:noProof/>
-                <w:webHidden/>
-                <w:sz w:val="28"/>
-                <w:szCs w:val="28"/>
+              </w:rPr>
+              <w:instrText xml:space="preserve"> PAGEREF _Toc44761668 \h </w:instrText>
+            </w:r>
+            <w:r>
+              <w:rPr>
+                <w:noProof/>
+                <w:webHidden/>
+              </w:rPr>
+            </w:r>
+            <w:r>
+              <w:rPr>
+                <w:noProof/>
+                <w:webHidden/>
               </w:rPr>
               <w:fldChar w:fldCharType="separate"/>
             </w:r>
@@ -1755,17 +2614,13 @@
               <w:rPr>
                 <w:noProof/>
                 <w:webHidden/>
-                <w:sz w:val="28"/>
-                <w:szCs w:val="28"/>
-              </w:rPr>
-              <w:t>7</w:t>
-            </w:r>
-            <w:r>
-              <w:rPr>
-                <w:noProof/>
-                <w:webHidden/>
-                <w:sz w:val="28"/>
-                <w:szCs w:val="28"/>
+              </w:rPr>
+              <w:t>12</w:t>
+            </w:r>
+            <w:r>
+              <w:rPr>
+                <w:noProof/>
+                <w:webHidden/>
               </w:rPr>
               <w:fldChar w:fldCharType="end"/>
             </w:r>
@@ -1780,18 +2635,19 @@
             <w:rPr>
               <w:rFonts w:asciiTheme="minorHAnsi" w:eastAsiaTheme="minorEastAsia" w:hAnsiTheme="minorHAnsi" w:cstheme="minorBidi"/>
               <w:noProof/>
-              <w:sz w:val="28"/>
-              <w:szCs w:val="28"/>
+              <w:sz w:val="22"/>
+              <w:szCs w:val="22"/>
               <w:lang w:eastAsia="ru-RU"/>
             </w:rPr>
           </w:pPr>
-          <w:hyperlink w:anchor="_Toc44672931" w:history="1">
+          <w:hyperlink w:anchor="_Toc44761669" w:history="1">
             <w:r>
               <w:rPr>
                 <w:rStyle w:val="a4"/>
-                <w:noProof/>
-                <w:sz w:val="28"/>
-                <w:szCs w:val="28"/>
+                <w:rFonts w:eastAsiaTheme="majorEastAsia"/>
+                <w:b/>
+                <w:bCs/>
+                <w:noProof/>
               </w:rPr>
               <w:t>Приложения</w:t>
             </w:r>
@@ -1799,8 +2655,6 @@
               <w:rPr>
                 <w:noProof/>
                 <w:webHidden/>
-                <w:sz w:val="28"/>
-                <w:szCs w:val="28"/>
               </w:rPr>
               <w:tab/>
             </w:r>
@@ -1808,8 +2662,6 @@
               <w:rPr>
                 <w:noProof/>
                 <w:webHidden/>
-                <w:sz w:val="28"/>
-                <w:szCs w:val="28"/>
               </w:rPr>
               <w:fldChar w:fldCharType="begin"/>
             </w:r>
@@ -1817,25 +2669,19 @@
               <w:rPr>
                 <w:noProof/>
                 <w:webHidden/>
-                <w:sz w:val="28"/>
-                <w:szCs w:val="28"/>
-              </w:rPr>
-              <w:instrText xml:space="preserve"> PAGEREF _Toc44672931 \h </w:instrText>
-            </w:r>
-            <w:r>
-              <w:rPr>
-                <w:noProof/>
-                <w:webHidden/>
-                <w:sz w:val="28"/>
-                <w:szCs w:val="28"/>
-              </w:rPr>
-            </w:r>
-            <w:r>
-              <w:rPr>
-                <w:noProof/>
-                <w:webHidden/>
-                <w:sz w:val="28"/>
-                <w:szCs w:val="28"/>
+              </w:rPr>
+              <w:instrText xml:space="preserve"> PAGEREF _Toc44761669 \h </w:instrText>
+            </w:r>
+            <w:r>
+              <w:rPr>
+                <w:noProof/>
+                <w:webHidden/>
+              </w:rPr>
+            </w:r>
+            <w:r>
+              <w:rPr>
+                <w:noProof/>
+                <w:webHidden/>
               </w:rPr>
               <w:fldChar w:fldCharType="separate"/>
             </w:r>
@@ -1843,23 +2689,22 @@
               <w:rPr>
                 <w:noProof/>
                 <w:webHidden/>
-                <w:sz w:val="28"/>
-                <w:szCs w:val="28"/>
-              </w:rPr>
-              <w:t>8</w:t>
-            </w:r>
-            <w:r>
-              <w:rPr>
-                <w:noProof/>
-                <w:webHidden/>
-                <w:sz w:val="28"/>
-                <w:szCs w:val="28"/>
+              </w:rPr>
+              <w:t>13</w:t>
+            </w:r>
+            <w:r>
+              <w:rPr>
+                <w:noProof/>
+                <w:webHidden/>
               </w:rPr>
               <w:fldChar w:fldCharType="end"/>
             </w:r>
           </w:hyperlink>
         </w:p>
         <w:p>
+          <w:pPr>
+            <w:spacing w:line="360" w:lineRule="auto"/>
+          </w:pPr>
           <w:r>
             <w:rPr>
               <w:sz w:val="28"/>
@@ -1872,7 +2717,7 @@
     </w:sdt>
     <w:p>
       <w:pPr>
-        <w:spacing w:after="160" w:line="259" w:lineRule="auto"/>
+        <w:spacing w:after="160" w:line="360" w:lineRule="auto"/>
         <w:rPr>
           <w:sz w:val="28"/>
           <w:szCs w:val="28"/>
@@ -1889,7 +2734,12 @@
     <w:p>
       <w:pPr>
         <w:pStyle w:val="1"/>
-        <w:ind w:firstLine="708"/>
+        <w:numPr>
+          <w:ilvl w:val="0"/>
+          <w:numId w:val="0"/>
+        </w:numPr>
+        <w:spacing w:line="360" w:lineRule="auto"/>
+        <w:ind w:left="1140"/>
         <w:rPr>
           <w:rFonts w:ascii="Times New Roman" w:hAnsi="Times New Roman" w:cs="Times New Roman"/>
           <w:b/>
@@ -1899,7 +2749,7 @@
           <w:szCs w:val="28"/>
         </w:rPr>
       </w:pPr>
-      <w:bookmarkStart w:id="0" w:name="_Toc44672927"/>
+      <w:bookmarkStart w:id="0" w:name="_Toc44761656"/>
       <w:r>
         <w:rPr>
           <w:rFonts w:ascii="Times New Roman" w:hAnsi="Times New Roman" w:cs="Times New Roman"/>
@@ -2040,7 +2890,7 @@
     </w:p>
     <w:p>
       <w:pPr>
-        <w:spacing w:after="160" w:line="259" w:lineRule="auto"/>
+        <w:spacing w:after="160" w:line="360" w:lineRule="auto"/>
         <w:rPr>
           <w:sz w:val="28"/>
           <w:szCs w:val="28"/>
@@ -2057,7 +2907,12 @@
     <w:p>
       <w:pPr>
         <w:pStyle w:val="1"/>
-        <w:ind w:firstLine="708"/>
+        <w:numPr>
+          <w:ilvl w:val="0"/>
+          <w:numId w:val="0"/>
+        </w:numPr>
+        <w:spacing w:line="360" w:lineRule="auto"/>
+        <w:ind w:left="1140"/>
         <w:rPr>
           <w:rFonts w:ascii="Times New Roman" w:hAnsi="Times New Roman" w:cs="Times New Roman"/>
           <w:b/>
@@ -2067,7 +2922,7 @@
           <w:szCs w:val="28"/>
         </w:rPr>
       </w:pPr>
-      <w:bookmarkStart w:id="1" w:name="_Toc44672928"/>
+      <w:bookmarkStart w:id="1" w:name="_Toc44761657"/>
       <w:r>
         <w:rPr>
           <w:rFonts w:ascii="Times New Roman" w:hAnsi="Times New Roman" w:cs="Times New Roman"/>
@@ -2084,51 +2939,8 @@
     </w:p>
     <w:p>
       <w:pPr>
-        <w:spacing w:line="360" w:lineRule="auto"/>
-        <w:jc w:val="both"/>
-        <w:rPr>
-          <w:sz w:val="28"/>
-          <w:szCs w:val="28"/>
-        </w:rPr>
-      </w:pPr>
-    </w:p>
-    <w:p>
-      <w:pPr>
-        <w:spacing w:line="360" w:lineRule="auto"/>
-        <w:jc w:val="both"/>
-        <w:rPr>
-          <w:sz w:val="28"/>
-          <w:szCs w:val="28"/>
-        </w:rPr>
-      </w:pPr>
-      <w:r>
-        <w:rPr>
-          <w:sz w:val="28"/>
-          <w:szCs w:val="28"/>
-        </w:rPr>
-        <w:t>Ф</w:t>
-      </w:r>
-    </w:p>
-    <w:p>
-      <w:pPr>
-        <w:spacing w:after="160" w:line="259" w:lineRule="auto"/>
-        <w:rPr>
-          <w:sz w:val="28"/>
-          <w:szCs w:val="28"/>
-        </w:rPr>
-      </w:pPr>
-      <w:r>
-        <w:rPr>
-          <w:sz w:val="28"/>
-          <w:szCs w:val="28"/>
-        </w:rPr>
-        <w:br w:type="page"/>
-      </w:r>
-    </w:p>
-    <w:p>
-      <w:pPr>
         <w:pStyle w:val="1"/>
-        <w:ind w:firstLine="708"/>
+        <w:spacing w:line="360" w:lineRule="auto"/>
         <w:rPr>
           <w:rFonts w:ascii="Times New Roman" w:hAnsi="Times New Roman" w:cs="Times New Roman"/>
           <w:b/>
@@ -2138,7 +2950,7 @@
           <w:szCs w:val="28"/>
         </w:rPr>
       </w:pPr>
-      <w:bookmarkStart w:id="2" w:name="_Toc44672929"/>
+      <w:bookmarkStart w:id="2" w:name="_Toc44761658"/>
       <w:r>
         <w:rPr>
           <w:rFonts w:ascii="Times New Roman" w:hAnsi="Times New Roman" w:cs="Times New Roman"/>
@@ -2148,10 +2960,1150 @@
           <w:sz w:val="28"/>
           <w:szCs w:val="28"/>
         </w:rPr>
+        <w:t>Аналитическая часть</w:t>
+      </w:r>
+      <w:bookmarkEnd w:id="2"/>
+    </w:p>
+    <w:p>
+      <w:pPr>
+        <w:spacing w:line="360" w:lineRule="auto"/>
+      </w:pPr>
+    </w:p>
+    <w:p>
+      <w:pPr>
+        <w:pStyle w:val="2"/>
+        <w:spacing w:line="360" w:lineRule="auto"/>
+        <w:rPr>
+          <w:rFonts w:ascii="Times New Roman" w:hAnsi="Times New Roman" w:cs="Times New Roman"/>
+          <w:b/>
+          <w:bCs/>
+          <w:color w:val="000000" w:themeColor="text1"/>
+          <w:sz w:val="28"/>
+          <w:szCs w:val="28"/>
+        </w:rPr>
+      </w:pPr>
+      <w:bookmarkStart w:id="3" w:name="_Toc44761659"/>
+      <w:r>
+        <w:rPr>
+          <w:rFonts w:ascii="Times New Roman" w:hAnsi="Times New Roman" w:cs="Times New Roman"/>
+          <w:b/>
+          <w:bCs/>
+          <w:color w:val="000000" w:themeColor="text1"/>
+          <w:sz w:val="28"/>
+          <w:szCs w:val="28"/>
+        </w:rPr>
+        <w:t>Детализация задач</w:t>
+      </w:r>
+      <w:r>
+        <w:rPr>
+          <w:rFonts w:ascii="Times New Roman" w:hAnsi="Times New Roman" w:cs="Times New Roman"/>
+          <w:b/>
+          <w:bCs/>
+          <w:color w:val="000000" w:themeColor="text1"/>
+          <w:sz w:val="28"/>
+          <w:szCs w:val="28"/>
+        </w:rPr>
+        <w:t>и</w:t>
+      </w:r>
+      <w:bookmarkEnd w:id="3"/>
+    </w:p>
+    <w:p>
+      <w:pPr>
+        <w:spacing w:line="360" w:lineRule="auto"/>
+        <w:ind w:firstLine="576"/>
+        <w:jc w:val="both"/>
+        <w:rPr>
+          <w:sz w:val="28"/>
+          <w:szCs w:val="28"/>
+        </w:rPr>
+      </w:pPr>
+      <w:r>
+        <w:rPr>
+          <w:sz w:val="28"/>
+          <w:szCs w:val="28"/>
+        </w:rPr>
+        <w:t>Целью практи</w:t>
+      </w:r>
+      <w:r>
+        <w:rPr>
+          <w:sz w:val="28"/>
+          <w:szCs w:val="28"/>
+        </w:rPr>
+        <w:t>ческой работы является создание программы для моделирования настольной игры бильярд. В программе должна иметься возможность взаимодействия с шарами, задания их расстановки, рассмотрения стола с различных ракурсов и освещённостью.</w:t>
+      </w:r>
+    </w:p>
+    <w:p>
+      <w:pPr>
+        <w:spacing w:line="360" w:lineRule="auto"/>
+        <w:ind w:firstLine="576"/>
+        <w:jc w:val="both"/>
+        <w:rPr>
+          <w:sz w:val="28"/>
+          <w:szCs w:val="28"/>
+        </w:rPr>
+      </w:pPr>
+      <w:r>
+        <w:rPr>
+          <w:sz w:val="28"/>
+          <w:szCs w:val="28"/>
+        </w:rPr>
+        <w:t>Для реализации всех перечисленных требований необходимо решить следующие задачи</w:t>
+      </w:r>
+      <w:r>
+        <w:rPr>
+          <w:sz w:val="28"/>
+          <w:szCs w:val="28"/>
+        </w:rPr>
+        <w:t>:</w:t>
+      </w:r>
+    </w:p>
+    <w:p>
+      <w:pPr>
+        <w:pStyle w:val="a5"/>
+        <w:numPr>
+          <w:ilvl w:val="0"/>
+          <w:numId w:val="3"/>
+        </w:numPr>
+        <w:spacing w:line="360" w:lineRule="auto"/>
+        <w:jc w:val="both"/>
+        <w:rPr>
+          <w:sz w:val="28"/>
+          <w:szCs w:val="28"/>
+        </w:rPr>
+      </w:pPr>
+      <w:r>
+        <w:rPr>
+          <w:sz w:val="28"/>
+          <w:szCs w:val="28"/>
+        </w:rPr>
+        <w:t>Выделить объекты сцены и выбрать модель их представления</w:t>
+      </w:r>
+    </w:p>
+    <w:p>
+      <w:pPr>
+        <w:pStyle w:val="a5"/>
+        <w:numPr>
+          <w:ilvl w:val="0"/>
+          <w:numId w:val="3"/>
+        </w:numPr>
+        <w:spacing w:line="360" w:lineRule="auto"/>
+        <w:jc w:val="both"/>
+        <w:rPr>
+          <w:sz w:val="28"/>
+          <w:szCs w:val="28"/>
+        </w:rPr>
+      </w:pPr>
+      <w:r>
+        <w:rPr>
+          <w:sz w:val="28"/>
+          <w:szCs w:val="28"/>
+        </w:rPr>
+        <w:t>Проанализировать, выбрать и реализовать алгоритмы визуализации объектов. Обязательным требованием является реалистичность создаваемого трёхмерного изображения</w:t>
+      </w:r>
+    </w:p>
+    <w:p>
+      <w:pPr>
+        <w:pStyle w:val="a5"/>
+        <w:numPr>
+          <w:ilvl w:val="0"/>
+          <w:numId w:val="3"/>
+        </w:numPr>
+        <w:spacing w:line="360" w:lineRule="auto"/>
+        <w:jc w:val="both"/>
+        <w:rPr>
+          <w:sz w:val="28"/>
+          <w:szCs w:val="28"/>
+        </w:rPr>
+      </w:pPr>
+      <w:r>
+        <w:rPr>
+          <w:sz w:val="28"/>
+          <w:szCs w:val="28"/>
+        </w:rPr>
+        <w:t>Разработать физическую модель поведения объектов, обеспечивающую правдоподобное поведение объектов сцены</w:t>
+      </w:r>
+    </w:p>
+    <w:p>
+      <w:pPr>
+        <w:pStyle w:val="a5"/>
+        <w:numPr>
+          <w:ilvl w:val="0"/>
+          <w:numId w:val="3"/>
+        </w:numPr>
+        <w:spacing w:line="360" w:lineRule="auto"/>
+        <w:jc w:val="both"/>
+        <w:rPr>
+          <w:sz w:val="28"/>
+          <w:szCs w:val="28"/>
+        </w:rPr>
+      </w:pPr>
+      <w:r>
+        <w:rPr>
+          <w:sz w:val="28"/>
+          <w:szCs w:val="28"/>
+        </w:rPr>
+        <w:t>Предоставить возможность задания начальных конфигурационных параметров игры</w:t>
+      </w:r>
+    </w:p>
+    <w:p>
+      <w:pPr>
+        <w:pStyle w:val="a5"/>
+        <w:numPr>
+          <w:ilvl w:val="0"/>
+          <w:numId w:val="3"/>
+        </w:numPr>
+        <w:spacing w:line="360" w:lineRule="auto"/>
+        <w:jc w:val="both"/>
+        <w:rPr>
+          <w:sz w:val="28"/>
+          <w:szCs w:val="28"/>
+        </w:rPr>
+      </w:pPr>
+      <w:r>
+        <w:rPr>
+          <w:sz w:val="28"/>
+          <w:szCs w:val="28"/>
+        </w:rPr>
+        <w:t>Реализовать графический интерфейс для предоставления пользователю вышеописанных возможностей взаимодействия с игрой</w:t>
+      </w:r>
+    </w:p>
+    <w:p>
+      <w:pPr>
+        <w:spacing w:line="360" w:lineRule="auto"/>
+      </w:pPr>
+    </w:p>
+    <w:p>
+      <w:pPr>
+        <w:pStyle w:val="2"/>
+        <w:spacing w:line="360" w:lineRule="auto"/>
+        <w:rPr>
+          <w:rFonts w:ascii="Times New Roman" w:hAnsi="Times New Roman" w:cs="Times New Roman"/>
+          <w:b/>
+          <w:bCs/>
+          <w:color w:val="000000" w:themeColor="text1"/>
+          <w:sz w:val="28"/>
+          <w:szCs w:val="28"/>
+        </w:rPr>
+      </w:pPr>
+      <w:bookmarkStart w:id="4" w:name="_Toc44761660"/>
+      <w:r>
+        <w:rPr>
+          <w:rFonts w:ascii="Times New Roman" w:hAnsi="Times New Roman" w:cs="Times New Roman"/>
+          <w:b/>
+          <w:bCs/>
+          <w:color w:val="000000" w:themeColor="text1"/>
+          <w:sz w:val="28"/>
+          <w:szCs w:val="28"/>
+        </w:rPr>
+        <w:t>Описание моделей визуализируемых объектов</w:t>
+      </w:r>
+      <w:bookmarkEnd w:id="4"/>
+    </w:p>
+    <w:p>
+      <w:pPr>
+        <w:spacing w:line="360" w:lineRule="auto"/>
+        <w:ind w:firstLine="360"/>
+        <w:rPr>
+          <w:sz w:val="28"/>
+          <w:szCs w:val="28"/>
+        </w:rPr>
+      </w:pPr>
+      <w:r>
+        <w:rPr>
+          <w:sz w:val="28"/>
+          <w:szCs w:val="28"/>
+        </w:rPr>
+        <w:t>В качестве объектов визуализируемой сцены можно выделить</w:t>
+      </w:r>
+      <w:r>
+        <w:rPr>
+          <w:sz w:val="28"/>
+          <w:szCs w:val="28"/>
+        </w:rPr>
+        <w:t xml:space="preserve"> следующие сущности</w:t>
+      </w:r>
+      <w:r>
+        <w:rPr>
+          <w:sz w:val="28"/>
+          <w:szCs w:val="28"/>
+        </w:rPr>
+        <w:t>:</w:t>
+      </w:r>
+    </w:p>
+    <w:p>
+      <w:pPr>
+        <w:pStyle w:val="a5"/>
+        <w:numPr>
+          <w:ilvl w:val="0"/>
+          <w:numId w:val="4"/>
+        </w:numPr>
+        <w:spacing w:line="360" w:lineRule="auto"/>
+        <w:rPr>
+          <w:sz w:val="28"/>
+          <w:szCs w:val="28"/>
+        </w:rPr>
+      </w:pPr>
+      <w:r>
+        <w:rPr>
+          <w:sz w:val="28"/>
+          <w:szCs w:val="28"/>
+          <w:u w:val="single"/>
+        </w:rPr>
+        <w:t>Камера</w:t>
+      </w:r>
+      <w:r>
+        <w:rPr>
+          <w:sz w:val="28"/>
+          <w:szCs w:val="28"/>
+        </w:rPr>
+        <w:t>. Представляет собой наблюдателя, поэтому задаётся при помощи трёхмерной точки и трёхмерного вектора направления обзора.</w:t>
+      </w:r>
+    </w:p>
+    <w:p>
+      <w:pPr>
+        <w:pStyle w:val="a5"/>
+        <w:numPr>
+          <w:ilvl w:val="0"/>
+          <w:numId w:val="4"/>
+        </w:numPr>
+        <w:spacing w:line="360" w:lineRule="auto"/>
+        <w:rPr>
+          <w:sz w:val="28"/>
+          <w:szCs w:val="28"/>
+        </w:rPr>
+      </w:pPr>
+      <w:r>
+        <w:rPr>
+          <w:sz w:val="28"/>
+          <w:szCs w:val="28"/>
+          <w:u w:val="single"/>
+        </w:rPr>
+        <w:t>Источник света</w:t>
+      </w:r>
+      <w:r>
+        <w:rPr>
+          <w:sz w:val="28"/>
+          <w:szCs w:val="28"/>
+        </w:rPr>
+        <w:t xml:space="preserve">. </w:t>
+      </w:r>
+      <w:r>
+        <w:rPr>
+          <w:sz w:val="28"/>
+          <w:szCs w:val="28"/>
+        </w:rPr>
+        <w:t>Задаётся при помощи трёхмерной точки и значения интенсивности света.</w:t>
+      </w:r>
+    </w:p>
+    <w:p>
+      <w:pPr>
+        <w:pStyle w:val="a5"/>
+        <w:numPr>
+          <w:ilvl w:val="0"/>
+          <w:numId w:val="4"/>
+        </w:numPr>
+        <w:spacing w:line="360" w:lineRule="auto"/>
+        <w:rPr>
+          <w:sz w:val="28"/>
+          <w:szCs w:val="28"/>
+        </w:rPr>
+      </w:pPr>
+      <w:r>
+        <w:rPr>
+          <w:sz w:val="28"/>
+          <w:szCs w:val="28"/>
+          <w:u w:val="single"/>
+        </w:rPr>
+        <w:lastRenderedPageBreak/>
+        <w:t>Ограничивающая плоскость</w:t>
+      </w:r>
+      <w:r>
+        <w:rPr>
+          <w:sz w:val="28"/>
+          <w:szCs w:val="28"/>
+        </w:rPr>
+        <w:t>.</w:t>
+      </w:r>
+      <w:r>
+        <w:rPr>
+          <w:sz w:val="28"/>
+          <w:szCs w:val="28"/>
+        </w:rPr>
+        <w:t xml:space="preserve"> Используется как поверхность, на которой располагаются все остальные объекты сцены. Является параллельной плоскости </w:t>
+      </w:r>
+      <w:r>
+        <w:rPr>
+          <w:sz w:val="28"/>
+          <w:szCs w:val="28"/>
+        </w:rPr>
+        <w:t>0</w:t>
+      </w:r>
+      <w:r>
+        <w:rPr>
+          <w:sz w:val="28"/>
+          <w:szCs w:val="28"/>
+          <w:lang w:val="en-US"/>
+        </w:rPr>
+        <w:t>XZ</w:t>
+      </w:r>
+      <w:r>
+        <w:rPr>
+          <w:sz w:val="28"/>
+          <w:szCs w:val="28"/>
+        </w:rPr>
+        <w:t xml:space="preserve">, задаётся значением </w:t>
+      </w:r>
+      <w:r>
+        <w:rPr>
+          <w:sz w:val="28"/>
+          <w:szCs w:val="28"/>
+          <w:lang w:val="en-US"/>
+        </w:rPr>
+        <w:t>y</w:t>
+      </w:r>
+      <w:r>
+        <w:rPr>
+          <w:sz w:val="28"/>
+          <w:szCs w:val="28"/>
+        </w:rPr>
+        <w:t xml:space="preserve"> </w:t>
+      </w:r>
+      <w:r>
+        <w:rPr>
+          <w:sz w:val="28"/>
+          <w:szCs w:val="28"/>
+        </w:rPr>
+        <w:t>и цветом (или текстурой).</w:t>
+      </w:r>
+    </w:p>
+    <w:p>
+      <w:pPr>
+        <w:pStyle w:val="a5"/>
+        <w:numPr>
+          <w:ilvl w:val="0"/>
+          <w:numId w:val="4"/>
+        </w:numPr>
+        <w:spacing w:line="360" w:lineRule="auto"/>
+        <w:rPr>
+          <w:sz w:val="28"/>
+          <w:szCs w:val="28"/>
+        </w:rPr>
+      </w:pPr>
+      <w:r>
+        <w:rPr>
+          <w:sz w:val="28"/>
+          <w:szCs w:val="28"/>
+          <w:u w:val="single"/>
+        </w:rPr>
+        <w:t>Бильярдный стол.</w:t>
+      </w:r>
+      <w:r>
+        <w:rPr>
+          <w:sz w:val="28"/>
+          <w:szCs w:val="28"/>
+        </w:rPr>
+        <w:t xml:space="preserve"> Составной объект</w:t>
+      </w:r>
+      <w:r>
+        <w:rPr>
+          <w:sz w:val="28"/>
+          <w:szCs w:val="28"/>
+        </w:rPr>
+        <w:t xml:space="preserve">, задаваемый при помощи каркасной модели. Для удобства, центр объекта расположен в точке </w:t>
+      </w:r>
+      <w:r>
+        <w:rPr>
+          <w:sz w:val="28"/>
+          <w:szCs w:val="28"/>
+        </w:rPr>
+        <w:t xml:space="preserve">(0, </w:t>
+      </w:r>
+      <w:r>
+        <w:rPr>
+          <w:sz w:val="28"/>
+          <w:szCs w:val="28"/>
+          <w:lang w:val="en-US"/>
+        </w:rPr>
+        <w:t>y</w:t>
+      </w:r>
+      <w:r>
+        <w:rPr>
+          <w:sz w:val="28"/>
+          <w:szCs w:val="28"/>
+        </w:rPr>
+        <w:t>, 0)</w:t>
+      </w:r>
+      <w:r>
+        <w:rPr>
+          <w:sz w:val="28"/>
+          <w:szCs w:val="28"/>
+        </w:rPr>
+        <w:t>, а стороны ориентированы параллельно осям</w:t>
+      </w:r>
+      <w:r>
+        <w:rPr>
+          <w:sz w:val="28"/>
+          <w:szCs w:val="28"/>
+        </w:rPr>
+        <w:t xml:space="preserve"> </w:t>
+      </w:r>
+      <w:r>
+        <w:rPr>
+          <w:sz w:val="28"/>
+          <w:szCs w:val="28"/>
+        </w:rPr>
+        <w:t>координат.</w:t>
+      </w:r>
+      <w:r>
+        <w:rPr>
+          <w:sz w:val="28"/>
+          <w:szCs w:val="28"/>
+        </w:rPr>
+        <w:t xml:space="preserve"> </w:t>
+      </w:r>
+      <w:r>
+        <w:rPr>
+          <w:sz w:val="28"/>
+          <w:szCs w:val="28"/>
+        </w:rPr>
+        <w:t>В</w:t>
+      </w:r>
+      <w:r>
+        <w:rPr>
+          <w:sz w:val="28"/>
+          <w:szCs w:val="28"/>
+        </w:rPr>
+        <w:t xml:space="preserve"> свою очередь</w:t>
+      </w:r>
+      <w:r>
+        <w:rPr>
+          <w:sz w:val="28"/>
+          <w:szCs w:val="28"/>
+        </w:rPr>
+        <w:t>, стол</w:t>
+      </w:r>
+      <w:r>
+        <w:rPr>
+          <w:sz w:val="28"/>
+          <w:szCs w:val="28"/>
+        </w:rPr>
+        <w:t xml:space="preserve"> состо</w:t>
+      </w:r>
+      <w:r>
+        <w:rPr>
+          <w:sz w:val="28"/>
+          <w:szCs w:val="28"/>
+        </w:rPr>
+        <w:t>ит</w:t>
+      </w:r>
+      <w:r>
+        <w:rPr>
+          <w:sz w:val="28"/>
+          <w:szCs w:val="28"/>
+        </w:rPr>
+        <w:t xml:space="preserve"> из</w:t>
+      </w:r>
+      <w:r>
+        <w:rPr>
+          <w:sz w:val="28"/>
+          <w:szCs w:val="28"/>
+        </w:rPr>
+        <w:t>:</w:t>
+      </w:r>
+    </w:p>
+    <w:p>
+      <w:pPr>
+        <w:pStyle w:val="a5"/>
+        <w:numPr>
+          <w:ilvl w:val="1"/>
+          <w:numId w:val="4"/>
+        </w:numPr>
+        <w:spacing w:line="360" w:lineRule="auto"/>
+        <w:rPr>
+          <w:sz w:val="28"/>
+          <w:szCs w:val="28"/>
+        </w:rPr>
+      </w:pPr>
+      <w:r>
+        <w:rPr>
+          <w:sz w:val="28"/>
+          <w:szCs w:val="28"/>
+          <w:u w:val="single"/>
+        </w:rPr>
+        <w:t>Плита, покрытая сукном</w:t>
+      </w:r>
+      <w:r>
+        <w:rPr>
+          <w:sz w:val="28"/>
+          <w:szCs w:val="28"/>
+          <w:u w:val="single"/>
+        </w:rPr>
+        <w:t>.</w:t>
+      </w:r>
+      <w:r>
+        <w:rPr>
+          <w:sz w:val="28"/>
+          <w:szCs w:val="28"/>
+        </w:rPr>
+        <w:t xml:space="preserve"> Является параллелепипедом, задаётся при помощи ширины, длинны и высоты.</w:t>
+      </w:r>
+    </w:p>
+    <w:p>
+      <w:pPr>
+        <w:pStyle w:val="a5"/>
+        <w:numPr>
+          <w:ilvl w:val="1"/>
+          <w:numId w:val="4"/>
+        </w:numPr>
+        <w:spacing w:line="360" w:lineRule="auto"/>
+        <w:rPr>
+          <w:sz w:val="28"/>
+          <w:szCs w:val="28"/>
+        </w:rPr>
+      </w:pPr>
+      <w:r>
+        <w:rPr>
+          <w:sz w:val="28"/>
+          <w:szCs w:val="28"/>
+          <w:u w:val="single"/>
+        </w:rPr>
+        <w:t>Бортики</w:t>
+      </w:r>
+      <w:r>
+        <w:rPr>
+          <w:sz w:val="28"/>
+          <w:szCs w:val="28"/>
+          <w:u w:val="single"/>
+        </w:rPr>
+        <w:t xml:space="preserve"> с лузами</w:t>
+      </w:r>
+      <w:r>
+        <w:rPr>
+          <w:sz w:val="28"/>
+          <w:szCs w:val="28"/>
+          <w:u w:val="single"/>
+        </w:rPr>
+        <w:t xml:space="preserve">. </w:t>
+      </w:r>
+      <w:r>
+        <w:rPr>
+          <w:sz w:val="28"/>
+          <w:szCs w:val="28"/>
+        </w:rPr>
+        <w:t xml:space="preserve">Являются </w:t>
+      </w:r>
+      <w:r>
+        <w:rPr>
+          <w:sz w:val="28"/>
+          <w:szCs w:val="28"/>
+        </w:rPr>
+        <w:t>параллелепипед</w:t>
+      </w:r>
+      <w:r>
+        <w:rPr>
+          <w:sz w:val="28"/>
+          <w:szCs w:val="28"/>
+        </w:rPr>
+        <w:t xml:space="preserve">ами, имеющими кругообразные вырезы под лузы. Задаются </w:t>
+      </w:r>
+      <w:r>
+        <w:rPr>
+          <w:sz w:val="28"/>
+          <w:szCs w:val="28"/>
+        </w:rPr>
+        <w:t xml:space="preserve">при </w:t>
+      </w:r>
+      <w:r>
+        <w:rPr>
+          <w:sz w:val="28"/>
+          <w:szCs w:val="28"/>
+        </w:rPr>
+        <w:t>помощи ширины, длинны и высоты</w:t>
+      </w:r>
+      <w:r>
+        <w:rPr>
+          <w:sz w:val="28"/>
+          <w:szCs w:val="28"/>
+        </w:rPr>
+        <w:t>, а также радиусом и положением луз.</w:t>
+      </w:r>
+    </w:p>
+    <w:p>
+      <w:pPr>
+        <w:pStyle w:val="a5"/>
+        <w:numPr>
+          <w:ilvl w:val="1"/>
+          <w:numId w:val="4"/>
+        </w:numPr>
+        <w:spacing w:line="360" w:lineRule="auto"/>
+        <w:rPr>
+          <w:sz w:val="28"/>
+          <w:szCs w:val="28"/>
+        </w:rPr>
+      </w:pPr>
+      <w:r>
+        <w:rPr>
+          <w:sz w:val="28"/>
+          <w:szCs w:val="28"/>
+          <w:u w:val="single"/>
+        </w:rPr>
+        <w:t>Ножки</w:t>
+      </w:r>
+      <w:r>
+        <w:rPr>
+          <w:sz w:val="28"/>
+          <w:szCs w:val="28"/>
+          <w:u w:val="single"/>
+        </w:rPr>
+        <w:t xml:space="preserve">. </w:t>
+      </w:r>
+      <w:r>
+        <w:rPr>
+          <w:sz w:val="28"/>
+          <w:szCs w:val="28"/>
+        </w:rPr>
+        <w:t>Также являются параллелепипедами, задаются шириной, длиной и высотой.</w:t>
+      </w:r>
+    </w:p>
+    <w:p>
+      <w:pPr>
+        <w:pStyle w:val="a5"/>
+        <w:numPr>
+          <w:ilvl w:val="0"/>
+          <w:numId w:val="4"/>
+        </w:numPr>
+        <w:spacing w:line="360" w:lineRule="auto"/>
+        <w:rPr>
+          <w:sz w:val="28"/>
+          <w:szCs w:val="28"/>
+        </w:rPr>
+      </w:pPr>
+      <w:r>
+        <w:rPr>
+          <w:sz w:val="28"/>
+          <w:szCs w:val="28"/>
+          <w:u w:val="single"/>
+        </w:rPr>
+        <w:t>Бильярдные шары</w:t>
+      </w:r>
+      <w:r>
+        <w:rPr>
+          <w:sz w:val="28"/>
+          <w:szCs w:val="28"/>
+        </w:rPr>
+        <w:t xml:space="preserve">. </w:t>
+      </w:r>
+      <w:r>
+        <w:rPr>
+          <w:sz w:val="28"/>
+          <w:szCs w:val="28"/>
+        </w:rPr>
+        <w:t xml:space="preserve">Являются шарами, заданными с помощью аппроксимирующей каркасной модели. Параметрами являются трёхмерная точка положения шара и цвет. </w:t>
+      </w:r>
+    </w:p>
+    <w:p>
+      <w:pPr>
+        <w:spacing w:line="360" w:lineRule="auto"/>
+      </w:pPr>
+    </w:p>
+    <w:p>
+      <w:pPr>
+        <w:pStyle w:val="2"/>
+        <w:spacing w:line="360" w:lineRule="auto"/>
+        <w:rPr>
+          <w:rFonts w:ascii="Times New Roman" w:hAnsi="Times New Roman" w:cs="Times New Roman"/>
+          <w:b/>
+          <w:bCs/>
+          <w:color w:val="000000" w:themeColor="text1"/>
+          <w:sz w:val="28"/>
+          <w:szCs w:val="28"/>
+        </w:rPr>
+      </w:pPr>
+      <w:bookmarkStart w:id="5" w:name="_Toc44761661"/>
+      <w:r>
+        <w:rPr>
+          <w:rFonts w:ascii="Times New Roman" w:hAnsi="Times New Roman" w:cs="Times New Roman"/>
+          <w:b/>
+          <w:bCs/>
+          <w:color w:val="000000" w:themeColor="text1"/>
+          <w:sz w:val="28"/>
+          <w:szCs w:val="28"/>
+        </w:rPr>
+        <w:t>Анализ алгоритмов удаления невидимых линий и поверхностей</w:t>
+      </w:r>
+      <w:bookmarkEnd w:id="5"/>
+    </w:p>
+    <w:p>
+      <w:pPr>
+        <w:spacing w:line="360" w:lineRule="auto"/>
+        <w:ind w:firstLine="576"/>
+        <w:rPr>
+          <w:sz w:val="28"/>
+          <w:szCs w:val="28"/>
+        </w:rPr>
+      </w:pPr>
+      <w:r>
+        <w:rPr>
+          <w:sz w:val="28"/>
+          <w:szCs w:val="28"/>
+        </w:rPr>
+        <w:t>Основным фактором, на который стоит сделать акцент в данной задаче является частота вывода изображения на экран. Пользователь должен получить достаточно плавную для восприятия анимацию, в то время как реалистичностью и детализацией изображения можно в разумных пределах пренебречь. Это обусловлено тем, что в данной программе более значительная роль отводится под саму природу поведения объектов</w:t>
+      </w:r>
+      <w:r>
+        <w:rPr>
+          <w:sz w:val="28"/>
+          <w:szCs w:val="28"/>
+        </w:rPr>
+        <w:t>, в то время как реалистичность отображаемого играет уже второстепенную роль.</w:t>
+      </w:r>
+      <w:r>
+        <w:rPr>
+          <w:sz w:val="28"/>
+          <w:szCs w:val="28"/>
+        </w:rPr>
+        <w:t xml:space="preserve"> </w:t>
+      </w:r>
+      <w:r>
+        <w:rPr>
+          <w:sz w:val="28"/>
+          <w:szCs w:val="28"/>
+        </w:rPr>
+        <w:t>П</w:t>
+      </w:r>
+      <w:r>
+        <w:rPr>
+          <w:sz w:val="28"/>
+          <w:szCs w:val="28"/>
+        </w:rPr>
+        <w:t>оэтому</w:t>
+      </w:r>
+      <w:r>
+        <w:rPr>
+          <w:sz w:val="28"/>
+          <w:szCs w:val="28"/>
+        </w:rPr>
+        <w:t>, при выборе алгоритма следует ориентироваться в первую очередь на быстродействие.</w:t>
+      </w:r>
+    </w:p>
+    <w:p>
+      <w:pPr>
+        <w:spacing w:line="360" w:lineRule="auto"/>
+      </w:pPr>
+    </w:p>
+    <w:p>
+      <w:pPr>
+        <w:pStyle w:val="2"/>
+        <w:spacing w:line="360" w:lineRule="auto"/>
+        <w:rPr>
+          <w:rFonts w:ascii="Times New Roman" w:hAnsi="Times New Roman" w:cs="Times New Roman"/>
+          <w:b/>
+          <w:bCs/>
+          <w:color w:val="000000" w:themeColor="text1"/>
+          <w:sz w:val="28"/>
+          <w:szCs w:val="28"/>
+        </w:rPr>
+      </w:pPr>
+      <w:bookmarkStart w:id="6" w:name="_Toc44761662"/>
+      <w:r>
+        <w:rPr>
+          <w:rFonts w:ascii="Times New Roman" w:hAnsi="Times New Roman" w:cs="Times New Roman"/>
+          <w:b/>
+          <w:bCs/>
+          <w:color w:val="000000" w:themeColor="text1"/>
+          <w:sz w:val="28"/>
+          <w:szCs w:val="28"/>
+        </w:rPr>
+        <w:lastRenderedPageBreak/>
+        <w:t>Анализ алгоритмов закрашивания</w:t>
+      </w:r>
+      <w:bookmarkEnd w:id="6"/>
+    </w:p>
+    <w:p>
+      <w:pPr>
+        <w:pStyle w:val="2"/>
+        <w:spacing w:line="360" w:lineRule="auto"/>
+        <w:rPr>
+          <w:rFonts w:ascii="Times New Roman" w:hAnsi="Times New Roman" w:cs="Times New Roman"/>
+          <w:b/>
+          <w:bCs/>
+          <w:color w:val="000000" w:themeColor="text1"/>
+          <w:sz w:val="28"/>
+          <w:szCs w:val="28"/>
+        </w:rPr>
+      </w:pPr>
+      <w:bookmarkStart w:id="7" w:name="_Toc44761663"/>
+      <w:r>
+        <w:rPr>
+          <w:rFonts w:ascii="Times New Roman" w:hAnsi="Times New Roman" w:cs="Times New Roman"/>
+          <w:b/>
+          <w:bCs/>
+          <w:color w:val="000000" w:themeColor="text1"/>
+          <w:sz w:val="28"/>
+          <w:szCs w:val="28"/>
+        </w:rPr>
+        <w:t>Анализ алгоритмов освещённости</w:t>
+      </w:r>
+      <w:bookmarkEnd w:id="7"/>
+    </w:p>
+    <w:p>
+      <w:pPr>
+        <w:pStyle w:val="2"/>
+        <w:spacing w:line="360" w:lineRule="auto"/>
+        <w:rPr>
+          <w:rFonts w:ascii="Times New Roman" w:hAnsi="Times New Roman" w:cs="Times New Roman"/>
+          <w:b/>
+          <w:bCs/>
+          <w:color w:val="000000" w:themeColor="text1"/>
+          <w:sz w:val="28"/>
+          <w:szCs w:val="28"/>
+        </w:rPr>
+      </w:pPr>
+      <w:bookmarkStart w:id="8" w:name="_Toc44761664"/>
+      <w:r>
+        <w:rPr>
+          <w:rFonts w:ascii="Times New Roman" w:hAnsi="Times New Roman" w:cs="Times New Roman"/>
+          <w:b/>
+          <w:bCs/>
+          <w:color w:val="000000" w:themeColor="text1"/>
+          <w:sz w:val="28"/>
+          <w:szCs w:val="28"/>
+        </w:rPr>
+        <w:t>Физическая модель поведения объектов</w:t>
+      </w:r>
+      <w:bookmarkEnd w:id="8"/>
+    </w:p>
+    <w:p>
+      <w:pPr>
+        <w:spacing w:line="360" w:lineRule="auto"/>
+        <w:jc w:val="both"/>
+        <w:rPr>
+          <w:sz w:val="28"/>
+          <w:szCs w:val="28"/>
+        </w:rPr>
+      </w:pPr>
+      <w:r>
+        <w:rPr>
+          <w:sz w:val="28"/>
+          <w:szCs w:val="28"/>
+        </w:rPr>
+        <w:t>Ф</w:t>
+      </w:r>
+      <w:r>
+        <w:br w:type="page"/>
+      </w:r>
+    </w:p>
+    <w:p>
+      <w:pPr>
+        <w:pStyle w:val="1"/>
+        <w:spacing w:line="360" w:lineRule="auto"/>
+        <w:rPr>
+          <w:rFonts w:ascii="Times New Roman" w:hAnsi="Times New Roman" w:cs="Times New Roman"/>
+          <w:b/>
+          <w:bCs/>
+          <w:color w:val="000000" w:themeColor="text1"/>
+          <w:sz w:val="28"/>
+          <w:szCs w:val="28"/>
+        </w:rPr>
+      </w:pPr>
+      <w:bookmarkStart w:id="9" w:name="_Toc44761665"/>
+      <w:r>
+        <w:rPr>
+          <w:rFonts w:ascii="Times New Roman" w:hAnsi="Times New Roman" w:cs="Times New Roman"/>
+          <w:b/>
+          <w:bCs/>
+          <w:color w:val="000000" w:themeColor="text1"/>
+          <w:sz w:val="28"/>
+          <w:szCs w:val="28"/>
+        </w:rPr>
+        <w:lastRenderedPageBreak/>
+        <w:t>Конструкторская часть</w:t>
+      </w:r>
+      <w:bookmarkEnd w:id="9"/>
+    </w:p>
+    <w:p>
+      <w:pPr>
+        <w:spacing w:line="360" w:lineRule="auto"/>
+        <w:jc w:val="both"/>
+        <w:rPr>
+          <w:sz w:val="28"/>
+          <w:szCs w:val="28"/>
+        </w:rPr>
+      </w:pPr>
+      <w:r>
+        <w:rPr>
+          <w:sz w:val="28"/>
+          <w:szCs w:val="28"/>
+        </w:rPr>
+        <w:t>Ф</w:t>
+      </w:r>
+    </w:p>
+    <w:p>
+      <w:pPr>
+        <w:spacing w:after="160" w:line="360" w:lineRule="auto"/>
+        <w:rPr>
+          <w:sz w:val="28"/>
+          <w:szCs w:val="28"/>
+        </w:rPr>
+      </w:pPr>
+      <w:r>
+        <w:rPr>
+          <w:sz w:val="28"/>
+          <w:szCs w:val="28"/>
+        </w:rPr>
+        <w:br w:type="page"/>
+      </w:r>
+    </w:p>
+    <w:p>
+      <w:pPr>
+        <w:pStyle w:val="1"/>
+        <w:spacing w:line="360" w:lineRule="auto"/>
+        <w:rPr>
+          <w:rFonts w:ascii="Times New Roman" w:hAnsi="Times New Roman" w:cs="Times New Roman"/>
+          <w:b/>
+          <w:bCs/>
+          <w:color w:val="000000" w:themeColor="text1"/>
+          <w:sz w:val="28"/>
+          <w:szCs w:val="28"/>
+        </w:rPr>
+      </w:pPr>
+      <w:bookmarkStart w:id="10" w:name="_Toc44761666"/>
+      <w:r>
+        <w:rPr>
+          <w:rFonts w:ascii="Times New Roman" w:hAnsi="Times New Roman" w:cs="Times New Roman"/>
+          <w:b/>
+          <w:bCs/>
+          <w:color w:val="000000" w:themeColor="text1"/>
+          <w:sz w:val="28"/>
+          <w:szCs w:val="28"/>
+        </w:rPr>
+        <w:lastRenderedPageBreak/>
+        <w:t>Технологическая часть</w:t>
+      </w:r>
+      <w:bookmarkEnd w:id="10"/>
+    </w:p>
+    <w:p>
+      <w:pPr>
+        <w:spacing w:line="360" w:lineRule="auto"/>
+        <w:jc w:val="both"/>
+        <w:rPr>
+          <w:sz w:val="28"/>
+          <w:szCs w:val="28"/>
+        </w:rPr>
+      </w:pPr>
+      <w:r>
+        <w:rPr>
+          <w:sz w:val="28"/>
+          <w:szCs w:val="28"/>
+        </w:rPr>
+        <w:t>Ф</w:t>
+      </w:r>
+    </w:p>
+    <w:p>
+      <w:pPr>
+        <w:spacing w:line="360" w:lineRule="auto"/>
+        <w:jc w:val="both"/>
+        <w:rPr>
+          <w:sz w:val="28"/>
+          <w:szCs w:val="28"/>
+        </w:rPr>
+      </w:pPr>
+      <w:r>
+        <w:rPr>
+          <w:sz w:val="28"/>
+          <w:szCs w:val="28"/>
+        </w:rPr>
+        <w:t>Ф</w:t>
+      </w:r>
+    </w:p>
+    <w:p>
+      <w:pPr>
+        <w:spacing w:line="360" w:lineRule="auto"/>
+      </w:pPr>
+    </w:p>
+    <w:p>
+      <w:pPr>
+        <w:spacing w:line="360" w:lineRule="auto"/>
+      </w:pPr>
+    </w:p>
+    <w:p>
+      <w:pPr>
+        <w:spacing w:line="360" w:lineRule="auto"/>
+      </w:pPr>
+    </w:p>
+    <w:p>
+      <w:pPr>
+        <w:spacing w:line="360" w:lineRule="auto"/>
+        <w:jc w:val="both"/>
+      </w:pPr>
+    </w:p>
+    <w:p>
+      <w:pPr>
+        <w:spacing w:line="360" w:lineRule="auto"/>
+        <w:jc w:val="both"/>
+        <w:rPr>
+          <w:sz w:val="28"/>
+          <w:szCs w:val="28"/>
+        </w:rPr>
+      </w:pPr>
+    </w:p>
+    <w:p>
+      <w:pPr>
+        <w:spacing w:line="360" w:lineRule="auto"/>
+        <w:jc w:val="both"/>
+        <w:rPr>
+          <w:sz w:val="28"/>
+          <w:szCs w:val="28"/>
+        </w:rPr>
+      </w:pPr>
+    </w:p>
+    <w:p>
+      <w:pPr>
+        <w:spacing w:after="160" w:line="360" w:lineRule="auto"/>
+        <w:rPr>
+          <w:sz w:val="28"/>
+          <w:szCs w:val="28"/>
+        </w:rPr>
+      </w:pPr>
+      <w:r>
+        <w:rPr>
+          <w:sz w:val="28"/>
+          <w:szCs w:val="28"/>
+        </w:rPr>
+        <w:br w:type="page"/>
+      </w:r>
+    </w:p>
+    <w:p>
+      <w:pPr>
+        <w:pStyle w:val="1"/>
+        <w:numPr>
+          <w:ilvl w:val="0"/>
+          <w:numId w:val="0"/>
+        </w:numPr>
+        <w:spacing w:line="360" w:lineRule="auto"/>
+        <w:ind w:left="1140"/>
+        <w:rPr>
+          <w:rFonts w:ascii="Times New Roman" w:hAnsi="Times New Roman" w:cs="Times New Roman"/>
+          <w:b/>
+          <w:bCs/>
+          <w:color w:val="000000" w:themeColor="text1"/>
+          <w:sz w:val="28"/>
+          <w:szCs w:val="28"/>
+        </w:rPr>
+      </w:pPr>
+      <w:bookmarkStart w:id="11" w:name="_Toc44761667"/>
+      <w:r>
+        <w:rPr>
+          <w:rFonts w:ascii="Times New Roman" w:hAnsi="Times New Roman" w:cs="Times New Roman"/>
+          <w:b/>
+          <w:bCs/>
+          <w:color w:val="000000" w:themeColor="text1"/>
+          <w:sz w:val="28"/>
+          <w:szCs w:val="28"/>
+        </w:rPr>
         <w:lastRenderedPageBreak/>
         <w:t>Заключение</w:t>
       </w:r>
-      <w:bookmarkEnd w:id="2"/>
+      <w:bookmarkEnd w:id="11"/>
     </w:p>
     <w:p>
       <w:pPr>
@@ -2172,7 +4124,7 @@
     </w:p>
     <w:p>
       <w:pPr>
-        <w:spacing w:after="160" w:line="259" w:lineRule="auto"/>
+        <w:spacing w:after="160" w:line="360" w:lineRule="auto"/>
         <w:rPr>
           <w:sz w:val="28"/>
           <w:szCs w:val="28"/>
@@ -2189,7 +4141,12 @@
     <w:p>
       <w:pPr>
         <w:pStyle w:val="1"/>
-        <w:ind w:firstLine="708"/>
+        <w:numPr>
+          <w:ilvl w:val="0"/>
+          <w:numId w:val="0"/>
+        </w:numPr>
+        <w:spacing w:line="360" w:lineRule="auto"/>
+        <w:ind w:left="1140"/>
         <w:rPr>
           <w:rFonts w:ascii="Times New Roman" w:hAnsi="Times New Roman" w:cs="Times New Roman"/>
           <w:b/>
@@ -2199,7 +4156,7 @@
           <w:szCs w:val="28"/>
         </w:rPr>
       </w:pPr>
-      <w:bookmarkStart w:id="3" w:name="_Toc44672930"/>
+      <w:bookmarkStart w:id="12" w:name="_Toc44761668"/>
       <w:r>
         <w:rPr>
           <w:rFonts w:ascii="Times New Roman" w:hAnsi="Times New Roman" w:cs="Times New Roman"/>
@@ -2212,7 +4169,7 @@
         <w:lastRenderedPageBreak/>
         <w:t>Список использованных источников</w:t>
       </w:r>
-      <w:bookmarkEnd w:id="3"/>
+      <w:bookmarkEnd w:id="12"/>
     </w:p>
     <w:p>
       <w:pPr>
@@ -2233,7 +4190,7 @@
     </w:p>
     <w:p>
       <w:pPr>
-        <w:spacing w:after="160" w:line="259" w:lineRule="auto"/>
+        <w:spacing w:after="160" w:line="360" w:lineRule="auto"/>
         <w:rPr>
           <w:sz w:val="28"/>
           <w:szCs w:val="28"/>
@@ -2250,7 +4207,12 @@
     <w:p>
       <w:pPr>
         <w:pStyle w:val="1"/>
-        <w:ind w:firstLine="708"/>
+        <w:numPr>
+          <w:ilvl w:val="0"/>
+          <w:numId w:val="0"/>
+        </w:numPr>
+        <w:spacing w:line="360" w:lineRule="auto"/>
+        <w:ind w:left="1140"/>
         <w:rPr>
           <w:rFonts w:ascii="Times New Roman" w:hAnsi="Times New Roman" w:cs="Times New Roman"/>
           <w:b/>
@@ -2260,7 +4222,7 @@
           <w:szCs w:val="28"/>
         </w:rPr>
       </w:pPr>
-      <w:bookmarkStart w:id="4" w:name="_Toc44672931"/>
+      <w:bookmarkStart w:id="13" w:name="_Toc44761669"/>
       <w:r>
         <w:rPr>
           <w:rFonts w:ascii="Times New Roman" w:hAnsi="Times New Roman" w:cs="Times New Roman"/>
@@ -2273,7 +4235,7 @@
         <w:lastRenderedPageBreak/>
         <w:t>Приложения</w:t>
       </w:r>
-      <w:bookmarkEnd w:id="4"/>
+      <w:bookmarkEnd w:id="13"/>
     </w:p>
     <w:p>
       <w:pPr>
@@ -2310,6 +4272,430 @@
     </w:sectPr>
   </w:body>
 </w:document>
+</file>
+
+<file path=word/numbering.xml><?xml version="1.0" encoding="utf-8"?>
+<w:numbering xmlns:wpc="http://schemas.microsoft.com/office/word/2010/wordprocessingCanvas" xmlns:cx="http://schemas.microsoft.com/office/drawing/2014/chartex" xmlns:cx1="http://schemas.microsoft.com/office/drawing/2015/9/8/chartex" xmlns:cx2="http://schemas.microsoft.com/office/drawing/2015/10/21/chartex" xmlns:cx3="http://schemas.microsoft.com/office/drawing/2016/5/9/chartex" xmlns:cx4="http://schemas.microsoft.com/office/drawing/2016/5/10/chartex" xmlns:cx5="http://schemas.microsoft.com/office/drawing/2016/5/11/chartex" xmlns:cx6="http://schemas.microsoft.com/office/drawing/2016/5/12/chartex" xmlns:cx7="http://schemas.microsoft.com/office/drawing/2016/5/13/chartex" xmlns:cx8="http://schemas.microsoft.com/office/drawing/2016/5/14/chartex" xmlns:mc="http://schemas.openxmlformats.org/markup-compatibility/2006" xmlns:aink="http://schemas.microsoft.com/office/drawing/2016/ink" xmlns:am3d="http://schemas.microsoft.com/office/drawing/2017/model3d" xmlns:o="urn:schemas-microsoft-com:office:office" xmlns:r="http://schemas.openxmlformats.org/officeDocument/2006/relationships" xmlns:m="http://schemas.openxmlformats.org/officeDocument/2006/math" xmlns:v="urn:schemas-microsoft-com:vml" xmlns:wp14="http://schemas.microsoft.com/office/word/2010/wordprocessingDrawing" xmlns:wp="http://schemas.openxmlformats.org/drawingml/2006/wordprocessingDrawing" xmlns:w10="urn:schemas-microsoft-com:office:word" xmlns:w="http://schemas.openxmlformats.org/wordprocessingml/2006/main" xmlns:w14="http://schemas.microsoft.com/office/word/2010/wordml" xmlns:w15="http://schemas.microsoft.com/office/word/2012/wordml" xmlns:w16cex="http://schemas.microsoft.com/office/word/2018/wordml/cex" xmlns:w16cid="http://schemas.microsoft.com/office/word/2016/wordml/cid" xmlns:w16="http://schemas.microsoft.com/office/word/2018/wordml" xmlns:w16se="http://schemas.microsoft.com/office/word/2015/wordml/symex" xmlns:wpg="http://schemas.microsoft.com/office/word/2010/wordprocessingGroup" xmlns:wpi="http://schemas.microsoft.com/office/word/2010/wordprocessingInk" xmlns:wne="http://schemas.microsoft.com/office/word/2006/wordml" xmlns:wps="http://schemas.microsoft.com/office/word/2010/wordprocessingShape" mc:Ignorable="w14 w15 w16se w16cid w16 w16cex wp14">
+  <w:abstractNum w:abstractNumId="0" w15:restartNumberingAfterBreak="0">
+    <w:nsid w:val="20982EB5"/>
+    <w:multiLevelType w:val="hybridMultilevel"/>
+    <w:tmpl w:val="2B8E6B72"/>
+    <w:lvl w:ilvl="0" w:tplc="04190001">
+      <w:start w:val="1"/>
+      <w:numFmt w:val="bullet"/>
+      <w:lvlText w:val=""/>
+      <w:lvlJc w:val="left"/>
+      <w:pPr>
+        <w:ind w:left="720" w:hanging="360"/>
+      </w:pPr>
+      <w:rPr>
+        <w:rFonts w:ascii="Symbol" w:hAnsi="Symbol" w:hint="default"/>
+      </w:rPr>
+    </w:lvl>
+    <w:lvl w:ilvl="1" w:tplc="04190003">
+      <w:start w:val="1"/>
+      <w:numFmt w:val="bullet"/>
+      <w:lvlText w:val="o"/>
+      <w:lvlJc w:val="left"/>
+      <w:pPr>
+        <w:ind w:left="1440" w:hanging="360"/>
+      </w:pPr>
+      <w:rPr>
+        <w:rFonts w:ascii="Courier New" w:hAnsi="Courier New" w:cs="Courier New" w:hint="default"/>
+      </w:rPr>
+    </w:lvl>
+    <w:lvl w:ilvl="2" w:tplc="04190005" w:tentative="1">
+      <w:start w:val="1"/>
+      <w:numFmt w:val="bullet"/>
+      <w:lvlText w:val=""/>
+      <w:lvlJc w:val="left"/>
+      <w:pPr>
+        <w:ind w:left="2160" w:hanging="360"/>
+      </w:pPr>
+      <w:rPr>
+        <w:rFonts w:ascii="Wingdings" w:hAnsi="Wingdings" w:hint="default"/>
+      </w:rPr>
+    </w:lvl>
+    <w:lvl w:ilvl="3" w:tplc="04190001" w:tentative="1">
+      <w:start w:val="1"/>
+      <w:numFmt w:val="bullet"/>
+      <w:lvlText w:val=""/>
+      <w:lvlJc w:val="left"/>
+      <w:pPr>
+        <w:ind w:left="2880" w:hanging="360"/>
+      </w:pPr>
+      <w:rPr>
+        <w:rFonts w:ascii="Symbol" w:hAnsi="Symbol" w:hint="default"/>
+      </w:rPr>
+    </w:lvl>
+    <w:lvl w:ilvl="4" w:tplc="04190003" w:tentative="1">
+      <w:start w:val="1"/>
+      <w:numFmt w:val="bullet"/>
+      <w:lvlText w:val="o"/>
+      <w:lvlJc w:val="left"/>
+      <w:pPr>
+        <w:ind w:left="3600" w:hanging="360"/>
+      </w:pPr>
+      <w:rPr>
+        <w:rFonts w:ascii="Courier New" w:hAnsi="Courier New" w:cs="Courier New" w:hint="default"/>
+      </w:rPr>
+    </w:lvl>
+    <w:lvl w:ilvl="5" w:tplc="04190005" w:tentative="1">
+      <w:start w:val="1"/>
+      <w:numFmt w:val="bullet"/>
+      <w:lvlText w:val=""/>
+      <w:lvlJc w:val="left"/>
+      <w:pPr>
+        <w:ind w:left="4320" w:hanging="360"/>
+      </w:pPr>
+      <w:rPr>
+        <w:rFonts w:ascii="Wingdings" w:hAnsi="Wingdings" w:hint="default"/>
+      </w:rPr>
+    </w:lvl>
+    <w:lvl w:ilvl="6" w:tplc="04190001" w:tentative="1">
+      <w:start w:val="1"/>
+      <w:numFmt w:val="bullet"/>
+      <w:lvlText w:val=""/>
+      <w:lvlJc w:val="left"/>
+      <w:pPr>
+        <w:ind w:left="5040" w:hanging="360"/>
+      </w:pPr>
+      <w:rPr>
+        <w:rFonts w:ascii="Symbol" w:hAnsi="Symbol" w:hint="default"/>
+      </w:rPr>
+    </w:lvl>
+    <w:lvl w:ilvl="7" w:tplc="04190003" w:tentative="1">
+      <w:start w:val="1"/>
+      <w:numFmt w:val="bullet"/>
+      <w:lvlText w:val="o"/>
+      <w:lvlJc w:val="left"/>
+      <w:pPr>
+        <w:ind w:left="5760" w:hanging="360"/>
+      </w:pPr>
+      <w:rPr>
+        <w:rFonts w:ascii="Courier New" w:hAnsi="Courier New" w:cs="Courier New" w:hint="default"/>
+      </w:rPr>
+    </w:lvl>
+    <w:lvl w:ilvl="8" w:tplc="04190005" w:tentative="1">
+      <w:start w:val="1"/>
+      <w:numFmt w:val="bullet"/>
+      <w:lvlText w:val=""/>
+      <w:lvlJc w:val="left"/>
+      <w:pPr>
+        <w:ind w:left="6480" w:hanging="360"/>
+      </w:pPr>
+      <w:rPr>
+        <w:rFonts w:ascii="Wingdings" w:hAnsi="Wingdings" w:hint="default"/>
+      </w:rPr>
+    </w:lvl>
+  </w:abstractNum>
+  <w:abstractNum w:abstractNumId="1" w15:restartNumberingAfterBreak="0">
+    <w:nsid w:val="29C811C7"/>
+    <w:multiLevelType w:val="hybridMultilevel"/>
+    <w:tmpl w:val="442C9B22"/>
+    <w:lvl w:ilvl="0" w:tplc="04190001">
+      <w:start w:val="1"/>
+      <w:numFmt w:val="bullet"/>
+      <w:lvlText w:val=""/>
+      <w:lvlJc w:val="left"/>
+      <w:pPr>
+        <w:ind w:left="786" w:hanging="360"/>
+      </w:pPr>
+      <w:rPr>
+        <w:rFonts w:ascii="Symbol" w:hAnsi="Symbol" w:hint="default"/>
+      </w:rPr>
+    </w:lvl>
+    <w:lvl w:ilvl="1" w:tplc="04190003" w:tentative="1">
+      <w:start w:val="1"/>
+      <w:numFmt w:val="bullet"/>
+      <w:lvlText w:val="o"/>
+      <w:lvlJc w:val="left"/>
+      <w:pPr>
+        <w:ind w:left="1506" w:hanging="360"/>
+      </w:pPr>
+      <w:rPr>
+        <w:rFonts w:ascii="Courier New" w:hAnsi="Courier New" w:cs="Courier New" w:hint="default"/>
+      </w:rPr>
+    </w:lvl>
+    <w:lvl w:ilvl="2" w:tplc="04190005" w:tentative="1">
+      <w:start w:val="1"/>
+      <w:numFmt w:val="bullet"/>
+      <w:lvlText w:val=""/>
+      <w:lvlJc w:val="left"/>
+      <w:pPr>
+        <w:ind w:left="2226" w:hanging="360"/>
+      </w:pPr>
+      <w:rPr>
+        <w:rFonts w:ascii="Wingdings" w:hAnsi="Wingdings" w:hint="default"/>
+      </w:rPr>
+    </w:lvl>
+    <w:lvl w:ilvl="3" w:tplc="04190001" w:tentative="1">
+      <w:start w:val="1"/>
+      <w:numFmt w:val="bullet"/>
+      <w:lvlText w:val=""/>
+      <w:lvlJc w:val="left"/>
+      <w:pPr>
+        <w:ind w:left="2946" w:hanging="360"/>
+      </w:pPr>
+      <w:rPr>
+        <w:rFonts w:ascii="Symbol" w:hAnsi="Symbol" w:hint="default"/>
+      </w:rPr>
+    </w:lvl>
+    <w:lvl w:ilvl="4" w:tplc="04190003" w:tentative="1">
+      <w:start w:val="1"/>
+      <w:numFmt w:val="bullet"/>
+      <w:lvlText w:val="o"/>
+      <w:lvlJc w:val="left"/>
+      <w:pPr>
+        <w:ind w:left="3666" w:hanging="360"/>
+      </w:pPr>
+      <w:rPr>
+        <w:rFonts w:ascii="Courier New" w:hAnsi="Courier New" w:cs="Courier New" w:hint="default"/>
+      </w:rPr>
+    </w:lvl>
+    <w:lvl w:ilvl="5" w:tplc="04190005" w:tentative="1">
+      <w:start w:val="1"/>
+      <w:numFmt w:val="bullet"/>
+      <w:lvlText w:val=""/>
+      <w:lvlJc w:val="left"/>
+      <w:pPr>
+        <w:ind w:left="4386" w:hanging="360"/>
+      </w:pPr>
+      <w:rPr>
+        <w:rFonts w:ascii="Wingdings" w:hAnsi="Wingdings" w:hint="default"/>
+      </w:rPr>
+    </w:lvl>
+    <w:lvl w:ilvl="6" w:tplc="04190001" w:tentative="1">
+      <w:start w:val="1"/>
+      <w:numFmt w:val="bullet"/>
+      <w:lvlText w:val=""/>
+      <w:lvlJc w:val="left"/>
+      <w:pPr>
+        <w:ind w:left="5106" w:hanging="360"/>
+      </w:pPr>
+      <w:rPr>
+        <w:rFonts w:ascii="Symbol" w:hAnsi="Symbol" w:hint="default"/>
+      </w:rPr>
+    </w:lvl>
+    <w:lvl w:ilvl="7" w:tplc="04190003" w:tentative="1">
+      <w:start w:val="1"/>
+      <w:numFmt w:val="bullet"/>
+      <w:lvlText w:val="o"/>
+      <w:lvlJc w:val="left"/>
+      <w:pPr>
+        <w:ind w:left="5826" w:hanging="360"/>
+      </w:pPr>
+      <w:rPr>
+        <w:rFonts w:ascii="Courier New" w:hAnsi="Courier New" w:cs="Courier New" w:hint="default"/>
+      </w:rPr>
+    </w:lvl>
+    <w:lvl w:ilvl="8" w:tplc="04190005" w:tentative="1">
+      <w:start w:val="1"/>
+      <w:numFmt w:val="bullet"/>
+      <w:lvlText w:val=""/>
+      <w:lvlJc w:val="left"/>
+      <w:pPr>
+        <w:ind w:left="6546" w:hanging="360"/>
+      </w:pPr>
+      <w:rPr>
+        <w:rFonts w:ascii="Wingdings" w:hAnsi="Wingdings" w:hint="default"/>
+      </w:rPr>
+    </w:lvl>
+  </w:abstractNum>
+  <w:abstractNum w:abstractNumId="2" w15:restartNumberingAfterBreak="0">
+    <w:nsid w:val="3DDE3C72"/>
+    <w:multiLevelType w:val="multilevel"/>
+    <w:tmpl w:val="0419001F"/>
+    <w:lvl w:ilvl="0">
+      <w:start w:val="1"/>
+      <w:numFmt w:val="decimal"/>
+      <w:lvlText w:val="%1."/>
+      <w:lvlJc w:val="left"/>
+      <w:pPr>
+        <w:ind w:left="360" w:hanging="360"/>
+      </w:pPr>
+    </w:lvl>
+    <w:lvl w:ilvl="1">
+      <w:start w:val="1"/>
+      <w:numFmt w:val="decimal"/>
+      <w:lvlText w:val="%1.%2."/>
+      <w:lvlJc w:val="left"/>
+      <w:pPr>
+        <w:ind w:left="792" w:hanging="432"/>
+      </w:pPr>
+    </w:lvl>
+    <w:lvl w:ilvl="2">
+      <w:start w:val="1"/>
+      <w:numFmt w:val="decimal"/>
+      <w:lvlText w:val="%1.%2.%3."/>
+      <w:lvlJc w:val="left"/>
+      <w:pPr>
+        <w:ind w:left="1224" w:hanging="504"/>
+      </w:pPr>
+    </w:lvl>
+    <w:lvl w:ilvl="3">
+      <w:start w:val="1"/>
+      <w:numFmt w:val="decimal"/>
+      <w:lvlText w:val="%1.%2.%3.%4."/>
+      <w:lvlJc w:val="left"/>
+      <w:pPr>
+        <w:ind w:left="1728" w:hanging="648"/>
+      </w:pPr>
+    </w:lvl>
+    <w:lvl w:ilvl="4">
+      <w:start w:val="1"/>
+      <w:numFmt w:val="decimal"/>
+      <w:lvlText w:val="%1.%2.%3.%4.%5."/>
+      <w:lvlJc w:val="left"/>
+      <w:pPr>
+        <w:ind w:left="2232" w:hanging="792"/>
+      </w:pPr>
+    </w:lvl>
+    <w:lvl w:ilvl="5">
+      <w:start w:val="1"/>
+      <w:numFmt w:val="decimal"/>
+      <w:lvlText w:val="%1.%2.%3.%4.%5.%6."/>
+      <w:lvlJc w:val="left"/>
+      <w:pPr>
+        <w:ind w:left="2736" w:hanging="936"/>
+      </w:pPr>
+    </w:lvl>
+    <w:lvl w:ilvl="6">
+      <w:start w:val="1"/>
+      <w:numFmt w:val="decimal"/>
+      <w:lvlText w:val="%1.%2.%3.%4.%5.%6.%7."/>
+      <w:lvlJc w:val="left"/>
+      <w:pPr>
+        <w:ind w:left="3240" w:hanging="1080"/>
+      </w:pPr>
+    </w:lvl>
+    <w:lvl w:ilvl="7">
+      <w:start w:val="1"/>
+      <w:numFmt w:val="decimal"/>
+      <w:lvlText w:val="%1.%2.%3.%4.%5.%6.%7.%8."/>
+      <w:lvlJc w:val="left"/>
+      <w:pPr>
+        <w:ind w:left="3744" w:hanging="1224"/>
+      </w:pPr>
+    </w:lvl>
+    <w:lvl w:ilvl="8">
+      <w:start w:val="1"/>
+      <w:numFmt w:val="decimal"/>
+      <w:lvlText w:val="%1.%2.%3.%4.%5.%6.%7.%8.%9."/>
+      <w:lvlJc w:val="left"/>
+      <w:pPr>
+        <w:ind w:left="4320" w:hanging="1440"/>
+      </w:pPr>
+    </w:lvl>
+  </w:abstractNum>
+  <w:abstractNum w:abstractNumId="3" w15:restartNumberingAfterBreak="0">
+    <w:nsid w:val="513A6464"/>
+    <w:multiLevelType w:val="multilevel"/>
+    <w:tmpl w:val="04190025"/>
+    <w:lvl w:ilvl="0">
+      <w:start w:val="1"/>
+      <w:numFmt w:val="decimal"/>
+      <w:pStyle w:val="1"/>
+      <w:lvlText w:val="%1"/>
+      <w:lvlJc w:val="left"/>
+      <w:pPr>
+        <w:ind w:left="432" w:hanging="432"/>
+      </w:pPr>
+    </w:lvl>
+    <w:lvl w:ilvl="1">
+      <w:start w:val="1"/>
+      <w:numFmt w:val="decimal"/>
+      <w:pStyle w:val="2"/>
+      <w:lvlText w:val="%1.%2"/>
+      <w:lvlJc w:val="left"/>
+      <w:pPr>
+        <w:ind w:left="576" w:hanging="576"/>
+      </w:pPr>
+    </w:lvl>
+    <w:lvl w:ilvl="2">
+      <w:start w:val="1"/>
+      <w:numFmt w:val="decimal"/>
+      <w:pStyle w:val="3"/>
+      <w:lvlText w:val="%1.%2.%3"/>
+      <w:lvlJc w:val="left"/>
+      <w:pPr>
+        <w:ind w:left="720" w:hanging="720"/>
+      </w:pPr>
+    </w:lvl>
+    <w:lvl w:ilvl="3">
+      <w:start w:val="1"/>
+      <w:numFmt w:val="decimal"/>
+      <w:pStyle w:val="4"/>
+      <w:lvlText w:val="%1.%2.%3.%4"/>
+      <w:lvlJc w:val="left"/>
+      <w:pPr>
+        <w:ind w:left="864" w:hanging="864"/>
+      </w:pPr>
+    </w:lvl>
+    <w:lvl w:ilvl="4">
+      <w:start w:val="1"/>
+      <w:numFmt w:val="decimal"/>
+      <w:pStyle w:val="5"/>
+      <w:lvlText w:val="%1.%2.%3.%4.%5"/>
+      <w:lvlJc w:val="left"/>
+      <w:pPr>
+        <w:ind w:left="1008" w:hanging="1008"/>
+      </w:pPr>
+    </w:lvl>
+    <w:lvl w:ilvl="5">
+      <w:start w:val="1"/>
+      <w:numFmt w:val="decimal"/>
+      <w:pStyle w:val="6"/>
+      <w:lvlText w:val="%1.%2.%3.%4.%5.%6"/>
+      <w:lvlJc w:val="left"/>
+      <w:pPr>
+        <w:ind w:left="1152" w:hanging="1152"/>
+      </w:pPr>
+    </w:lvl>
+    <w:lvl w:ilvl="6">
+      <w:start w:val="1"/>
+      <w:numFmt w:val="decimal"/>
+      <w:pStyle w:val="7"/>
+      <w:lvlText w:val="%1.%2.%3.%4.%5.%6.%7"/>
+      <w:lvlJc w:val="left"/>
+      <w:pPr>
+        <w:ind w:left="1296" w:hanging="1296"/>
+      </w:pPr>
+    </w:lvl>
+    <w:lvl w:ilvl="7">
+      <w:start w:val="1"/>
+      <w:numFmt w:val="decimal"/>
+      <w:pStyle w:val="8"/>
+      <w:lvlText w:val="%1.%2.%3.%4.%5.%6.%7.%8"/>
+      <w:lvlJc w:val="left"/>
+      <w:pPr>
+        <w:ind w:left="1440" w:hanging="1440"/>
+      </w:pPr>
+    </w:lvl>
+    <w:lvl w:ilvl="8">
+      <w:start w:val="1"/>
+      <w:numFmt w:val="decimal"/>
+      <w:pStyle w:val="9"/>
+      <w:lvlText w:val="%1.%2.%3.%4.%5.%6.%7.%8.%9"/>
+      <w:lvlJc w:val="left"/>
+      <w:pPr>
+        <w:ind w:left="1584" w:hanging="1584"/>
+      </w:pPr>
+    </w:lvl>
+  </w:abstractNum>
+  <w:num w:numId="1">
+    <w:abstractNumId w:val="2"/>
+  </w:num>
+  <w:num w:numId="2">
+    <w:abstractNumId w:val="3"/>
+  </w:num>
+  <w:num w:numId="3">
+    <w:abstractNumId w:val="1"/>
+  </w:num>
+  <w:num w:numId="4">
+    <w:abstractNumId w:val="0"/>
+  </w:num>
+</w:numbering>
 </file>
 
 <file path=word/styles.xml><?xml version="1.0" encoding="utf-8"?>
@@ -2731,6 +5117,9 @@
     <w:pPr>
       <w:keepNext/>
       <w:keepLines/>
+      <w:numPr>
+        <w:numId w:val="2"/>
+      </w:numPr>
       <w:spacing w:before="240"/>
       <w:outlineLvl w:val="0"/>
     </w:pPr>
@@ -2739,6 +5128,219 @@
       <w:color w:val="2F5496" w:themeColor="accent1" w:themeShade="BF"/>
       <w:sz w:val="32"/>
       <w:szCs w:val="32"/>
+    </w:rPr>
+  </w:style>
+  <w:style w:type="paragraph" w:styleId="2">
+    <w:name w:val="heading 2"/>
+    <w:basedOn w:val="a"/>
+    <w:next w:val="a"/>
+    <w:link w:val="20"/>
+    <w:uiPriority w:val="9"/>
+    <w:unhideWhenUsed/>
+    <w:qFormat/>
+    <w:rsid w:val="00AB55EC"/>
+    <w:pPr>
+      <w:keepNext/>
+      <w:keepLines/>
+      <w:numPr>
+        <w:ilvl w:val="1"/>
+        <w:numId w:val="2"/>
+      </w:numPr>
+      <w:spacing w:before="40"/>
+      <w:outlineLvl w:val="1"/>
+    </w:pPr>
+    <w:rPr>
+      <w:rFonts w:asciiTheme="majorHAnsi" w:eastAsiaTheme="majorEastAsia" w:hAnsiTheme="majorHAnsi" w:cstheme="majorBidi"/>
+      <w:color w:val="2F5496" w:themeColor="accent1" w:themeShade="BF"/>
+      <w:sz w:val="26"/>
+      <w:szCs w:val="26"/>
+    </w:rPr>
+  </w:style>
+  <w:style w:type="paragraph" w:styleId="3">
+    <w:name w:val="heading 3"/>
+    <w:basedOn w:val="a"/>
+    <w:next w:val="a"/>
+    <w:link w:val="30"/>
+    <w:uiPriority w:val="9"/>
+    <w:semiHidden/>
+    <w:unhideWhenUsed/>
+    <w:qFormat/>
+    <w:rsid w:val="00AB55EC"/>
+    <w:pPr>
+      <w:keepNext/>
+      <w:keepLines/>
+      <w:numPr>
+        <w:ilvl w:val="2"/>
+        <w:numId w:val="2"/>
+      </w:numPr>
+      <w:spacing w:before="40"/>
+      <w:outlineLvl w:val="2"/>
+    </w:pPr>
+    <w:rPr>
+      <w:rFonts w:asciiTheme="majorHAnsi" w:eastAsiaTheme="majorEastAsia" w:hAnsiTheme="majorHAnsi" w:cstheme="majorBidi"/>
+      <w:color w:val="1F3763" w:themeColor="accent1" w:themeShade="7F"/>
+      <w:sz w:val="24"/>
+      <w:szCs w:val="24"/>
+    </w:rPr>
+  </w:style>
+  <w:style w:type="paragraph" w:styleId="4">
+    <w:name w:val="heading 4"/>
+    <w:basedOn w:val="a"/>
+    <w:next w:val="a"/>
+    <w:link w:val="40"/>
+    <w:uiPriority w:val="9"/>
+    <w:semiHidden/>
+    <w:unhideWhenUsed/>
+    <w:qFormat/>
+    <w:rsid w:val="00AB55EC"/>
+    <w:pPr>
+      <w:keepNext/>
+      <w:keepLines/>
+      <w:numPr>
+        <w:ilvl w:val="3"/>
+        <w:numId w:val="2"/>
+      </w:numPr>
+      <w:spacing w:before="40"/>
+      <w:outlineLvl w:val="3"/>
+    </w:pPr>
+    <w:rPr>
+      <w:rFonts w:asciiTheme="majorHAnsi" w:eastAsiaTheme="majorEastAsia" w:hAnsiTheme="majorHAnsi" w:cstheme="majorBidi"/>
+      <w:i/>
+      <w:iCs/>
+      <w:color w:val="2F5496" w:themeColor="accent1" w:themeShade="BF"/>
+    </w:rPr>
+  </w:style>
+  <w:style w:type="paragraph" w:styleId="5">
+    <w:name w:val="heading 5"/>
+    <w:basedOn w:val="a"/>
+    <w:next w:val="a"/>
+    <w:link w:val="50"/>
+    <w:uiPriority w:val="9"/>
+    <w:semiHidden/>
+    <w:unhideWhenUsed/>
+    <w:qFormat/>
+    <w:rsid w:val="00AB55EC"/>
+    <w:pPr>
+      <w:keepNext/>
+      <w:keepLines/>
+      <w:numPr>
+        <w:ilvl w:val="4"/>
+        <w:numId w:val="2"/>
+      </w:numPr>
+      <w:spacing w:before="40"/>
+      <w:outlineLvl w:val="4"/>
+    </w:pPr>
+    <w:rPr>
+      <w:rFonts w:asciiTheme="majorHAnsi" w:eastAsiaTheme="majorEastAsia" w:hAnsiTheme="majorHAnsi" w:cstheme="majorBidi"/>
+      <w:color w:val="2F5496" w:themeColor="accent1" w:themeShade="BF"/>
+    </w:rPr>
+  </w:style>
+  <w:style w:type="paragraph" w:styleId="6">
+    <w:name w:val="heading 6"/>
+    <w:basedOn w:val="a"/>
+    <w:next w:val="a"/>
+    <w:link w:val="60"/>
+    <w:uiPriority w:val="9"/>
+    <w:semiHidden/>
+    <w:unhideWhenUsed/>
+    <w:qFormat/>
+    <w:rsid w:val="00AB55EC"/>
+    <w:pPr>
+      <w:keepNext/>
+      <w:keepLines/>
+      <w:numPr>
+        <w:ilvl w:val="5"/>
+        <w:numId w:val="2"/>
+      </w:numPr>
+      <w:spacing w:before="40"/>
+      <w:outlineLvl w:val="5"/>
+    </w:pPr>
+    <w:rPr>
+      <w:rFonts w:asciiTheme="majorHAnsi" w:eastAsiaTheme="majorEastAsia" w:hAnsiTheme="majorHAnsi" w:cstheme="majorBidi"/>
+      <w:color w:val="1F3763" w:themeColor="accent1" w:themeShade="7F"/>
+    </w:rPr>
+  </w:style>
+  <w:style w:type="paragraph" w:styleId="7">
+    <w:name w:val="heading 7"/>
+    <w:basedOn w:val="a"/>
+    <w:next w:val="a"/>
+    <w:link w:val="70"/>
+    <w:uiPriority w:val="9"/>
+    <w:semiHidden/>
+    <w:unhideWhenUsed/>
+    <w:qFormat/>
+    <w:rsid w:val="00AB55EC"/>
+    <w:pPr>
+      <w:keepNext/>
+      <w:keepLines/>
+      <w:numPr>
+        <w:ilvl w:val="6"/>
+        <w:numId w:val="2"/>
+      </w:numPr>
+      <w:spacing w:before="40"/>
+      <w:outlineLvl w:val="6"/>
+    </w:pPr>
+    <w:rPr>
+      <w:rFonts w:asciiTheme="majorHAnsi" w:eastAsiaTheme="majorEastAsia" w:hAnsiTheme="majorHAnsi" w:cstheme="majorBidi"/>
+      <w:i/>
+      <w:iCs/>
+      <w:color w:val="1F3763" w:themeColor="accent1" w:themeShade="7F"/>
+    </w:rPr>
+  </w:style>
+  <w:style w:type="paragraph" w:styleId="8">
+    <w:name w:val="heading 8"/>
+    <w:basedOn w:val="a"/>
+    <w:next w:val="a"/>
+    <w:link w:val="80"/>
+    <w:uiPriority w:val="9"/>
+    <w:semiHidden/>
+    <w:unhideWhenUsed/>
+    <w:qFormat/>
+    <w:rsid w:val="00AB55EC"/>
+    <w:pPr>
+      <w:keepNext/>
+      <w:keepLines/>
+      <w:numPr>
+        <w:ilvl w:val="7"/>
+        <w:numId w:val="2"/>
+      </w:numPr>
+      <w:spacing w:before="40"/>
+      <w:outlineLvl w:val="7"/>
+    </w:pPr>
+    <w:rPr>
+      <w:rFonts w:asciiTheme="majorHAnsi" w:eastAsiaTheme="majorEastAsia" w:hAnsiTheme="majorHAnsi" w:cstheme="majorBidi"/>
+      <w:color w:val="272727" w:themeColor="text1" w:themeTint="D8"/>
+      <w:sz w:val="21"/>
+      <w:szCs w:val="21"/>
+    </w:rPr>
+  </w:style>
+  <w:style w:type="paragraph" w:styleId="9">
+    <w:name w:val="heading 9"/>
+    <w:basedOn w:val="a"/>
+    <w:next w:val="a"/>
+    <w:link w:val="90"/>
+    <w:uiPriority w:val="9"/>
+    <w:semiHidden/>
+    <w:unhideWhenUsed/>
+    <w:qFormat/>
+    <w:rsid w:val="00AB55EC"/>
+    <w:pPr>
+      <w:keepNext/>
+      <w:keepLines/>
+      <w:numPr>
+        <w:ilvl w:val="8"/>
+        <w:numId w:val="2"/>
+      </w:numPr>
+      <w:spacing w:before="40"/>
+      <w:outlineLvl w:val="8"/>
+    </w:pPr>
+    <w:rPr>
+      <w:rFonts w:asciiTheme="majorHAnsi" w:eastAsiaTheme="majorEastAsia" w:hAnsiTheme="majorHAnsi" w:cstheme="majorBidi"/>
+      <w:i/>
+      <w:iCs/>
+      <w:color w:val="272727" w:themeColor="text1" w:themeTint="D8"/>
+      <w:sz w:val="21"/>
+      <w:szCs w:val="21"/>
     </w:rPr>
   </w:style>
   <w:style w:type="character" w:default="1" w:styleId="a0">
@@ -2819,6 +5421,147 @@
       <w:color w:val="0563C1" w:themeColor="hyperlink"/>
       <w:u w:val="single"/>
     </w:rPr>
+  </w:style>
+  <w:style w:type="paragraph" w:styleId="a5">
+    <w:name w:val="List Paragraph"/>
+    <w:basedOn w:val="a"/>
+    <w:uiPriority w:val="34"/>
+    <w:qFormat/>
+    <w:rsid w:val="00AB55EC"/>
+    <w:pPr>
+      <w:ind w:left="720"/>
+      <w:contextualSpacing/>
+    </w:pPr>
+  </w:style>
+  <w:style w:type="character" w:customStyle="1" w:styleId="20">
+    <w:name w:val="Заголовок 2 Знак"/>
+    <w:basedOn w:val="a0"/>
+    <w:link w:val="2"/>
+    <w:uiPriority w:val="9"/>
+    <w:rsid w:val="00AB55EC"/>
+    <w:rPr>
+      <w:rFonts w:asciiTheme="majorHAnsi" w:eastAsiaTheme="majorEastAsia" w:hAnsiTheme="majorHAnsi" w:cstheme="majorBidi"/>
+      <w:color w:val="2F5496" w:themeColor="accent1" w:themeShade="BF"/>
+      <w:sz w:val="26"/>
+      <w:szCs w:val="26"/>
+    </w:rPr>
+  </w:style>
+  <w:style w:type="character" w:customStyle="1" w:styleId="30">
+    <w:name w:val="Заголовок 3 Знак"/>
+    <w:basedOn w:val="a0"/>
+    <w:link w:val="3"/>
+    <w:uiPriority w:val="9"/>
+    <w:semiHidden/>
+    <w:rsid w:val="00AB55EC"/>
+    <w:rPr>
+      <w:rFonts w:asciiTheme="majorHAnsi" w:eastAsiaTheme="majorEastAsia" w:hAnsiTheme="majorHAnsi" w:cstheme="majorBidi"/>
+      <w:color w:val="1F3763" w:themeColor="accent1" w:themeShade="7F"/>
+      <w:sz w:val="24"/>
+      <w:szCs w:val="24"/>
+    </w:rPr>
+  </w:style>
+  <w:style w:type="character" w:customStyle="1" w:styleId="40">
+    <w:name w:val="Заголовок 4 Знак"/>
+    <w:basedOn w:val="a0"/>
+    <w:link w:val="4"/>
+    <w:uiPriority w:val="9"/>
+    <w:semiHidden/>
+    <w:rsid w:val="00AB55EC"/>
+    <w:rPr>
+      <w:rFonts w:asciiTheme="majorHAnsi" w:eastAsiaTheme="majorEastAsia" w:hAnsiTheme="majorHAnsi" w:cstheme="majorBidi"/>
+      <w:i/>
+      <w:iCs/>
+      <w:color w:val="2F5496" w:themeColor="accent1" w:themeShade="BF"/>
+      <w:sz w:val="20"/>
+      <w:szCs w:val="20"/>
+    </w:rPr>
+  </w:style>
+  <w:style w:type="character" w:customStyle="1" w:styleId="50">
+    <w:name w:val="Заголовок 5 Знак"/>
+    <w:basedOn w:val="a0"/>
+    <w:link w:val="5"/>
+    <w:uiPriority w:val="9"/>
+    <w:semiHidden/>
+    <w:rsid w:val="00AB55EC"/>
+    <w:rPr>
+      <w:rFonts w:asciiTheme="majorHAnsi" w:eastAsiaTheme="majorEastAsia" w:hAnsiTheme="majorHAnsi" w:cstheme="majorBidi"/>
+      <w:color w:val="2F5496" w:themeColor="accent1" w:themeShade="BF"/>
+      <w:sz w:val="20"/>
+      <w:szCs w:val="20"/>
+    </w:rPr>
+  </w:style>
+  <w:style w:type="character" w:customStyle="1" w:styleId="60">
+    <w:name w:val="Заголовок 6 Знак"/>
+    <w:basedOn w:val="a0"/>
+    <w:link w:val="6"/>
+    <w:uiPriority w:val="9"/>
+    <w:semiHidden/>
+    <w:rsid w:val="00AB55EC"/>
+    <w:rPr>
+      <w:rFonts w:asciiTheme="majorHAnsi" w:eastAsiaTheme="majorEastAsia" w:hAnsiTheme="majorHAnsi" w:cstheme="majorBidi"/>
+      <w:color w:val="1F3763" w:themeColor="accent1" w:themeShade="7F"/>
+      <w:sz w:val="20"/>
+      <w:szCs w:val="20"/>
+    </w:rPr>
+  </w:style>
+  <w:style w:type="character" w:customStyle="1" w:styleId="70">
+    <w:name w:val="Заголовок 7 Знак"/>
+    <w:basedOn w:val="a0"/>
+    <w:link w:val="7"/>
+    <w:uiPriority w:val="9"/>
+    <w:semiHidden/>
+    <w:rsid w:val="00AB55EC"/>
+    <w:rPr>
+      <w:rFonts w:asciiTheme="majorHAnsi" w:eastAsiaTheme="majorEastAsia" w:hAnsiTheme="majorHAnsi" w:cstheme="majorBidi"/>
+      <w:i/>
+      <w:iCs/>
+      <w:color w:val="1F3763" w:themeColor="accent1" w:themeShade="7F"/>
+      <w:sz w:val="20"/>
+      <w:szCs w:val="20"/>
+    </w:rPr>
+  </w:style>
+  <w:style w:type="character" w:customStyle="1" w:styleId="80">
+    <w:name w:val="Заголовок 8 Знак"/>
+    <w:basedOn w:val="a0"/>
+    <w:link w:val="8"/>
+    <w:uiPriority w:val="9"/>
+    <w:semiHidden/>
+    <w:rsid w:val="00AB55EC"/>
+    <w:rPr>
+      <w:rFonts w:asciiTheme="majorHAnsi" w:eastAsiaTheme="majorEastAsia" w:hAnsiTheme="majorHAnsi" w:cstheme="majorBidi"/>
+      <w:color w:val="272727" w:themeColor="text1" w:themeTint="D8"/>
+      <w:sz w:val="21"/>
+      <w:szCs w:val="21"/>
+    </w:rPr>
+  </w:style>
+  <w:style w:type="character" w:customStyle="1" w:styleId="90">
+    <w:name w:val="Заголовок 9 Знак"/>
+    <w:basedOn w:val="a0"/>
+    <w:link w:val="9"/>
+    <w:uiPriority w:val="9"/>
+    <w:semiHidden/>
+    <w:rsid w:val="00AB55EC"/>
+    <w:rPr>
+      <w:rFonts w:asciiTheme="majorHAnsi" w:eastAsiaTheme="majorEastAsia" w:hAnsiTheme="majorHAnsi" w:cstheme="majorBidi"/>
+      <w:i/>
+      <w:iCs/>
+      <w:color w:val="272727" w:themeColor="text1" w:themeTint="D8"/>
+      <w:sz w:val="21"/>
+      <w:szCs w:val="21"/>
+    </w:rPr>
+  </w:style>
+  <w:style w:type="paragraph" w:styleId="21">
+    <w:name w:val="toc 2"/>
+    <w:basedOn w:val="a"/>
+    <w:next w:val="a"/>
+    <w:autoRedefine/>
+    <w:uiPriority w:val="39"/>
+    <w:unhideWhenUsed/>
+    <w:rsid w:val="00FA5A57"/>
+    <w:pPr>
+      <w:spacing w:after="100"/>
+      <w:ind w:left="200"/>
+    </w:pPr>
   </w:style>
 </w:styles>
 </file>

</xml_diff>

<commit_message>
ADD: last part of analysis part
</commit_message>
<xml_diff>
--- a/practice_report.docx
+++ b/practice_report.docx
@@ -68,7 +68,7 @@
                           </pic:cNvPicPr>
                         </pic:nvPicPr>
                         <pic:blipFill>
-                          <a:blip r:embed="rId6" cstate="print">
+                          <a:blip r:embed="rId8" cstate="print">
                             <a:extLst>
                               <a:ext uri="{28A0092B-C50C-407E-A947-70E740481C1C}">
                                 <a14:useLocalDpi xmlns:a14="http://schemas.microsoft.com/office/drawing/2010/main" val="0"/>
@@ -925,132 +925,134 @@
           <w:sz w:val="24"/>
           <w:szCs w:val="18"/>
         </w:rPr>
-        <w:t>, и.о.</w:t>
-      </w:r>
+        <w:t xml:space="preserve">, </w:t>
+      </w:r>
+      <w:proofErr w:type="spellStart"/>
       <w:r>
         <w:rPr>
           <w:i/>
           <w:sz w:val="24"/>
           <w:szCs w:val="18"/>
         </w:rPr>
-        <w:t xml:space="preserve">            </w:t>
-      </w:r>
-    </w:p>
-    <w:p>
-      <w:pPr>
-        <w:jc w:val="both"/>
-      </w:pPr>
-    </w:p>
-    <w:p>
-      <w:pPr>
-        <w:rPr>
-          <w:b/>
-          <w:sz w:val="28"/>
-          <w:u w:val="single"/>
-        </w:rPr>
-      </w:pPr>
-      <w:r>
-        <w:rPr>
-          <w:sz w:val="28"/>
-        </w:rPr>
-        <w:t>Руководитель</w:t>
-      </w:r>
-      <w:r>
-        <w:rPr>
-          <w:sz w:val="28"/>
-        </w:rPr>
-        <w:t xml:space="preserve"> </w:t>
-      </w:r>
-      <w:r>
-        <w:rPr>
-          <w:sz w:val="28"/>
-        </w:rPr>
-        <w:t>практики</w:t>
-      </w:r>
-      <w:r>
-        <w:rPr>
-          <w:sz w:val="28"/>
-        </w:rPr>
-        <w:tab/>
-      </w:r>
-      <w:r>
-        <w:rPr>
-          <w:sz w:val="28"/>
-        </w:rPr>
-        <w:tab/>
-      </w:r>
-      <w:r>
-        <w:rPr>
-          <w:sz w:val="28"/>
-        </w:rPr>
-        <w:tab/>
-      </w:r>
-      <w:r>
-        <w:rPr>
-          <w:b/>
-          <w:sz w:val="28"/>
-        </w:rPr>
-        <w:t xml:space="preserve">_________________  </w:t>
-      </w:r>
-      <w:r>
-        <w:rPr>
-          <w:bCs/>
-          <w:sz w:val="28"/>
-          <w:u w:val="single"/>
-        </w:rPr>
-        <w:tab/>
-        <w:t xml:space="preserve">    К</w:t>
-      </w:r>
-      <w:r>
-        <w:rPr>
-          <w:bCs/>
-          <w:sz w:val="28"/>
-          <w:u w:val="single"/>
-        </w:rPr>
-        <w:t>уров А.В.</w:t>
-      </w:r>
-      <w:r>
-        <w:rPr>
-          <w:bCs/>
-          <w:sz w:val="28"/>
-          <w:u w:val="single"/>
-        </w:rPr>
-        <w:tab/>
-      </w:r>
-      <w:r>
-        <w:rPr>
-          <w:b/>
-          <w:sz w:val="28"/>
-          <w:u w:val="single"/>
-        </w:rPr>
-        <w:t xml:space="preserve"> </w:t>
-      </w:r>
-    </w:p>
-    <w:p>
-      <w:pPr>
-        <w:ind w:left="709" w:right="565" w:firstLine="709"/>
+        <w:t>и.о</w:t>
+      </w:r>
+      <w:proofErr w:type="spellEnd"/>
+      <w:r>
         <w:rPr>
           <w:i/>
           <w:sz w:val="24"/>
           <w:szCs w:val="18"/>
         </w:rPr>
-      </w:pPr>
+        <w:t>.</w:t>
+      </w:r>
       <w:r>
         <w:rPr>
           <w:i/>
           <w:sz w:val="24"/>
           <w:szCs w:val="18"/>
         </w:rPr>
+        <w:t xml:space="preserve">            </w:t>
+      </w:r>
+    </w:p>
+    <w:p>
+      <w:pPr>
+        <w:jc w:val="both"/>
+      </w:pPr>
+    </w:p>
+    <w:p>
+      <w:pPr>
+        <w:rPr>
+          <w:b/>
+          <w:sz w:val="28"/>
+          <w:u w:val="single"/>
+        </w:rPr>
+      </w:pPr>
+      <w:r>
+        <w:rPr>
+          <w:sz w:val="28"/>
+        </w:rPr>
+        <w:t>Руководитель</w:t>
+      </w:r>
+      <w:r>
+        <w:rPr>
+          <w:sz w:val="28"/>
+        </w:rPr>
+        <w:t xml:space="preserve"> </w:t>
+      </w:r>
+      <w:r>
+        <w:rPr>
+          <w:sz w:val="28"/>
+        </w:rPr>
+        <w:t>практики</w:t>
+      </w:r>
+      <w:r>
+        <w:rPr>
+          <w:sz w:val="28"/>
+        </w:rPr>
         <w:tab/>
       </w:r>
       <w:r>
+        <w:rPr>
+          <w:sz w:val="28"/>
+        </w:rPr>
+        <w:tab/>
+      </w:r>
+      <w:r>
+        <w:rPr>
+          <w:sz w:val="28"/>
+        </w:rPr>
+        <w:tab/>
+      </w:r>
+      <w:r>
+        <w:rPr>
+          <w:b/>
+          <w:sz w:val="28"/>
+        </w:rPr>
+        <w:t xml:space="preserve">_________________  </w:t>
+      </w:r>
+      <w:r>
+        <w:rPr>
+          <w:bCs/>
+          <w:sz w:val="28"/>
+          <w:u w:val="single"/>
+        </w:rPr>
+        <w:tab/>
+        <w:t xml:space="preserve">    К</w:t>
+      </w:r>
+      <w:r>
+        <w:rPr>
+          <w:bCs/>
+          <w:sz w:val="28"/>
+          <w:u w:val="single"/>
+        </w:rPr>
+        <w:t>уров А.В.</w:t>
+      </w:r>
+      <w:r>
+        <w:rPr>
+          <w:bCs/>
+          <w:sz w:val="28"/>
+          <w:u w:val="single"/>
+        </w:rPr>
+        <w:tab/>
+      </w:r>
+      <w:r>
+        <w:rPr>
+          <w:b/>
+          <w:sz w:val="28"/>
+          <w:u w:val="single"/>
+        </w:rPr>
+        <w:t xml:space="preserve"> </w:t>
+      </w:r>
+    </w:p>
+    <w:p>
+      <w:pPr>
+        <w:ind w:left="709" w:right="565" w:firstLine="709"/>
         <w:rPr>
           <w:i/>
           <w:sz w:val="24"/>
           <w:szCs w:val="18"/>
         </w:rPr>
-        <w:tab/>
-      </w:r>
+      </w:pPr>
       <w:r>
         <w:rPr>
           <w:i/>
@@ -1066,7 +1068,6 @@
           <w:szCs w:val="18"/>
         </w:rPr>
         <w:tab/>
-        <w:t xml:space="preserve">         </w:t>
       </w:r>
       <w:r>
         <w:rPr>
@@ -1074,7 +1075,7 @@
           <w:sz w:val="24"/>
           <w:szCs w:val="18"/>
         </w:rPr>
-        <w:t>п</w:t>
+        <w:tab/>
       </w:r>
       <w:r>
         <w:rPr>
@@ -1082,7 +1083,8 @@
           <w:sz w:val="24"/>
           <w:szCs w:val="18"/>
         </w:rPr>
-        <w:t xml:space="preserve">одпись, дата                   </w:t>
+        <w:tab/>
+        <w:t xml:space="preserve">         </w:t>
       </w:r>
       <w:r>
         <w:rPr>
@@ -1090,7 +1092,7 @@
           <w:sz w:val="24"/>
           <w:szCs w:val="18"/>
         </w:rPr>
-        <w:t>ф</w:t>
+        <w:t>п</w:t>
       </w:r>
       <w:r>
         <w:rPr>
@@ -1098,7 +1100,7 @@
           <w:sz w:val="24"/>
           <w:szCs w:val="18"/>
         </w:rPr>
-        <w:t>амилия</w:t>
+        <w:t xml:space="preserve">одпись, дата                   </w:t>
       </w:r>
       <w:r>
         <w:rPr>
@@ -1106,7 +1108,41 @@
           <w:sz w:val="24"/>
           <w:szCs w:val="18"/>
         </w:rPr>
-        <w:t>, и.о.</w:t>
+        <w:t>ф</w:t>
+      </w:r>
+      <w:r>
+        <w:rPr>
+          <w:i/>
+          <w:sz w:val="24"/>
+          <w:szCs w:val="18"/>
+        </w:rPr>
+        <w:t>амилия</w:t>
+      </w:r>
+      <w:r>
+        <w:rPr>
+          <w:i/>
+          <w:sz w:val="24"/>
+          <w:szCs w:val="18"/>
+        </w:rPr>
+        <w:t xml:space="preserve">, </w:t>
+      </w:r>
+      <w:proofErr w:type="spellStart"/>
+      <w:r>
+        <w:rPr>
+          <w:i/>
+          <w:sz w:val="24"/>
+          <w:szCs w:val="18"/>
+        </w:rPr>
+        <w:t>и.о</w:t>
+      </w:r>
+      <w:proofErr w:type="spellEnd"/>
+      <w:r>
+        <w:rPr>
+          <w:i/>
+          <w:sz w:val="24"/>
+          <w:szCs w:val="18"/>
+        </w:rPr>
+        <w:t>.</w:t>
       </w:r>
       <w:r>
         <w:rPr>
@@ -1389,7 +1425,7 @@
             </w:rPr>
             <w:fldChar w:fldCharType="separate"/>
           </w:r>
-          <w:hyperlink w:anchor="_Toc44761656" w:history="1">
+          <w:hyperlink w:anchor="_Toc44786657" w:history="1">
             <w:r>
               <w:rPr>
                 <w:rStyle w:val="a4"/>
@@ -1419,7 +1455,7 @@
                 <w:noProof/>
                 <w:webHidden/>
               </w:rPr>
-              <w:instrText xml:space="preserve"> PAGEREF _Toc44761656 \h </w:instrText>
+              <w:instrText xml:space="preserve"> PAGEREF _Toc44786657 \h </w:instrText>
             </w:r>
             <w:r>
               <w:rPr>
@@ -1439,7 +1475,7 @@
                 <w:noProof/>
                 <w:webHidden/>
               </w:rPr>
-              <w:t>5</w:t>
+              <w:t>4</w:t>
             </w:r>
             <w:r>
               <w:rPr>
@@ -1464,7 +1500,7 @@
               <w:lang w:eastAsia="ru-RU"/>
             </w:rPr>
           </w:pPr>
-          <w:hyperlink w:anchor="_Toc44761657" w:history="1">
+          <w:hyperlink w:anchor="_Toc44786658" w:history="1">
             <w:r>
               <w:rPr>
                 <w:rStyle w:val="a4"/>
@@ -1494,7 +1530,7 @@
                 <w:noProof/>
                 <w:webHidden/>
               </w:rPr>
-              <w:instrText xml:space="preserve"> PAGEREF _Toc44761657 \h </w:instrText>
+              <w:instrText xml:space="preserve"> PAGEREF _Toc44786658 \h </w:instrText>
             </w:r>
             <w:r>
               <w:rPr>
@@ -1514,7 +1550,7 @@
                 <w:noProof/>
                 <w:webHidden/>
               </w:rPr>
-              <w:t>6</w:t>
+              <w:t>5</w:t>
             </w:r>
             <w:r>
               <w:rPr>
@@ -1540,7 +1576,7 @@
               <w:lang w:eastAsia="ru-RU"/>
             </w:rPr>
           </w:pPr>
-          <w:hyperlink w:anchor="_Toc44761658" w:history="1">
+          <w:hyperlink w:anchor="_Toc44786659" w:history="1">
             <w:r>
               <w:rPr>
                 <w:rStyle w:val="a4"/>
@@ -1590,7 +1626,7 @@
                 <w:noProof/>
                 <w:webHidden/>
               </w:rPr>
-              <w:instrText xml:space="preserve"> PAGEREF _Toc44761658 \h </w:instrText>
+              <w:instrText xml:space="preserve"> PAGEREF _Toc44786659 \h </w:instrText>
             </w:r>
             <w:r>
               <w:rPr>
@@ -1610,7 +1646,7 @@
                 <w:noProof/>
                 <w:webHidden/>
               </w:rPr>
-              <w:t>6</w:t>
+              <w:t>5</w:t>
             </w:r>
             <w:r>
               <w:rPr>
@@ -1636,7 +1672,7 @@
               <w:lang w:eastAsia="ru-RU"/>
             </w:rPr>
           </w:pPr>
-          <w:hyperlink w:anchor="_Toc44761659" w:history="1">
+          <w:hyperlink w:anchor="_Toc44786660" w:history="1">
             <w:r>
               <w:rPr>
                 <w:rStyle w:val="a4"/>
@@ -1686,7 +1722,7 @@
                 <w:noProof/>
                 <w:webHidden/>
               </w:rPr>
-              <w:instrText xml:space="preserve"> PAGEREF _Toc44761659 \h </w:instrText>
+              <w:instrText xml:space="preserve"> PAGEREF _Toc44786660 \h </w:instrText>
             </w:r>
             <w:r>
               <w:rPr>
@@ -1706,7 +1742,7 @@
                 <w:noProof/>
                 <w:webHidden/>
               </w:rPr>
-              <w:t>6</w:t>
+              <w:t>5</w:t>
             </w:r>
             <w:r>
               <w:rPr>
@@ -1732,7 +1768,7 @@
               <w:lang w:eastAsia="ru-RU"/>
             </w:rPr>
           </w:pPr>
-          <w:hyperlink w:anchor="_Toc44761660" w:history="1">
+          <w:hyperlink w:anchor="_Toc44786661" w:history="1">
             <w:r>
               <w:rPr>
                 <w:rStyle w:val="a4"/>
@@ -1782,7 +1818,7 @@
                 <w:noProof/>
                 <w:webHidden/>
               </w:rPr>
-              <w:instrText xml:space="preserve"> PAGEREF _Toc44761660 \h </w:instrText>
+              <w:instrText xml:space="preserve"> PAGEREF _Toc44786661 \h </w:instrText>
             </w:r>
             <w:r>
               <w:rPr>
@@ -1802,7 +1838,7 @@
                 <w:noProof/>
                 <w:webHidden/>
               </w:rPr>
-              <w:t>6</w:t>
+              <w:t>5</w:t>
             </w:r>
             <w:r>
               <w:rPr>
@@ -1828,7 +1864,7 @@
               <w:lang w:eastAsia="ru-RU"/>
             </w:rPr>
           </w:pPr>
-          <w:hyperlink w:anchor="_Toc44761661" w:history="1">
+          <w:hyperlink w:anchor="_Toc44786662" w:history="1">
             <w:r>
               <w:rPr>
                 <w:rStyle w:val="a4"/>
@@ -1878,7 +1914,7 @@
                 <w:noProof/>
                 <w:webHidden/>
               </w:rPr>
-              <w:instrText xml:space="preserve"> PAGEREF _Toc44761661 \h </w:instrText>
+              <w:instrText xml:space="preserve"> PAGEREF _Toc44786662 \h </w:instrText>
             </w:r>
             <w:r>
               <w:rPr>
@@ -1898,7 +1934,7 @@
                 <w:noProof/>
                 <w:webHidden/>
               </w:rPr>
-              <w:t>7</w:t>
+              <w:t>6</w:t>
             </w:r>
             <w:r>
               <w:rPr>
@@ -1924,7 +1960,7 @@
               <w:lang w:eastAsia="ru-RU"/>
             </w:rPr>
           </w:pPr>
-          <w:hyperlink w:anchor="_Toc44761662" w:history="1">
+          <w:hyperlink w:anchor="_Toc44786663" w:history="1">
             <w:r>
               <w:rPr>
                 <w:rStyle w:val="a4"/>
@@ -1974,7 +2010,7 @@
                 <w:noProof/>
                 <w:webHidden/>
               </w:rPr>
-              <w:instrText xml:space="preserve"> PAGEREF _Toc44761662 \h </w:instrText>
+              <w:instrText xml:space="preserve"> PAGEREF _Toc44786663 \h </w:instrText>
             </w:r>
             <w:r>
               <w:rPr>
@@ -1994,7 +2030,7 @@
                 <w:noProof/>
                 <w:webHidden/>
               </w:rPr>
-              <w:t>8</w:t>
+              <w:t>9</w:t>
             </w:r>
             <w:r>
               <w:rPr>
@@ -2020,7 +2056,7 @@
               <w:lang w:eastAsia="ru-RU"/>
             </w:rPr>
           </w:pPr>
-          <w:hyperlink w:anchor="_Toc44761663" w:history="1">
+          <w:hyperlink w:anchor="_Toc44786664" w:history="1">
             <w:r>
               <w:rPr>
                 <w:rStyle w:val="a4"/>
@@ -2070,7 +2106,7 @@
                 <w:noProof/>
                 <w:webHidden/>
               </w:rPr>
-              <w:instrText xml:space="preserve"> PAGEREF _Toc44761663 \h </w:instrText>
+              <w:instrText xml:space="preserve"> PAGEREF _Toc44786664 \h </w:instrText>
             </w:r>
             <w:r>
               <w:rPr>
@@ -2090,7 +2126,7 @@
                 <w:noProof/>
                 <w:webHidden/>
               </w:rPr>
-              <w:t>8</w:t>
+              <w:t>10</w:t>
             </w:r>
             <w:r>
               <w:rPr>
@@ -2116,7 +2152,7 @@
               <w:lang w:eastAsia="ru-RU"/>
             </w:rPr>
           </w:pPr>
-          <w:hyperlink w:anchor="_Toc44761664" w:history="1">
+          <w:hyperlink w:anchor="_Toc44786665" w:history="1">
             <w:r>
               <w:rPr>
                 <w:rStyle w:val="a4"/>
@@ -2166,7 +2202,7 @@
                 <w:noProof/>
                 <w:webHidden/>
               </w:rPr>
-              <w:instrText xml:space="preserve"> PAGEREF _Toc44761664 \h </w:instrText>
+              <w:instrText xml:space="preserve"> PAGEREF _Toc44786665 \h </w:instrText>
             </w:r>
             <w:r>
               <w:rPr>
@@ -2186,7 +2222,103 @@
                 <w:noProof/>
                 <w:webHidden/>
               </w:rPr>
-              <w:t>8</w:t>
+              <w:t>11</w:t>
+            </w:r>
+            <w:r>
+              <w:rPr>
+                <w:noProof/>
+                <w:webHidden/>
+              </w:rPr>
+              <w:fldChar w:fldCharType="end"/>
+            </w:r>
+          </w:hyperlink>
+        </w:p>
+        <w:p>
+          <w:pPr>
+            <w:pStyle w:val="21"/>
+            <w:tabs>
+              <w:tab w:val="left" w:pos="880"/>
+              <w:tab w:val="right" w:leader="dot" w:pos="9628"/>
+            </w:tabs>
+            <w:rPr>
+              <w:rFonts w:asciiTheme="minorHAnsi" w:eastAsiaTheme="minorEastAsia" w:hAnsiTheme="minorHAnsi" w:cstheme="minorBidi"/>
+              <w:noProof/>
+              <w:sz w:val="22"/>
+              <w:szCs w:val="22"/>
+              <w:lang w:eastAsia="ru-RU"/>
+            </w:rPr>
+          </w:pPr>
+          <w:hyperlink w:anchor="_Toc44786666" w:history="1">
+            <w:r>
+              <w:rPr>
+                <w:rStyle w:val="a4"/>
+                <w:rFonts w:eastAsiaTheme="majorEastAsia"/>
+                <w:b/>
+                <w:bCs/>
+                <w:noProof/>
+              </w:rPr>
+              <w:t>1.7</w:t>
+            </w:r>
+            <w:r>
+              <w:rPr>
+                <w:rFonts w:asciiTheme="minorHAnsi" w:eastAsiaTheme="minorEastAsia" w:hAnsiTheme="minorHAnsi" w:cstheme="minorBidi"/>
+                <w:noProof/>
+                <w:sz w:val="22"/>
+                <w:szCs w:val="22"/>
+                <w:lang w:eastAsia="ru-RU"/>
+              </w:rPr>
+              <w:tab/>
+            </w:r>
+            <w:r>
+              <w:rPr>
+                <w:rStyle w:val="a4"/>
+                <w:rFonts w:eastAsiaTheme="majorEastAsia"/>
+                <w:b/>
+                <w:bCs/>
+                <w:noProof/>
+              </w:rPr>
+              <w:t>Изменяемые параметры модели</w:t>
+            </w:r>
+            <w:r>
+              <w:rPr>
+                <w:noProof/>
+                <w:webHidden/>
+              </w:rPr>
+              <w:tab/>
+            </w:r>
+            <w:r>
+              <w:rPr>
+                <w:noProof/>
+                <w:webHidden/>
+              </w:rPr>
+              <w:fldChar w:fldCharType="begin"/>
+            </w:r>
+            <w:r>
+              <w:rPr>
+                <w:noProof/>
+                <w:webHidden/>
+              </w:rPr>
+              <w:instrText xml:space="preserve"> PAGEREF _Toc44786666 \h </w:instrText>
+            </w:r>
+            <w:r>
+              <w:rPr>
+                <w:noProof/>
+                <w:webHidden/>
+              </w:rPr>
+            </w:r>
+            <w:r>
+              <w:rPr>
+                <w:noProof/>
+                <w:webHidden/>
+              </w:rPr>
+              <w:fldChar w:fldCharType="separate"/>
+            </w:r>
+            <w:r>
+              <w:rPr>
+                <w:noProof/>
+                <w:webHidden/>
+              </w:rPr>
+              <w:t>12</w:t>
             </w:r>
             <w:r>
               <w:rPr>
@@ -2212,7 +2344,7 @@
               <w:lang w:eastAsia="ru-RU"/>
             </w:rPr>
           </w:pPr>
-          <w:hyperlink w:anchor="_Toc44761665" w:history="1">
+          <w:hyperlink w:anchor="_Toc44786667" w:history="1">
             <w:r>
               <w:rPr>
                 <w:rStyle w:val="a4"/>
@@ -2262,7 +2394,7 @@
                 <w:noProof/>
                 <w:webHidden/>
               </w:rPr>
-              <w:instrText xml:space="preserve"> PAGEREF _Toc44761665 \h </w:instrText>
+              <w:instrText xml:space="preserve"> PAGEREF _Toc44786667 \h </w:instrText>
             </w:r>
             <w:r>
               <w:rPr>
@@ -2282,7 +2414,7 @@
                 <w:noProof/>
                 <w:webHidden/>
               </w:rPr>
-              <w:t>9</w:t>
+              <w:t>13</w:t>
             </w:r>
             <w:r>
               <w:rPr>
@@ -2308,7 +2440,7 @@
               <w:lang w:eastAsia="ru-RU"/>
             </w:rPr>
           </w:pPr>
-          <w:hyperlink w:anchor="_Toc44761666" w:history="1">
+          <w:hyperlink w:anchor="_Toc44786668" w:history="1">
             <w:r>
               <w:rPr>
                 <w:rStyle w:val="a4"/>
@@ -2358,7 +2490,7 @@
                 <w:noProof/>
                 <w:webHidden/>
               </w:rPr>
-              <w:instrText xml:space="preserve"> PAGEREF _Toc44761666 \h </w:instrText>
+              <w:instrText xml:space="preserve"> PAGEREF _Toc44786668 \h </w:instrText>
             </w:r>
             <w:r>
               <w:rPr>
@@ -2378,7 +2510,7 @@
                 <w:noProof/>
                 <w:webHidden/>
               </w:rPr>
-              <w:t>10</w:t>
+              <w:t>14</w:t>
             </w:r>
             <w:r>
               <w:rPr>
@@ -2403,7 +2535,7 @@
               <w:lang w:eastAsia="ru-RU"/>
             </w:rPr>
           </w:pPr>
-          <w:hyperlink w:anchor="_Toc44761667" w:history="1">
+          <w:hyperlink w:anchor="_Toc44786669" w:history="1">
             <w:r>
               <w:rPr>
                 <w:rStyle w:val="a4"/>
@@ -2433,7 +2565,7 @@
                 <w:noProof/>
                 <w:webHidden/>
               </w:rPr>
-              <w:instrText xml:space="preserve"> PAGEREF _Toc44761667 \h </w:instrText>
+              <w:instrText xml:space="preserve"> PAGEREF _Toc44786669 \h </w:instrText>
             </w:r>
             <w:r>
               <w:rPr>
@@ -2453,7 +2585,7 @@
                 <w:noProof/>
                 <w:webHidden/>
               </w:rPr>
-              <w:t>11</w:t>
+              <w:t>15</w:t>
             </w:r>
             <w:r>
               <w:rPr>
@@ -2478,7 +2610,7 @@
               <w:lang w:eastAsia="ru-RU"/>
             </w:rPr>
           </w:pPr>
-          <w:hyperlink w:anchor="_Toc44761668" w:history="1">
+          <w:hyperlink w:anchor="_Toc44786670" w:history="1">
             <w:r>
               <w:rPr>
                 <w:rStyle w:val="a4"/>
@@ -2508,7 +2640,7 @@
                 <w:noProof/>
                 <w:webHidden/>
               </w:rPr>
-              <w:instrText xml:space="preserve"> PAGEREF _Toc44761668 \h </w:instrText>
+              <w:instrText xml:space="preserve"> PAGEREF _Toc44786670 \h </w:instrText>
             </w:r>
             <w:r>
               <w:rPr>
@@ -2528,7 +2660,7 @@
                 <w:noProof/>
                 <w:webHidden/>
               </w:rPr>
-              <w:t>12</w:t>
+              <w:t>16</w:t>
             </w:r>
             <w:r>
               <w:rPr>
@@ -2553,7 +2685,7 @@
               <w:lang w:eastAsia="ru-RU"/>
             </w:rPr>
           </w:pPr>
-          <w:hyperlink w:anchor="_Toc44761669" w:history="1">
+          <w:hyperlink w:anchor="_Toc44786671" w:history="1">
             <w:r>
               <w:rPr>
                 <w:rStyle w:val="a4"/>
@@ -2583,7 +2715,7 @@
                 <w:noProof/>
                 <w:webHidden/>
               </w:rPr>
-              <w:instrText xml:space="preserve"> PAGEREF _Toc44761669 \h </w:instrText>
+              <w:instrText xml:space="preserve"> PAGEREF _Toc44786671 \h </w:instrText>
             </w:r>
             <w:r>
               <w:rPr>
@@ -2603,7 +2735,7 @@
                 <w:noProof/>
                 <w:webHidden/>
               </w:rPr>
-              <w:t>13</w:t>
+              <w:t>17</w:t>
             </w:r>
             <w:r>
               <w:rPr>
@@ -2662,7 +2794,7 @@
           <w:szCs w:val="28"/>
         </w:rPr>
       </w:pPr>
-      <w:bookmarkStart w:id="0" w:name="_Toc44761656"/>
+      <w:bookmarkStart w:id="0" w:name="_Toc44786657"/>
       <w:r>
         <w:rPr>
           <w:rFonts w:ascii="Times New Roman" w:hAnsi="Times New Roman" w:cs="Times New Roman"/>
@@ -2835,7 +2967,7 @@
           <w:szCs w:val="28"/>
         </w:rPr>
       </w:pPr>
-      <w:bookmarkStart w:id="1" w:name="_Toc44761657"/>
+      <w:bookmarkStart w:id="1" w:name="_Toc44786658"/>
       <w:r>
         <w:rPr>
           <w:rFonts w:ascii="Times New Roman" w:hAnsi="Times New Roman" w:cs="Times New Roman"/>
@@ -2863,7 +2995,7 @@
           <w:szCs w:val="28"/>
         </w:rPr>
       </w:pPr>
-      <w:bookmarkStart w:id="2" w:name="_Toc44761658"/>
+      <w:bookmarkStart w:id="2" w:name="_Toc44786659"/>
       <w:r>
         <w:rPr>
           <w:rFonts w:ascii="Times New Roman" w:hAnsi="Times New Roman" w:cs="Times New Roman"/>
@@ -2895,7 +3027,7 @@
           <w:szCs w:val="28"/>
         </w:rPr>
       </w:pPr>
-      <w:bookmarkStart w:id="3" w:name="_Toc44761659"/>
+      <w:bookmarkStart w:id="3" w:name="_Toc44786660"/>
       <w:r>
         <w:rPr>
           <w:rFonts w:ascii="Times New Roman" w:hAnsi="Times New Roman" w:cs="Times New Roman"/>
@@ -3098,7 +3230,7 @@
           <w:szCs w:val="28"/>
         </w:rPr>
       </w:pPr>
-      <w:bookmarkStart w:id="4" w:name="_Toc44761660"/>
+      <w:bookmarkStart w:id="4" w:name="_Toc44786661"/>
       <w:r>
         <w:rPr>
           <w:rFonts w:ascii="Times New Roman" w:hAnsi="Times New Roman" w:cs="Times New Roman"/>
@@ -3583,7 +3715,21 @@
           <w:sz w:val="28"/>
           <w:szCs w:val="28"/>
         </w:rPr>
-        <w:t xml:space="preserve">Являются шарами, заданными с помощью аппроксимирующей каркасной модели. Параметрами являются трёхмерная точка положения шара и цвет. </w:t>
+        <w:t>Являются шарами, заданными с помощью аппроксимирующей каркасной модели. Параметрами являются трёхмерная точка положения шара</w:t>
+      </w:r>
+      <w:r>
+        <w:rPr>
+          <w:sz w:val="28"/>
+          <w:szCs w:val="28"/>
+        </w:rPr>
+        <w:t>, масса</w:t>
+      </w:r>
+      <w:r>
+        <w:rPr>
+          <w:sz w:val="28"/>
+          <w:szCs w:val="28"/>
+        </w:rPr>
+        <w:t xml:space="preserve"> и цвет. </w:t>
       </w:r>
     </w:p>
     <w:p>
@@ -3604,7 +3750,7 @@
           <w:szCs w:val="28"/>
         </w:rPr>
       </w:pPr>
-      <w:bookmarkStart w:id="5" w:name="_Toc44761661"/>
+      <w:bookmarkStart w:id="5" w:name="_Toc44786662"/>
       <w:r>
         <w:rPr>
           <w:rFonts w:ascii="Times New Roman" w:hAnsi="Times New Roman" w:cs="Times New Roman"/>
@@ -3844,6 +3990,7 @@
         </w:rPr>
         <w:t xml:space="preserve">Алгоритм </w:t>
       </w:r>
+      <w:proofErr w:type="spellStart"/>
       <w:r>
         <w:rPr>
           <w:b/>
@@ -3854,6 +4001,7 @@
         </w:rPr>
         <w:t>Варнока</w:t>
       </w:r>
+      <w:proofErr w:type="spellEnd"/>
     </w:p>
     <w:p>
       <w:pPr>
@@ -3869,7 +4017,23 @@
           <w:sz w:val="28"/>
           <w:szCs w:val="28"/>
         </w:rPr>
-        <w:t xml:space="preserve">Принцип алгоритма Варнока, работающий в пространстве изображения, можно описать как </w:t>
+        <w:t xml:space="preserve">Принцип алгоритма </w:t>
+      </w:r>
+      <w:proofErr w:type="spellStart"/>
+      <w:r>
+        <w:rPr>
+          <w:sz w:val="28"/>
+          <w:szCs w:val="28"/>
+        </w:rPr>
+        <w:t>Варнока</w:t>
+      </w:r>
+      <w:proofErr w:type="spellEnd"/>
+      <w:r>
+        <w:rPr>
+          <w:sz w:val="28"/>
+          <w:szCs w:val="28"/>
+        </w:rPr>
+        <w:t xml:space="preserve">, работающий в пространстве изображения, можно описать как </w:t>
       </w:r>
       <w:r>
         <w:rPr>
@@ -3997,7 +4161,7 @@
           <w:sz w:val="28"/>
           <w:szCs w:val="28"/>
         </w:rPr>
-        <w:t>Алгоритм</w:t>
+        <w:t xml:space="preserve">Алгоритм, использующий </w:t>
       </w:r>
       <w:r>
         <w:rPr>
@@ -4006,8 +4170,9 @@
           <w:color w:val="000000" w:themeColor="text1"/>
           <w:sz w:val="28"/>
           <w:szCs w:val="28"/>
-        </w:rPr>
-        <w:t xml:space="preserve">, использующий </w:t>
+          <w:lang w:val="en-US"/>
+        </w:rPr>
+        <w:t>Z</w:t>
       </w:r>
       <w:r>
         <w:rPr>
@@ -4016,222 +4181,201 @@
           <w:color w:val="000000" w:themeColor="text1"/>
           <w:sz w:val="28"/>
           <w:szCs w:val="28"/>
+        </w:rPr>
+        <w:t>-</w:t>
+      </w:r>
+      <w:r>
+        <w:rPr>
+          <w:b/>
+          <w:bCs/>
+          <w:color w:val="000000" w:themeColor="text1"/>
+          <w:sz w:val="28"/>
+          <w:szCs w:val="28"/>
+        </w:rPr>
+        <w:t>буфер</w:t>
+      </w:r>
+    </w:p>
+    <w:p>
+      <w:pPr>
+        <w:spacing w:line="360" w:lineRule="auto"/>
+        <w:ind w:firstLine="576"/>
+        <w:rPr>
+          <w:sz w:val="28"/>
+          <w:szCs w:val="28"/>
+        </w:rPr>
+      </w:pPr>
+      <w:r>
+        <w:rPr>
+          <w:sz w:val="28"/>
+          <w:szCs w:val="28"/>
+        </w:rPr>
+        <w:t xml:space="preserve">Данный алгоритм работает в пространстве изображения. Ключевым понятием в нём является буфер кадра, являющийся матрицей, содержащей некую информацию о каждом пикселе изображения. Основным буфером является </w:t>
+      </w:r>
+      <w:r>
+        <w:rPr>
+          <w:sz w:val="28"/>
+          <w:szCs w:val="28"/>
           <w:lang w:val="en-US"/>
         </w:rPr>
         <w:t>Z</w:t>
       </w:r>
       <w:r>
         <w:rPr>
+          <w:sz w:val="28"/>
+          <w:szCs w:val="28"/>
+        </w:rPr>
+        <w:t>-</w:t>
+      </w:r>
+      <w:r>
+        <w:rPr>
+          <w:sz w:val="28"/>
+          <w:szCs w:val="28"/>
+        </w:rPr>
+        <w:t>буфер</w:t>
+      </w:r>
+      <w:r>
+        <w:rPr>
+          <w:sz w:val="28"/>
+          <w:szCs w:val="28"/>
+        </w:rPr>
+        <w:t xml:space="preserve">, содержащий </w:t>
+      </w:r>
+      <w:r>
+        <w:rPr>
+          <w:sz w:val="28"/>
+          <w:szCs w:val="28"/>
+        </w:rPr>
+        <w:t xml:space="preserve">координату </w:t>
+      </w:r>
+      <w:r>
+        <w:rPr>
+          <w:sz w:val="28"/>
+          <w:szCs w:val="28"/>
+          <w:lang w:val="en-US"/>
+        </w:rPr>
+        <w:t>z</w:t>
+      </w:r>
+      <w:r>
+        <w:rPr>
+          <w:sz w:val="28"/>
+          <w:szCs w:val="28"/>
+        </w:rPr>
+        <w:t xml:space="preserve"> </w:t>
+      </w:r>
+      <w:r>
+        <w:rPr>
+          <w:sz w:val="28"/>
+          <w:szCs w:val="28"/>
+        </w:rPr>
+        <w:t xml:space="preserve">точки на наиболее приближённом объекте в данном пикселе. Алгоритм сравнивает значения </w:t>
+      </w:r>
+      <w:r>
+        <w:rPr>
+          <w:sz w:val="28"/>
+          <w:szCs w:val="28"/>
+          <w:lang w:val="en-US"/>
+        </w:rPr>
+        <w:t>Z</w:t>
+      </w:r>
+      <w:r>
+        <w:rPr>
+          <w:sz w:val="28"/>
+          <w:szCs w:val="28"/>
+        </w:rPr>
+        <w:t xml:space="preserve">-буфера для каждого объекта с уже имеющимся. В случае, если для какого-любо пикселя значение </w:t>
+      </w:r>
+      <w:r>
+        <w:rPr>
+          <w:sz w:val="28"/>
+          <w:szCs w:val="28"/>
+          <w:lang w:val="en-US"/>
+        </w:rPr>
+        <w:t>z</w:t>
+      </w:r>
+      <w:r>
+        <w:rPr>
+          <w:sz w:val="28"/>
+          <w:szCs w:val="28"/>
+        </w:rPr>
+        <w:t xml:space="preserve"> </w:t>
+      </w:r>
+      <w:r>
+        <w:rPr>
+          <w:sz w:val="28"/>
+          <w:szCs w:val="28"/>
+        </w:rPr>
+        <w:t>объекта больше, информация о данном пикселе обновляется в соответствии с данным объектом для каждого буфера, например, буфера интенсивности света.</w:t>
+      </w:r>
+    </w:p>
+    <w:p>
+      <w:pPr>
+        <w:spacing w:line="360" w:lineRule="auto"/>
+        <w:ind w:firstLine="576"/>
+        <w:rPr>
+          <w:sz w:val="28"/>
+          <w:szCs w:val="28"/>
+        </w:rPr>
+      </w:pPr>
+      <w:r>
+        <w:rPr>
+          <w:sz w:val="28"/>
+          <w:szCs w:val="28"/>
+        </w:rPr>
+        <w:t>Преимуществом алгоритма является линейная зависимость от числа визуализируемых объектов. Также не важен и порядок анализа объектов, что позволяет не осуществлять сортировку. Также, временные затраты практически не зависят от количества рассматриваемых многоугольников, что важно для шаров, имеющих большое количество граней.</w:t>
+      </w:r>
+    </w:p>
+    <w:p>
+      <w:pPr>
+        <w:spacing w:line="360" w:lineRule="auto"/>
+        <w:ind w:firstLine="576"/>
+        <w:rPr>
+          <w:sz w:val="28"/>
+          <w:szCs w:val="28"/>
+        </w:rPr>
+      </w:pPr>
+      <w:r>
+        <w:rPr>
+          <w:sz w:val="28"/>
+          <w:szCs w:val="28"/>
+        </w:rPr>
+        <w:t xml:space="preserve">Недостатком является объём занимаемой буферами памяти. </w:t>
+      </w:r>
+      <w:r>
+        <w:rPr>
+          <w:sz w:val="28"/>
+          <w:szCs w:val="28"/>
+        </w:rPr>
+        <w:t>Однако, данный недостаток не является столь существенным, ввиду достаточного количества памяти в современных условиях.</w:t>
+      </w:r>
+    </w:p>
+    <w:p>
+      <w:pPr>
+        <w:spacing w:line="360" w:lineRule="auto"/>
+        <w:ind w:firstLine="576"/>
+        <w:rPr>
+          <w:sz w:val="28"/>
+          <w:szCs w:val="28"/>
+        </w:rPr>
+      </w:pPr>
+    </w:p>
+    <w:p>
+      <w:pPr>
+        <w:spacing w:line="360" w:lineRule="auto"/>
+        <w:ind w:firstLine="576"/>
+        <w:rPr>
+          <w:sz w:val="28"/>
+          <w:szCs w:val="28"/>
+        </w:rPr>
+      </w:pPr>
+      <w:r>
+        <w:rPr>
           <w:b/>
           <w:bCs/>
           <w:color w:val="000000" w:themeColor="text1"/>
           <w:sz w:val="28"/>
           <w:szCs w:val="28"/>
         </w:rPr>
-        <w:t>-</w:t>
-      </w:r>
-      <w:r>
-        <w:rPr>
-          <w:b/>
-          <w:bCs/>
-          <w:color w:val="000000" w:themeColor="text1"/>
-          <w:sz w:val="28"/>
-          <w:szCs w:val="28"/>
-        </w:rPr>
-        <w:t>буфер</w:t>
-      </w:r>
-    </w:p>
-    <w:p>
-      <w:pPr>
-        <w:spacing w:line="360" w:lineRule="auto"/>
-        <w:ind w:firstLine="576"/>
-        <w:rPr>
-          <w:sz w:val="28"/>
-          <w:szCs w:val="28"/>
-        </w:rPr>
-      </w:pPr>
-      <w:r>
-        <w:rPr>
-          <w:sz w:val="28"/>
-          <w:szCs w:val="28"/>
-        </w:rPr>
-        <w:t xml:space="preserve">Данный алгоритм работает в пространстве изображения. Ключевым понятием в нём является буфер кадра, являющийся матрицей, содержащей некую информацию о каждом пикселе изображения. Основным буфером является </w:t>
-      </w:r>
-      <w:r>
-        <w:rPr>
-          <w:sz w:val="28"/>
-          <w:szCs w:val="28"/>
-          <w:lang w:val="en-US"/>
-        </w:rPr>
-        <w:t>Z</w:t>
-      </w:r>
-      <w:r>
-        <w:rPr>
-          <w:sz w:val="28"/>
-          <w:szCs w:val="28"/>
-        </w:rPr>
-        <w:t>-</w:t>
-      </w:r>
-      <w:r>
-        <w:rPr>
-          <w:sz w:val="28"/>
-          <w:szCs w:val="28"/>
-        </w:rPr>
-        <w:t>буфер</w:t>
-      </w:r>
-      <w:r>
-        <w:rPr>
-          <w:sz w:val="28"/>
-          <w:szCs w:val="28"/>
-        </w:rPr>
-        <w:t xml:space="preserve">, содержащий </w:t>
-      </w:r>
-      <w:r>
-        <w:rPr>
-          <w:sz w:val="28"/>
-          <w:szCs w:val="28"/>
-        </w:rPr>
-        <w:t xml:space="preserve">координату </w:t>
-      </w:r>
-      <w:r>
-        <w:rPr>
-          <w:sz w:val="28"/>
-          <w:szCs w:val="28"/>
-          <w:lang w:val="en-US"/>
-        </w:rPr>
-        <w:t>z</w:t>
-      </w:r>
-      <w:r>
-        <w:rPr>
-          <w:sz w:val="28"/>
-          <w:szCs w:val="28"/>
-        </w:rPr>
-        <w:t xml:space="preserve"> </w:t>
-      </w:r>
-      <w:r>
-        <w:rPr>
-          <w:sz w:val="28"/>
-          <w:szCs w:val="28"/>
-        </w:rPr>
-        <w:t xml:space="preserve">точки на наиболее приближённом объекте в данном пикселе. Алгоритм сравнивает значения </w:t>
-      </w:r>
-      <w:r>
-        <w:rPr>
-          <w:sz w:val="28"/>
-          <w:szCs w:val="28"/>
-          <w:lang w:val="en-US"/>
-        </w:rPr>
-        <w:t>Z</w:t>
-      </w:r>
-      <w:r>
-        <w:rPr>
-          <w:sz w:val="28"/>
-          <w:szCs w:val="28"/>
-        </w:rPr>
-        <w:t xml:space="preserve">-буфера для каждого объекта с уже имеющимся. В случае, если для какого-любо пикселя значение </w:t>
-      </w:r>
-      <w:r>
-        <w:rPr>
-          <w:sz w:val="28"/>
-          <w:szCs w:val="28"/>
-          <w:lang w:val="en-US"/>
-        </w:rPr>
-        <w:t>z</w:t>
-      </w:r>
-      <w:r>
-        <w:rPr>
-          <w:sz w:val="28"/>
-          <w:szCs w:val="28"/>
-        </w:rPr>
-        <w:t xml:space="preserve"> </w:t>
-      </w:r>
-      <w:r>
-        <w:rPr>
-          <w:sz w:val="28"/>
-          <w:szCs w:val="28"/>
-        </w:rPr>
-        <w:t>объекта больше, информация о данном пикселе обновляется в соответствии с данным объектом для каждого буфера, например, буфера интенсивности света.</w:t>
-      </w:r>
-    </w:p>
-    <w:p>
-      <w:pPr>
-        <w:spacing w:line="360" w:lineRule="auto"/>
-        <w:ind w:firstLine="576"/>
-        <w:rPr>
-          <w:sz w:val="28"/>
-          <w:szCs w:val="28"/>
-        </w:rPr>
-      </w:pPr>
-      <w:r>
-        <w:rPr>
-          <w:sz w:val="28"/>
-          <w:szCs w:val="28"/>
-        </w:rPr>
-        <w:t>Преимуществом алгоритма является линейная зависимость от числа визуализируемых объектов. Также не важен и порядок анализа объектов, что позволяет не осуществлять сортировку. Также, временные затраты практически не зависят от количества рассматриваемых многоугольников, что важно для шаров, имеющих большое количество граней.</w:t>
-      </w:r>
-    </w:p>
-    <w:p>
-      <w:pPr>
-        <w:spacing w:line="360" w:lineRule="auto"/>
-        <w:ind w:firstLine="576"/>
-        <w:rPr>
-          <w:sz w:val="28"/>
-          <w:szCs w:val="28"/>
-        </w:rPr>
-      </w:pPr>
-      <w:r>
-        <w:rPr>
-          <w:sz w:val="28"/>
-          <w:szCs w:val="28"/>
-        </w:rPr>
-        <w:t xml:space="preserve">Недостатком является объём занимаемой буферами памяти. </w:t>
-      </w:r>
-      <w:r>
-        <w:rPr>
-          <w:sz w:val="28"/>
-          <w:szCs w:val="28"/>
-        </w:rPr>
-        <w:t>Однако, данный недостаток не является столь существенным, ввиду достаточного количества памяти в современных условиях.</w:t>
-      </w:r>
-    </w:p>
-    <w:p>
-      <w:pPr>
-        <w:spacing w:line="360" w:lineRule="auto"/>
-        <w:ind w:firstLine="576"/>
-        <w:rPr>
-          <w:sz w:val="28"/>
-          <w:szCs w:val="28"/>
-        </w:rPr>
-      </w:pPr>
-    </w:p>
-    <w:p>
-      <w:pPr>
-        <w:spacing w:line="360" w:lineRule="auto"/>
-        <w:ind w:firstLine="576"/>
-        <w:rPr>
-          <w:sz w:val="28"/>
-          <w:szCs w:val="28"/>
-        </w:rPr>
-      </w:pPr>
-      <w:r>
-        <w:rPr>
-          <w:b/>
-          <w:bCs/>
-          <w:color w:val="000000" w:themeColor="text1"/>
-          <w:sz w:val="28"/>
-          <w:szCs w:val="28"/>
-        </w:rPr>
-        <w:t xml:space="preserve">Алгоритм </w:t>
-      </w:r>
-      <w:r>
-        <w:rPr>
-          <w:b/>
-          <w:bCs/>
-          <w:color w:val="000000" w:themeColor="text1"/>
-          <w:sz w:val="28"/>
-          <w:szCs w:val="28"/>
-        </w:rPr>
-        <w:t>обратной трассировки лучей</w:t>
+        <w:t>Алгоритм обратной трассировки лучей</w:t>
       </w:r>
     </w:p>
     <w:p>
@@ -4379,7 +4523,7 @@
           <w:szCs w:val="28"/>
         </w:rPr>
       </w:pPr>
-      <w:bookmarkStart w:id="6" w:name="_Toc44761662"/>
+      <w:bookmarkStart w:id="6" w:name="_Toc44786663"/>
       <w:r>
         <w:rPr>
           <w:rFonts w:ascii="Times New Roman" w:hAnsi="Times New Roman" w:cs="Times New Roman"/>
@@ -4419,6 +4563,16 @@
           <w:szCs w:val="28"/>
         </w:rPr>
       </w:pPr>
+    </w:p>
+    <w:p>
+      <w:pPr>
+        <w:spacing w:line="360" w:lineRule="auto"/>
+        <w:ind w:firstLine="576"/>
+        <w:rPr>
+          <w:sz w:val="28"/>
+          <w:szCs w:val="28"/>
+        </w:rPr>
+      </w:pPr>
       <w:r>
         <w:rPr>
           <w:b/>
@@ -4444,7 +4598,24 @@
           <w:sz w:val="28"/>
           <w:szCs w:val="28"/>
         </w:rPr>
-        <w:t>В данном методе вся грань закрашивается с одинаковой интенсивностью, определяемой по нормали к данной поверхности. Алгоритм является самым быстродейственным, однако полученное изображение не будет отличаться реалистичностью отображения освещённости.</w:t>
+        <w:t xml:space="preserve">В данном методе вся грань закрашивается с одинаковой интенсивностью, определяемой по нормали к данной поверхности. Алгоритм является самым </w:t>
+      </w:r>
+      <w:proofErr w:type="spellStart"/>
+      <w:r>
+        <w:rPr>
+          <w:sz w:val="28"/>
+          <w:szCs w:val="28"/>
+        </w:rPr>
+        <w:lastRenderedPageBreak/>
+        <w:t>быстродейственным</w:t>
+      </w:r>
+      <w:proofErr w:type="spellEnd"/>
+      <w:r>
+        <w:rPr>
+          <w:sz w:val="28"/>
+          <w:szCs w:val="28"/>
+        </w:rPr>
+        <w:t>, однако полученное изображение не будет отличаться реалистичностью отображения освещённости.</w:t>
       </w:r>
     </w:p>
     <w:p>
@@ -4456,6 +4627,16 @@
           <w:szCs w:val="28"/>
         </w:rPr>
       </w:pPr>
+    </w:p>
+    <w:p>
+      <w:pPr>
+        <w:spacing w:line="360" w:lineRule="auto"/>
+        <w:ind w:firstLine="576"/>
+        <w:rPr>
+          <w:sz w:val="28"/>
+          <w:szCs w:val="28"/>
+        </w:rPr>
+      </w:pPr>
       <w:r>
         <w:rPr>
           <w:b/>
@@ -4464,9 +4645,9 @@
           <w:sz w:val="28"/>
           <w:szCs w:val="28"/>
         </w:rPr>
-        <w:lastRenderedPageBreak/>
-        <w:t>З</w:t>
-      </w:r>
+        <w:t xml:space="preserve">Закраска по </w:t>
+      </w:r>
+      <w:proofErr w:type="spellStart"/>
       <w:r>
         <w:rPr>
           <w:b/>
@@ -4475,8 +4656,53 @@
           <w:sz w:val="28"/>
           <w:szCs w:val="28"/>
         </w:rPr>
-        <w:t>акраск</w:t>
-      </w:r>
+        <w:t>Гуро</w:t>
+      </w:r>
+      <w:proofErr w:type="spellEnd"/>
+    </w:p>
+    <w:p>
+      <w:pPr>
+        <w:spacing w:line="360" w:lineRule="auto"/>
+        <w:ind w:firstLine="576"/>
+        <w:rPr>
+          <w:sz w:val="28"/>
+          <w:szCs w:val="28"/>
+        </w:rPr>
+      </w:pPr>
+      <w:r>
+        <w:rPr>
+          <w:sz w:val="28"/>
+          <w:szCs w:val="28"/>
+        </w:rPr>
+        <w:t>В данном</w:t>
+      </w:r>
+      <w:r>
+        <w:rPr>
+          <w:sz w:val="28"/>
+          <w:szCs w:val="28"/>
+        </w:rPr>
+        <w:t xml:space="preserve"> методе используется интерполяция интенсивности. За счёт усреднения нормалей граней, сходящихся в одной точке, вычисляется нормаль к вершинам многогранника, по которой вычисляется интенсивность в вершине. Далее, полученные значения интерполируются сначала по граням, а потом и по плоскостям многогранника. В итоговом изображении происходит сглаживание ребристости объектов, что хорошо в случае аппроксимации гладких объектов с помощью каркасной модели.</w:t>
+      </w:r>
+    </w:p>
+    <w:p>
+      <w:pPr>
+        <w:spacing w:line="360" w:lineRule="auto"/>
+        <w:ind w:firstLine="576"/>
+        <w:rPr>
+          <w:sz w:val="28"/>
+          <w:szCs w:val="28"/>
+        </w:rPr>
+      </w:pPr>
+    </w:p>
+    <w:p>
+      <w:pPr>
+        <w:spacing w:line="360" w:lineRule="auto"/>
+        <w:ind w:firstLine="576"/>
+        <w:rPr>
+          <w:sz w:val="28"/>
+          <w:szCs w:val="28"/>
+        </w:rPr>
+      </w:pPr>
       <w:r>
         <w:rPr>
           <w:b/>
@@ -4485,8 +4711,20 @@
           <w:sz w:val="28"/>
           <w:szCs w:val="28"/>
         </w:rPr>
-        <w:t>а по Гуро</w:t>
-      </w:r>
+        <w:t xml:space="preserve">Закраска по </w:t>
+      </w:r>
+      <w:proofErr w:type="spellStart"/>
+      <w:r>
+        <w:rPr>
+          <w:b/>
+          <w:bCs/>
+          <w:color w:val="000000" w:themeColor="text1"/>
+          <w:sz w:val="28"/>
+          <w:szCs w:val="28"/>
+        </w:rPr>
+        <w:t>Фонгу</w:t>
+      </w:r>
+      <w:proofErr w:type="spellEnd"/>
     </w:p>
     <w:p>
       <w:pPr>
@@ -4502,14 +4740,46 @@
           <w:sz w:val="28"/>
           <w:szCs w:val="28"/>
         </w:rPr>
-        <w:t>В данном</w:t>
-      </w:r>
-      <w:r>
-        <w:rPr>
-          <w:sz w:val="28"/>
-          <w:szCs w:val="28"/>
-        </w:rPr>
-        <w:t xml:space="preserve"> методе используется интерполяция интенсивности. За счёт усреднения нормалей граней, сходящихся в одной точке, вычисляется нормаль к вершинам многогранника, по которой вычисляется интенсивность в вершине. Далее, полученные значения интерполируются сначала по граням, а потом и по плоскостям многогранника. В итоговом изображении происходит сглаживание ребристости объектов, что хорошо в случае аппроксимации гладких объектов с помощью каркасной модели.</w:t>
+        <w:t xml:space="preserve">Данный метод схож с закраской по </w:t>
+      </w:r>
+      <w:proofErr w:type="spellStart"/>
+      <w:r>
+        <w:rPr>
+          <w:sz w:val="28"/>
+          <w:szCs w:val="28"/>
+        </w:rPr>
+        <w:t>Гуро</w:t>
+      </w:r>
+      <w:proofErr w:type="spellEnd"/>
+      <w:r>
+        <w:rPr>
+          <w:sz w:val="28"/>
+          <w:szCs w:val="28"/>
+        </w:rPr>
+        <w:t xml:space="preserve">. Различием является то, что вместо интенсивности происходит интерполяция по значению самой нормали. Это позволяет получить </w:t>
+      </w:r>
+      <w:r>
+        <w:rPr>
+          <w:sz w:val="28"/>
+          <w:szCs w:val="28"/>
+        </w:rPr>
+        <w:t xml:space="preserve">улучшенную аппроксимацию кривизны поверхности по сравнению с </w:t>
+      </w:r>
+      <w:proofErr w:type="spellStart"/>
+      <w:r>
+        <w:rPr>
+          <w:sz w:val="28"/>
+          <w:szCs w:val="28"/>
+        </w:rPr>
+        <w:t>Гуро</w:t>
+      </w:r>
+      <w:proofErr w:type="spellEnd"/>
+      <w:r>
+        <w:rPr>
+          <w:sz w:val="28"/>
+          <w:szCs w:val="28"/>
+        </w:rPr>
+        <w:t xml:space="preserve"> и лучше передаёт блики, однако требует в 3 раза больше вычислений из-за интерполяции трёх значений вместо одного и требования вычислять интенсивность для каждой из нормалей.</w:t>
       </w:r>
     </w:p>
     <w:p>
@@ -4521,6 +4791,16 @@
           <w:szCs w:val="28"/>
         </w:rPr>
       </w:pPr>
+    </w:p>
+    <w:p>
+      <w:pPr>
+        <w:spacing w:line="360" w:lineRule="auto"/>
+        <w:ind w:firstLine="576"/>
+        <w:rPr>
+          <w:sz w:val="28"/>
+          <w:szCs w:val="28"/>
+        </w:rPr>
+      </w:pPr>
       <w:r>
         <w:rPr>
           <w:b/>
@@ -4529,17 +4809,7 @@
           <w:sz w:val="28"/>
           <w:szCs w:val="28"/>
         </w:rPr>
-        <w:t xml:space="preserve">Закраска по </w:t>
-      </w:r>
-      <w:r>
-        <w:rPr>
-          <w:b/>
-          <w:bCs/>
-          <w:color w:val="000000" w:themeColor="text1"/>
-          <w:sz w:val="28"/>
-          <w:szCs w:val="28"/>
-        </w:rPr>
-        <w:t>Фонгу</w:t>
+        <w:t>Вывод</w:t>
       </w:r>
     </w:p>
     <w:p>
@@ -4549,59 +4819,33 @@
         <w:rPr>
           <w:sz w:val="28"/>
           <w:szCs w:val="28"/>
-        </w:rPr>
-      </w:pPr>
-      <w:r>
-        <w:rPr>
-          <w:sz w:val="28"/>
-          <w:szCs w:val="28"/>
-        </w:rPr>
-        <w:t xml:space="preserve">Данный метод схож с закраской по Гуро. Различием является то, что вместо интенсивности происходит интерполяция по значению самой нормали. Это позволяет получить </w:t>
-      </w:r>
-      <w:r>
-        <w:rPr>
-          <w:sz w:val="28"/>
-          <w:szCs w:val="28"/>
-        </w:rPr>
-        <w:t>улучшенную аппроксимацию кривизны поверхности по сравнению с Гуро и лучше передаёт блики, однако требует в 3 раза больше вычислений из-за интерполяции трёх значений вместо одного и требования вычислять интенсивность для каждой из нормалей.</w:t>
-      </w:r>
-    </w:p>
-    <w:p>
-      <w:pPr>
-        <w:spacing w:line="360" w:lineRule="auto"/>
-        <w:ind w:firstLine="576"/>
-        <w:rPr>
-          <w:sz w:val="28"/>
-          <w:szCs w:val="28"/>
-        </w:rPr>
-      </w:pPr>
-      <w:r>
-        <w:rPr>
-          <w:b/>
-          <w:bCs/>
-          <w:color w:val="000000" w:themeColor="text1"/>
-          <w:sz w:val="28"/>
-          <w:szCs w:val="28"/>
-        </w:rPr>
-        <w:t>Вывод</w:t>
-      </w:r>
-    </w:p>
-    <w:p>
-      <w:pPr>
-        <w:spacing w:line="360" w:lineRule="auto"/>
-        <w:ind w:firstLine="576"/>
-        <w:rPr>
-          <w:sz w:val="28"/>
-          <w:szCs w:val="28"/>
-        </w:rPr>
-      </w:pPr>
-      <w:r>
-        <w:rPr>
-          <w:sz w:val="28"/>
-          <w:szCs w:val="28"/>
-        </w:rPr>
-        <w:t xml:space="preserve">В поставленной задаче лучше всего подойдёт метод Гуро, так как он сможет обеспечить достаточно реалистичное изображение множества используемых в сцене закруглённых объектов, и при этом будет иметь приемлемую </w:t>
-      </w:r>
+          <w:lang w:val="en-US"/>
+        </w:rPr>
+      </w:pPr>
+      <w:r>
+        <w:rPr>
+          <w:sz w:val="28"/>
+          <w:szCs w:val="28"/>
+        </w:rPr>
+        <w:t xml:space="preserve">В поставленной задаче лучше всего подойдёт метод </w:t>
+      </w:r>
+      <w:proofErr w:type="spellStart"/>
+      <w:r>
+        <w:rPr>
+          <w:sz w:val="28"/>
+          <w:szCs w:val="28"/>
+        </w:rPr>
+        <w:t>Гуро</w:t>
+      </w:r>
+      <w:proofErr w:type="spellEnd"/>
+      <w:r>
+        <w:rPr>
+          <w:sz w:val="28"/>
+          <w:szCs w:val="28"/>
+        </w:rPr>
+        <w:t xml:space="preserve">, так как он сможет обеспечить достаточно реалистичное изображение множества используемых в сцене закруглённых объектов, и при этом будет иметь приемлемую </w:t>
+      </w:r>
+      <w:proofErr w:type="spellStart"/>
       <w:r>
         <w:rPr>
           <w:sz w:val="28"/>
@@ -4609,6 +4853,7 @@
         </w:rPr>
         <w:t>ресурсозатратность</w:t>
       </w:r>
+      <w:proofErr w:type="spellEnd"/>
       <w:r>
         <w:rPr>
           <w:sz w:val="28"/>
@@ -4679,7 +4924,7 @@
           <w:szCs w:val="28"/>
         </w:rPr>
       </w:pPr>
-      <w:bookmarkStart w:id="7" w:name="_Toc44761663"/>
+      <w:bookmarkStart w:id="7" w:name="_Toc44786664"/>
       <w:r>
         <w:rPr>
           <w:rFonts w:ascii="Times New Roman" w:hAnsi="Times New Roman" w:cs="Times New Roman"/>
@@ -4695,6 +4940,213 @@
     </w:p>
     <w:p>
       <w:pPr>
+        <w:spacing w:line="360" w:lineRule="auto"/>
+        <w:ind w:firstLine="576"/>
+        <w:rPr>
+          <w:sz w:val="28"/>
+          <w:szCs w:val="28"/>
+        </w:rPr>
+      </w:pPr>
+      <w:r>
+        <w:rPr>
+          <w:sz w:val="28"/>
+          <w:szCs w:val="28"/>
+        </w:rPr>
+        <w:t>Неотъемлемой частью реалистичного изображения является освещённость объектов. Рассмотрим модели существующие модели освещения</w:t>
+      </w:r>
+    </w:p>
+    <w:p>
+      <w:pPr>
+        <w:spacing w:line="360" w:lineRule="auto"/>
+        <w:ind w:firstLine="576"/>
+        <w:rPr>
+          <w:sz w:val="28"/>
+          <w:szCs w:val="28"/>
+          <w:lang w:val="en-US"/>
+        </w:rPr>
+      </w:pPr>
+    </w:p>
+    <w:p>
+      <w:pPr>
+        <w:spacing w:line="360" w:lineRule="auto"/>
+        <w:ind w:firstLine="576"/>
+        <w:rPr>
+          <w:sz w:val="28"/>
+          <w:szCs w:val="28"/>
+        </w:rPr>
+      </w:pPr>
+      <w:r>
+        <w:rPr>
+          <w:b/>
+          <w:bCs/>
+          <w:color w:val="000000" w:themeColor="text1"/>
+          <w:sz w:val="28"/>
+          <w:szCs w:val="28"/>
+        </w:rPr>
+        <w:t>Локальная модель освещённости</w:t>
+      </w:r>
+    </w:p>
+    <w:p>
+      <w:pPr>
+        <w:spacing w:line="360" w:lineRule="auto"/>
+        <w:ind w:firstLine="576"/>
+        <w:rPr>
+          <w:sz w:val="28"/>
+          <w:szCs w:val="28"/>
+        </w:rPr>
+      </w:pPr>
+      <w:r>
+        <w:rPr>
+          <w:sz w:val="28"/>
+          <w:szCs w:val="28"/>
+        </w:rPr>
+        <w:t xml:space="preserve">Данная модель рассматривает только однократное отражение лучей от объектов, поэтому не передаёт взаимного освещения между разными объектами сцены. Модель позволяет определить только факт освещённости или </w:t>
+      </w:r>
+      <w:proofErr w:type="spellStart"/>
+      <w:r>
+        <w:rPr>
+          <w:sz w:val="28"/>
+          <w:szCs w:val="28"/>
+        </w:rPr>
+        <w:t>затемнённости</w:t>
+      </w:r>
+      <w:proofErr w:type="spellEnd"/>
+      <w:r>
+        <w:rPr>
+          <w:sz w:val="28"/>
+          <w:szCs w:val="28"/>
+        </w:rPr>
+        <w:t xml:space="preserve"> частей объектов. Также рассматривается только от точных источников света, которые, в частности, могут располагаться на бесконечном удалении от сцены. Для отражённых лучей требуется рассчитать только интенсивность и цвет.</w:t>
+      </w:r>
+    </w:p>
+    <w:p>
+      <w:pPr>
+        <w:spacing w:line="360" w:lineRule="auto"/>
+        <w:ind w:firstLine="576"/>
+        <w:rPr>
+          <w:sz w:val="28"/>
+          <w:szCs w:val="28"/>
+        </w:rPr>
+      </w:pPr>
+      <w:r>
+        <w:rPr>
+          <w:sz w:val="28"/>
+          <w:szCs w:val="28"/>
+        </w:rPr>
+        <w:t xml:space="preserve"> </w:t>
+      </w:r>
+    </w:p>
+    <w:p>
+      <w:pPr>
+        <w:spacing w:line="360" w:lineRule="auto"/>
+        <w:ind w:firstLine="576"/>
+        <w:rPr>
+          <w:sz w:val="28"/>
+          <w:szCs w:val="28"/>
+        </w:rPr>
+      </w:pPr>
+      <w:r>
+        <w:rPr>
+          <w:b/>
+          <w:bCs/>
+          <w:color w:val="000000" w:themeColor="text1"/>
+          <w:sz w:val="28"/>
+          <w:szCs w:val="28"/>
+        </w:rPr>
+        <w:t>Глобальная модель освещённости</w:t>
+      </w:r>
+    </w:p>
+    <w:p>
+      <w:pPr>
+        <w:spacing w:line="360" w:lineRule="auto"/>
+        <w:ind w:firstLine="576"/>
+        <w:rPr>
+          <w:sz w:val="28"/>
+          <w:szCs w:val="28"/>
+        </w:rPr>
+      </w:pPr>
+      <w:r>
+        <w:rPr>
+          <w:sz w:val="28"/>
+          <w:szCs w:val="28"/>
+        </w:rPr>
+        <w:t xml:space="preserve">Глобальная модель позволяет создать более реалистичное изображение за счёт учёта отражённых и преломлённых лучей. Данная модель рассматривает сцену как единую систему и учитывает лучи, попавшие на объект не непосредственно от источника света, а отразившись от другого объекта. Такой подход позволяет создать </w:t>
+      </w:r>
+      <w:r>
+        <w:rPr>
+          <w:sz w:val="28"/>
+          <w:szCs w:val="28"/>
+        </w:rPr>
+        <w:t>более реалистичное изображение, однако значительно возрастают вычислительные затраты.</w:t>
+      </w:r>
+    </w:p>
+    <w:p>
+      <w:pPr>
+        <w:spacing w:line="360" w:lineRule="auto"/>
+        <w:ind w:firstLine="576"/>
+        <w:rPr>
+          <w:sz w:val="28"/>
+          <w:szCs w:val="28"/>
+        </w:rPr>
+      </w:pPr>
+    </w:p>
+    <w:p>
+      <w:pPr>
+        <w:spacing w:line="360" w:lineRule="auto"/>
+        <w:ind w:firstLine="576"/>
+        <w:rPr>
+          <w:sz w:val="28"/>
+          <w:szCs w:val="28"/>
+        </w:rPr>
+      </w:pPr>
+      <w:r>
+        <w:rPr>
+          <w:b/>
+          <w:bCs/>
+          <w:color w:val="000000" w:themeColor="text1"/>
+          <w:sz w:val="28"/>
+          <w:szCs w:val="28"/>
+        </w:rPr>
+        <w:t>Вывод</w:t>
+      </w:r>
+    </w:p>
+    <w:p>
+      <w:pPr>
+        <w:spacing w:line="360" w:lineRule="auto"/>
+        <w:ind w:firstLine="576"/>
+      </w:pPr>
+      <w:r>
+        <w:rPr>
+          <w:sz w:val="28"/>
+          <w:szCs w:val="28"/>
+        </w:rPr>
+        <w:t xml:space="preserve">Для поставленной задачи лучше подходит локальная модель освещённости, так как она является более </w:t>
+      </w:r>
+      <w:proofErr w:type="spellStart"/>
+      <w:r>
+        <w:rPr>
+          <w:sz w:val="28"/>
+          <w:szCs w:val="28"/>
+        </w:rPr>
+        <w:t>быстродейственной</w:t>
+      </w:r>
+      <w:proofErr w:type="spellEnd"/>
+      <w:r>
+        <w:rPr>
+          <w:sz w:val="28"/>
+          <w:szCs w:val="28"/>
+        </w:rPr>
+        <w:t>. Также в сцене отсутствуют объекты, обладающих зеркальными или преломляющими свойствами, поэтому использование более качественной глобальной модели не требуется.</w:t>
+      </w:r>
+    </w:p>
+    <w:p>
+      <w:pPr>
+        <w:spacing w:line="360" w:lineRule="auto"/>
+        <w:ind w:firstLine="576"/>
+      </w:pPr>
+    </w:p>
+    <w:p>
+      <w:pPr>
         <w:pStyle w:val="2"/>
         <w:spacing w:line="360" w:lineRule="auto"/>
         <w:rPr>
@@ -4706,7 +5158,7 @@
           <w:szCs w:val="28"/>
         </w:rPr>
       </w:pPr>
-      <w:bookmarkStart w:id="8" w:name="_Toc44761664"/>
+      <w:bookmarkStart w:id="8" w:name="_Toc44786665"/>
       <w:r>
         <w:rPr>
           <w:rFonts w:ascii="Times New Roman" w:hAnsi="Times New Roman" w:cs="Times New Roman"/>
@@ -4716,34 +5168,9 @@
           <w:sz w:val="28"/>
           <w:szCs w:val="28"/>
         </w:rPr>
-        <w:t>Физическая модель поведения объектов</w:t>
-      </w:r>
-      <w:bookmarkEnd w:id="8"/>
-    </w:p>
-    <w:p>
-      <w:pPr>
-        <w:spacing w:line="360" w:lineRule="auto"/>
-        <w:jc w:val="both"/>
-        <w:rPr>
-          <w:sz w:val="28"/>
-          <w:szCs w:val="28"/>
-        </w:rPr>
-      </w:pPr>
-      <w:r>
-        <w:rPr>
-          <w:sz w:val="28"/>
-          <w:szCs w:val="28"/>
-        </w:rPr>
-        <w:t>Ф</w:t>
-      </w:r>
-      <w:r>
-        <w:br w:type="page"/>
-      </w:r>
-    </w:p>
-    <w:p>
-      <w:pPr>
-        <w:pStyle w:val="1"/>
-        <w:spacing w:line="360" w:lineRule="auto"/>
+        <w:t>Физическая модель поведения объекто</w:t>
+      </w:r>
+      <w:r>
         <w:rPr>
           <w:rFonts w:ascii="Times New Roman" w:hAnsi="Times New Roman" w:cs="Times New Roman"/>
           <w:b/>
@@ -4752,9 +5179,152 @@
           <w:sz w:val="28"/>
           <w:szCs w:val="28"/>
         </w:rPr>
-      </w:pPr>
-      <w:bookmarkStart w:id="9" w:name="_Toc44761665"/>
-      <w:r>
+        <w:t>в</w:t>
+      </w:r>
+      <w:bookmarkEnd w:id="8"/>
+    </w:p>
+    <w:p>
+      <w:pPr>
+        <w:spacing w:line="360" w:lineRule="auto"/>
+        <w:ind w:firstLine="576"/>
+        <w:rPr>
+          <w:sz w:val="28"/>
+          <w:szCs w:val="28"/>
+        </w:rPr>
+      </w:pPr>
+      <w:r>
+        <w:rPr>
+          <w:sz w:val="28"/>
+          <w:szCs w:val="28"/>
+        </w:rPr>
+        <w:t>Физическая составляющая является ключевой в данном проекте, так как сама актуальность задачи основывается на том, что пользователь в первую очередь сможет получить реалистичную модель поведения объектов, что, вероятно, сможет применить и на практике.</w:t>
+      </w:r>
+    </w:p>
+    <w:p>
+      <w:pPr>
+        <w:spacing w:line="360" w:lineRule="auto"/>
+        <w:ind w:firstLine="576"/>
+        <w:rPr>
+          <w:sz w:val="28"/>
+          <w:szCs w:val="28"/>
+        </w:rPr>
+      </w:pPr>
+      <w:r>
+        <w:rPr>
+          <w:sz w:val="28"/>
+          <w:szCs w:val="28"/>
+        </w:rPr>
+        <w:lastRenderedPageBreak/>
+        <w:t xml:space="preserve">Главными элементами системы, участвующих в кинетических процессах являются бильярдные шары. </w:t>
+      </w:r>
+      <w:r>
+        <w:rPr>
+          <w:sz w:val="28"/>
+          <w:szCs w:val="28"/>
+        </w:rPr>
+        <w:t xml:space="preserve">Также в взаимодействии учувствуют бортики стола, но они считаются неподвижными и служат лишь для отражения от них шаров. Помимо бортиков, шары обязательно должны иметь взаимодействие между собой. Также следует учесть потери энергии при перемещении и столкновении, что позволит системе приходить в покой за правдоподобное время. </w:t>
+      </w:r>
+    </w:p>
+    <w:p>
+      <w:pPr>
+        <w:spacing w:line="360" w:lineRule="auto"/>
+        <w:ind w:firstLine="576"/>
+        <w:rPr>
+          <w:sz w:val="28"/>
+          <w:szCs w:val="28"/>
+        </w:rPr>
+      </w:pPr>
+      <w:r>
+        <w:rPr>
+          <w:sz w:val="28"/>
+          <w:szCs w:val="28"/>
+        </w:rPr>
+        <w:t>Для выполнения этих требований, в</w:t>
+      </w:r>
+      <w:r>
+        <w:rPr>
+          <w:sz w:val="28"/>
+          <w:szCs w:val="28"/>
+        </w:rPr>
+        <w:t xml:space="preserve"> основу физического поведения модели должны лечь законы трения и модель абсолютно упругого удара. </w:t>
+      </w:r>
+      <w:r>
+        <w:rPr>
+          <w:sz w:val="28"/>
+          <w:szCs w:val="28"/>
+        </w:rPr>
+        <w:t xml:space="preserve">Система работает в дискретном временном пространстве, поэтому её основной задачей будет изменить параметры системы, приняв </w:t>
+      </w:r>
+      <m:oMath>
+        <m:r>
+          <w:rPr>
+            <w:rFonts w:ascii="Cambria Math" w:hAnsi="Cambria Math"/>
+            <w:sz w:val="28"/>
+            <w:szCs w:val="28"/>
+          </w:rPr>
+          <m:t>∆t</m:t>
+        </m:r>
+      </m:oMath>
+      <w:r>
+        <w:rPr>
+          <w:sz w:val="28"/>
+          <w:szCs w:val="28"/>
+        </w:rPr>
+        <w:t xml:space="preserve"> </w:t>
+      </w:r>
+      <w:r>
+        <w:rPr>
+          <w:sz w:val="28"/>
+          <w:szCs w:val="28"/>
+        </w:rPr>
+        <w:t xml:space="preserve">времени, прошедшего </w:t>
+      </w:r>
+      <w:r>
+        <w:rPr>
+          <w:sz w:val="28"/>
+          <w:szCs w:val="28"/>
+        </w:rPr>
+        <w:t>после ныне хранящейся модели системы. Физический модуль будет выполнять перемещение объектов и поворот в соответствии с текущей скоростью, применять потери от диссипативных сил, разрешать возникшие коллизии и моделировать удары.</w:t>
+      </w:r>
+    </w:p>
+    <w:p>
+      <w:pPr>
+        <w:spacing w:line="360" w:lineRule="auto"/>
+        <w:ind w:firstLine="576"/>
+        <w:rPr>
+          <w:i/>
+          <w:sz w:val="28"/>
+          <w:szCs w:val="28"/>
+        </w:rPr>
+      </w:pPr>
+      <w:r>
+        <w:rPr>
+          <w:sz w:val="28"/>
+          <w:szCs w:val="28"/>
+        </w:rPr>
+        <w:t xml:space="preserve">Также обязательно обеспечить возможность вмешательства в покойную систему приданием </w:t>
+      </w:r>
+      <w:r>
+        <w:rPr>
+          <w:sz w:val="28"/>
+          <w:szCs w:val="28"/>
+        </w:rPr>
+        <w:t>одному из шаров импульса произвольной силы и направления. Это необходимо для симуляции удара кия.</w:t>
+      </w:r>
+    </w:p>
+    <w:p>
+      <w:pPr>
+        <w:ind w:firstLine="576"/>
+        <w:rPr>
+          <w:sz w:val="28"/>
+          <w:szCs w:val="28"/>
+        </w:rPr>
+      </w:pPr>
+    </w:p>
+    <w:p>
+      <w:pPr>
+        <w:pStyle w:val="2"/>
+        <w:spacing w:line="360" w:lineRule="auto"/>
         <w:rPr>
           <w:rFonts w:ascii="Times New Roman" w:hAnsi="Times New Roman" w:cs="Times New Roman"/>
           <w:b/>
@@ -4763,10 +5333,196 @@
           <w:sz w:val="28"/>
           <w:szCs w:val="28"/>
         </w:rPr>
+      </w:pPr>
+      <w:bookmarkStart w:id="9" w:name="_Toc44786666"/>
+      <w:r>
+        <w:rPr>
+          <w:rFonts w:ascii="Times New Roman" w:hAnsi="Times New Roman" w:cs="Times New Roman"/>
+          <w:b/>
+          <w:bCs/>
+          <w:color w:val="000000" w:themeColor="text1"/>
+          <w:sz w:val="28"/>
+          <w:szCs w:val="28"/>
+        </w:rPr>
+        <w:t>Изменяемые параметры модели</w:t>
+      </w:r>
+      <w:bookmarkEnd w:id="9"/>
+    </w:p>
+    <w:p>
+      <w:pPr>
+        <w:spacing w:line="360" w:lineRule="auto"/>
+        <w:ind w:firstLine="432"/>
+        <w:jc w:val="both"/>
+        <w:rPr>
+          <w:sz w:val="28"/>
+          <w:szCs w:val="28"/>
+        </w:rPr>
+      </w:pPr>
+      <w:r>
+        <w:rPr>
+          <w:sz w:val="28"/>
+          <w:szCs w:val="28"/>
+        </w:rPr>
+        <w:t>В различных версиях бильярда могут варьироваться некоторые параметры, которые можно учесть для создания более универсальной программы</w:t>
+      </w:r>
+      <w:r>
+        <w:rPr>
+          <w:sz w:val="28"/>
+          <w:szCs w:val="28"/>
+        </w:rPr>
+        <w:t>:</w:t>
+      </w:r>
+    </w:p>
+    <w:p>
+      <w:pPr>
+        <w:pStyle w:val="a5"/>
+        <w:numPr>
+          <w:ilvl w:val="0"/>
+          <w:numId w:val="5"/>
+        </w:numPr>
+        <w:spacing w:line="360" w:lineRule="auto"/>
+        <w:jc w:val="both"/>
+        <w:rPr>
+          <w:sz w:val="28"/>
+          <w:szCs w:val="28"/>
+        </w:rPr>
+      </w:pPr>
+      <w:r>
+        <w:rPr>
+          <w:sz w:val="28"/>
+          <w:szCs w:val="28"/>
+        </w:rPr>
+        <w:t>Высота ножек</w:t>
+      </w:r>
+    </w:p>
+    <w:p>
+      <w:pPr>
+        <w:pStyle w:val="a5"/>
+        <w:numPr>
+          <w:ilvl w:val="0"/>
+          <w:numId w:val="5"/>
+        </w:numPr>
+        <w:spacing w:line="360" w:lineRule="auto"/>
+        <w:jc w:val="both"/>
+        <w:rPr>
+          <w:sz w:val="28"/>
+          <w:szCs w:val="28"/>
+        </w:rPr>
+      </w:pPr>
+      <w:r>
+        <w:rPr>
+          <w:sz w:val="28"/>
+          <w:szCs w:val="28"/>
+        </w:rPr>
+        <w:t xml:space="preserve">Ширина и длинна </w:t>
+      </w:r>
+      <w:r>
+        <w:rPr>
+          <w:sz w:val="28"/>
+          <w:szCs w:val="28"/>
+        </w:rPr>
+        <w:t>стола</w:t>
+      </w:r>
+    </w:p>
+    <w:p>
+      <w:pPr>
+        <w:pStyle w:val="a5"/>
+        <w:numPr>
+          <w:ilvl w:val="0"/>
+          <w:numId w:val="5"/>
+        </w:numPr>
+        <w:spacing w:line="360" w:lineRule="auto"/>
+        <w:jc w:val="both"/>
+        <w:rPr>
+          <w:sz w:val="28"/>
+          <w:szCs w:val="28"/>
+        </w:rPr>
+      </w:pPr>
+      <w:r>
+        <w:rPr>
+          <w:sz w:val="28"/>
+          <w:szCs w:val="28"/>
+        </w:rPr>
+        <w:t>Размер, масса, количество и цвет шаров</w:t>
+      </w:r>
+      <w:r>
+        <w:rPr>
+          <w:sz w:val="28"/>
+          <w:szCs w:val="28"/>
+        </w:rPr>
+        <w:t xml:space="preserve"> </w:t>
+      </w:r>
+    </w:p>
+    <w:p>
+      <w:pPr>
+        <w:spacing w:line="360" w:lineRule="auto"/>
+        <w:ind w:firstLine="432"/>
+        <w:jc w:val="both"/>
+        <w:rPr>
+          <w:sz w:val="28"/>
+          <w:szCs w:val="28"/>
+        </w:rPr>
+      </w:pPr>
+      <w:r>
+        <w:rPr>
+          <w:sz w:val="28"/>
+          <w:szCs w:val="28"/>
+        </w:rPr>
+        <w:t xml:space="preserve">Возможность изменения данных параметров нужно предусмотреть при разработке </w:t>
+      </w:r>
+      <w:r>
+        <w:rPr>
+          <w:sz w:val="28"/>
+          <w:szCs w:val="28"/>
+        </w:rPr>
+        <w:t>пользовательского интерфейса.</w:t>
+      </w:r>
+    </w:p>
+    <w:p>
+      <w:pPr>
+        <w:pStyle w:val="a5"/>
+        <w:numPr>
+          <w:ilvl w:val="0"/>
+          <w:numId w:val="5"/>
+        </w:numPr>
+        <w:spacing w:line="360" w:lineRule="auto"/>
+        <w:jc w:val="both"/>
+        <w:rPr>
+          <w:sz w:val="28"/>
+          <w:szCs w:val="28"/>
+        </w:rPr>
+      </w:pPr>
+      <w:r>
+        <w:br w:type="page"/>
+      </w:r>
+    </w:p>
+    <w:p>
+      <w:pPr>
+        <w:pStyle w:val="1"/>
+        <w:spacing w:line="360" w:lineRule="auto"/>
+        <w:rPr>
+          <w:rFonts w:ascii="Times New Roman" w:hAnsi="Times New Roman" w:cs="Times New Roman"/>
+          <w:b/>
+          <w:bCs/>
+          <w:color w:val="000000" w:themeColor="text1"/>
+          <w:sz w:val="28"/>
+          <w:szCs w:val="28"/>
+        </w:rPr>
+      </w:pPr>
+      <w:bookmarkStart w:id="10" w:name="_Toc44786667"/>
+      <w:r>
+        <w:rPr>
+          <w:rFonts w:ascii="Times New Roman" w:hAnsi="Times New Roman" w:cs="Times New Roman"/>
+          <w:b/>
+          <w:bCs/>
+          <w:color w:val="000000" w:themeColor="text1"/>
+          <w:sz w:val="28"/>
+          <w:szCs w:val="28"/>
+        </w:rPr>
         <w:lastRenderedPageBreak/>
         <w:t>Конструкторская часть</w:t>
       </w:r>
-      <w:bookmarkEnd w:id="9"/>
+      <w:bookmarkEnd w:id="10"/>
     </w:p>
     <w:p>
       <w:pPr>
@@ -4814,7 +5570,7 @@
           <w:szCs w:val="28"/>
         </w:rPr>
       </w:pPr>
-      <w:bookmarkStart w:id="10" w:name="_Toc44761666"/>
+      <w:bookmarkStart w:id="11" w:name="_Toc44786668"/>
       <w:r>
         <w:rPr>
           <w:rFonts w:ascii="Times New Roman" w:hAnsi="Times New Roman" w:cs="Times New Roman"/>
@@ -4827,7 +5583,7 @@
         <w:lastRenderedPageBreak/>
         <w:t>Технологическая часть</w:t>
       </w:r>
-      <w:bookmarkEnd w:id="10"/>
+      <w:bookmarkEnd w:id="11"/>
     </w:p>
     <w:p>
       <w:pPr>
@@ -4938,7 +5694,7 @@
           <w:szCs w:val="28"/>
         </w:rPr>
       </w:pPr>
-      <w:bookmarkStart w:id="11" w:name="_Toc44761667"/>
+      <w:bookmarkStart w:id="12" w:name="_Toc44786669"/>
       <w:r>
         <w:rPr>
           <w:rFonts w:ascii="Times New Roman" w:hAnsi="Times New Roman" w:cs="Times New Roman"/>
@@ -4951,7 +5707,7 @@
         <w:lastRenderedPageBreak/>
         <w:t>Заключение</w:t>
       </w:r>
-      <w:bookmarkEnd w:id="11"/>
+      <w:bookmarkEnd w:id="12"/>
     </w:p>
     <w:p>
       <w:pPr>
@@ -5004,7 +5760,7 @@
           <w:szCs w:val="28"/>
         </w:rPr>
       </w:pPr>
-      <w:bookmarkStart w:id="12" w:name="_Toc44761668"/>
+      <w:bookmarkStart w:id="13" w:name="_Toc44786670"/>
       <w:r>
         <w:rPr>
           <w:rFonts w:ascii="Times New Roman" w:hAnsi="Times New Roman" w:cs="Times New Roman"/>
@@ -5017,24 +5773,37 @@
         <w:lastRenderedPageBreak/>
         <w:t>Список использованных источников</w:t>
       </w:r>
-      <w:bookmarkEnd w:id="12"/>
+      <w:bookmarkEnd w:id="13"/>
     </w:p>
     <w:p>
       <w:pPr>
         <w:spacing w:line="360" w:lineRule="auto"/>
         <w:jc w:val="both"/>
-        <w:rPr>
-          <w:sz w:val="28"/>
-          <w:szCs w:val="28"/>
-        </w:rPr>
-      </w:pPr>
-      <w:r>
-        <w:rPr>
-          <w:sz w:val="28"/>
-          <w:szCs w:val="28"/>
-        </w:rPr>
-        <w:t>Ф</w:t>
-      </w:r>
+      </w:pPr>
+      <w:hyperlink r:id="rId9" w:history="1">
+        <w:r>
+          <w:rPr>
+            <w:rStyle w:val="a4"/>
+          </w:rPr>
+          <w:t>https://ru.wikipedia.org/wiki/</w:t>
+        </w:r>
+        <w:r>
+          <w:rPr>
+            <w:rStyle w:val="a4"/>
+          </w:rPr>
+          <w:t>Бильярд</w:t>
+        </w:r>
+      </w:hyperlink>
+    </w:p>
+    <w:p>
+      <w:pPr>
+        <w:spacing w:line="360" w:lineRule="auto"/>
+        <w:jc w:val="both"/>
+        <w:rPr>
+          <w:sz w:val="28"/>
+          <w:szCs w:val="28"/>
+        </w:rPr>
+      </w:pPr>
     </w:p>
     <w:p>
       <w:pPr>
@@ -5070,7 +5839,7 @@
           <w:szCs w:val="28"/>
         </w:rPr>
       </w:pPr>
-      <w:bookmarkStart w:id="13" w:name="_Toc44761669"/>
+      <w:bookmarkStart w:id="14" w:name="_Toc44786671"/>
       <w:r>
         <w:rPr>
           <w:rFonts w:ascii="Times New Roman" w:hAnsi="Times New Roman" w:cs="Times New Roman"/>
@@ -5083,7 +5852,7 @@
         <w:lastRenderedPageBreak/>
         <w:t>Приложения</w:t>
       </w:r>
-      <w:bookmarkEnd w:id="13"/>
+      <w:bookmarkEnd w:id="14"/>
     </w:p>
     <w:p>
       <w:pPr>
@@ -5113,13 +5882,95 @@
       </w:pPr>
     </w:p>
     <w:sectPr>
+      <w:footerReference w:type="default" r:id="rId10"/>
       <w:pgSz w:w="11906" w:h="16838"/>
       <w:pgMar w:top="1134" w:right="567" w:bottom="1134" w:left="1701" w:header="709" w:footer="709" w:gutter="0"/>
       <w:cols w:space="708"/>
+      <w:titlePg/>
       <w:docGrid w:linePitch="360"/>
     </w:sectPr>
   </w:body>
 </w:document>
+</file>
+
+<file path=word/endnotes.xml><?xml version="1.0" encoding="utf-8"?>
+<w:endnotes xmlns:wpc="http://schemas.microsoft.com/office/word/2010/wordprocessingCanvas" xmlns:cx="http://schemas.microsoft.com/office/drawing/2014/chartex" xmlns:cx1="http://schemas.microsoft.com/office/drawing/2015/9/8/chartex" xmlns:cx2="http://schemas.microsoft.com/office/drawing/2015/10/21/chartex" xmlns:cx3="http://schemas.microsoft.com/office/drawing/2016/5/9/chartex" xmlns:cx4="http://schemas.microsoft.com/office/drawing/2016/5/10/chartex" xmlns:cx5="http://schemas.microsoft.com/office/drawing/2016/5/11/chartex" xmlns:cx6="http://schemas.microsoft.com/office/drawing/2016/5/12/chartex" xmlns:cx7="http://schemas.microsoft.com/office/drawing/2016/5/13/chartex" xmlns:cx8="http://schemas.microsoft.com/office/drawing/2016/5/14/chartex" xmlns:mc="http://schemas.openxmlformats.org/markup-compatibility/2006" xmlns:aink="http://schemas.microsoft.com/office/drawing/2016/ink" xmlns:am3d="http://schemas.microsoft.com/office/drawing/2017/model3d" xmlns:o="urn:schemas-microsoft-com:office:office" xmlns:r="http://schemas.openxmlformats.org/officeDocument/2006/relationships" xmlns:m="http://schemas.openxmlformats.org/officeDocument/2006/math" xmlns:v="urn:schemas-microsoft-com:vml" xmlns:wp14="http://schemas.microsoft.com/office/word/2010/wordprocessingDrawing" xmlns:wp="http://schemas.openxmlformats.org/drawingml/2006/wordprocessingDrawing" xmlns:w10="urn:schemas-microsoft-com:office:word" xmlns:w="http://schemas.openxmlformats.org/wordprocessingml/2006/main" xmlns:w14="http://schemas.microsoft.com/office/word/2010/wordml" xmlns:w15="http://schemas.microsoft.com/office/word/2012/wordml" xmlns:w16cex="http://schemas.microsoft.com/office/word/2018/wordml/cex" xmlns:w16cid="http://schemas.microsoft.com/office/word/2016/wordml/cid" xmlns:w16="http://schemas.microsoft.com/office/word/2018/wordml" xmlns:w16se="http://schemas.microsoft.com/office/word/2015/wordml/symex" xmlns:wpg="http://schemas.microsoft.com/office/word/2010/wordprocessingGroup" xmlns:wpi="http://schemas.microsoft.com/office/word/2010/wordprocessingInk" xmlns:wne="http://schemas.microsoft.com/office/word/2006/wordml" xmlns:wps="http://schemas.microsoft.com/office/word/2010/wordprocessingShape" mc:Ignorable="w14 w15 w16se w16cid w16 w16cex wp14">
+  <w:endnote w:type="separator" w:id="-1">
+    <w:p>
+      <w:r>
+        <w:separator/>
+      </w:r>
+    </w:p>
+  </w:endnote>
+  <w:endnote w:type="continuationSeparator" w:id="0">
+    <w:p>
+      <w:r>
+        <w:continuationSeparator/>
+      </w:r>
+    </w:p>
+  </w:endnote>
+</w:endnotes>
+</file>
+
+<file path=word/footer1.xml><?xml version="1.0" encoding="utf-8"?>
+<w:ftr xmlns:wpc="http://schemas.microsoft.com/office/word/2010/wordprocessingCanvas" xmlns:cx="http://schemas.microsoft.com/office/drawing/2014/chartex" xmlns:cx1="http://schemas.microsoft.com/office/drawing/2015/9/8/chartex" xmlns:cx2="http://schemas.microsoft.com/office/drawing/2015/10/21/chartex" xmlns:cx3="http://schemas.microsoft.com/office/drawing/2016/5/9/chartex" xmlns:cx4="http://schemas.microsoft.com/office/drawing/2016/5/10/chartex" xmlns:cx5="http://schemas.microsoft.com/office/drawing/2016/5/11/chartex" xmlns:cx6="http://schemas.microsoft.com/office/drawing/2016/5/12/chartex" xmlns:cx7="http://schemas.microsoft.com/office/drawing/2016/5/13/chartex" xmlns:cx8="http://schemas.microsoft.com/office/drawing/2016/5/14/chartex" xmlns:mc="http://schemas.openxmlformats.org/markup-compatibility/2006" xmlns:aink="http://schemas.microsoft.com/office/drawing/2016/ink" xmlns:am3d="http://schemas.microsoft.com/office/drawing/2017/model3d" xmlns:o="urn:schemas-microsoft-com:office:office" xmlns:r="http://schemas.openxmlformats.org/officeDocument/2006/relationships" xmlns:m="http://schemas.openxmlformats.org/officeDocument/2006/math" xmlns:v="urn:schemas-microsoft-com:vml" xmlns:wp14="http://schemas.microsoft.com/office/word/2010/wordprocessingDrawing" xmlns:wp="http://schemas.openxmlformats.org/drawingml/2006/wordprocessingDrawing" xmlns:w10="urn:schemas-microsoft-com:office:word" xmlns:w="http://schemas.openxmlformats.org/wordprocessingml/2006/main" xmlns:w14="http://schemas.microsoft.com/office/word/2010/wordml" xmlns:w15="http://schemas.microsoft.com/office/word/2012/wordml" xmlns:w16cex="http://schemas.microsoft.com/office/word/2018/wordml/cex" xmlns:w16cid="http://schemas.microsoft.com/office/word/2016/wordml/cid" xmlns:w16="http://schemas.microsoft.com/office/word/2018/wordml" xmlns:w16se="http://schemas.microsoft.com/office/word/2015/wordml/symex" xmlns:wpg="http://schemas.microsoft.com/office/word/2010/wordprocessingGroup" xmlns:wpi="http://schemas.microsoft.com/office/word/2010/wordprocessingInk" xmlns:wne="http://schemas.microsoft.com/office/word/2006/wordml" xmlns:wps="http://schemas.microsoft.com/office/word/2010/wordprocessingShape" mc:Ignorable="w14 w15 w16se w16cid w16 w16cex wp14">
+  <w:sdt>
+    <w:sdtPr>
+      <w:id w:val="-1909759459"/>
+      <w:docPartObj>
+        <w:docPartGallery w:val="Page Numbers (Bottom of Page)"/>
+        <w:docPartUnique/>
+      </w:docPartObj>
+    </w:sdtPr>
+    <w:sdtContent>
+      <w:p>
+        <w:pPr>
+          <w:pStyle w:val="a8"/>
+          <w:jc w:val="right"/>
+        </w:pPr>
+        <w:r>
+          <w:fldChar w:fldCharType="begin"/>
+        </w:r>
+        <w:r>
+          <w:instrText>PAGE   \* MERGEFORMAT</w:instrText>
+        </w:r>
+        <w:r>
+          <w:fldChar w:fldCharType="separate"/>
+        </w:r>
+        <w:r>
+          <w:t>2</w:t>
+        </w:r>
+        <w:r>
+          <w:fldChar w:fldCharType="end"/>
+        </w:r>
+      </w:p>
+    </w:sdtContent>
+  </w:sdt>
+  <w:p>
+    <w:pPr>
+      <w:pStyle w:val="a8"/>
+    </w:pPr>
+  </w:p>
+</w:ftr>
+</file>
+
+<file path=word/footnotes.xml><?xml version="1.0" encoding="utf-8"?>
+<w:footnotes xmlns:wpc="http://schemas.microsoft.com/office/word/2010/wordprocessingCanvas" xmlns:cx="http://schemas.microsoft.com/office/drawing/2014/chartex" xmlns:cx1="http://schemas.microsoft.com/office/drawing/2015/9/8/chartex" xmlns:cx2="http://schemas.microsoft.com/office/drawing/2015/10/21/chartex" xmlns:cx3="http://schemas.microsoft.com/office/drawing/2016/5/9/chartex" xmlns:cx4="http://schemas.microsoft.com/office/drawing/2016/5/10/chartex" xmlns:cx5="http://schemas.microsoft.com/office/drawing/2016/5/11/chartex" xmlns:cx6="http://schemas.microsoft.com/office/drawing/2016/5/12/chartex" xmlns:cx7="http://schemas.microsoft.com/office/drawing/2016/5/13/chartex" xmlns:cx8="http://schemas.microsoft.com/office/drawing/2016/5/14/chartex" xmlns:mc="http://schemas.openxmlformats.org/markup-compatibility/2006" xmlns:aink="http://schemas.microsoft.com/office/drawing/2016/ink" xmlns:am3d="http://schemas.microsoft.com/office/drawing/2017/model3d" xmlns:o="urn:schemas-microsoft-com:office:office" xmlns:r="http://schemas.openxmlformats.org/officeDocument/2006/relationships" xmlns:m="http://schemas.openxmlformats.org/officeDocument/2006/math" xmlns:v="urn:schemas-microsoft-com:vml" xmlns:wp14="http://schemas.microsoft.com/office/word/2010/wordprocessingDrawing" xmlns:wp="http://schemas.openxmlformats.org/drawingml/2006/wordprocessingDrawing" xmlns:w10="urn:schemas-microsoft-com:office:word" xmlns:w="http://schemas.openxmlformats.org/wordprocessingml/2006/main" xmlns:w14="http://schemas.microsoft.com/office/word/2010/wordml" xmlns:w15="http://schemas.microsoft.com/office/word/2012/wordml" xmlns:w16cex="http://schemas.microsoft.com/office/word/2018/wordml/cex" xmlns:w16cid="http://schemas.microsoft.com/office/word/2016/wordml/cid" xmlns:w16="http://schemas.microsoft.com/office/word/2018/wordml" xmlns:w16se="http://schemas.microsoft.com/office/word/2015/wordml/symex" xmlns:wpg="http://schemas.microsoft.com/office/word/2010/wordprocessingGroup" xmlns:wpi="http://schemas.microsoft.com/office/word/2010/wordprocessingInk" xmlns:wne="http://schemas.microsoft.com/office/word/2006/wordml" xmlns:wps="http://schemas.microsoft.com/office/word/2010/wordprocessingShape" mc:Ignorable="w14 w15 w16se w16cid w16 w16cex wp14">
+  <w:footnote w:type="separator" w:id="-1">
+    <w:p>
+      <w:r>
+        <w:separator/>
+      </w:r>
+    </w:p>
+  </w:footnote>
+  <w:footnote w:type="continuationSeparator" w:id="0">
+    <w:p>
+      <w:r>
+        <w:continuationSeparator/>
+      </w:r>
+    </w:p>
+  </w:footnote>
+</w:footnotes>
 </file>
 
 <file path=word/numbering.xml><?xml version="1.0" encoding="utf-8"?>
@@ -5531,6 +6382,119 @@
       </w:pPr>
     </w:lvl>
   </w:abstractNum>
+  <w:abstractNum w:abstractNumId="4" w15:restartNumberingAfterBreak="0">
+    <w:nsid w:val="5BCE37E4"/>
+    <w:multiLevelType w:val="hybridMultilevel"/>
+    <w:tmpl w:val="ECA2B9FA"/>
+    <w:lvl w:ilvl="0" w:tplc="04190001">
+      <w:start w:val="1"/>
+      <w:numFmt w:val="bullet"/>
+      <w:lvlText w:val=""/>
+      <w:lvlJc w:val="left"/>
+      <w:pPr>
+        <w:ind w:left="792" w:hanging="360"/>
+      </w:pPr>
+      <w:rPr>
+        <w:rFonts w:ascii="Symbol" w:hAnsi="Symbol" w:hint="default"/>
+      </w:rPr>
+    </w:lvl>
+    <w:lvl w:ilvl="1" w:tplc="04190003" w:tentative="1">
+      <w:start w:val="1"/>
+      <w:numFmt w:val="bullet"/>
+      <w:lvlText w:val="o"/>
+      <w:lvlJc w:val="left"/>
+      <w:pPr>
+        <w:ind w:left="1512" w:hanging="360"/>
+      </w:pPr>
+      <w:rPr>
+        <w:rFonts w:ascii="Courier New" w:hAnsi="Courier New" w:cs="Courier New" w:hint="default"/>
+      </w:rPr>
+    </w:lvl>
+    <w:lvl w:ilvl="2" w:tplc="04190005" w:tentative="1">
+      <w:start w:val="1"/>
+      <w:numFmt w:val="bullet"/>
+      <w:lvlText w:val=""/>
+      <w:lvlJc w:val="left"/>
+      <w:pPr>
+        <w:ind w:left="2232" w:hanging="360"/>
+      </w:pPr>
+      <w:rPr>
+        <w:rFonts w:ascii="Wingdings" w:hAnsi="Wingdings" w:hint="default"/>
+      </w:rPr>
+    </w:lvl>
+    <w:lvl w:ilvl="3" w:tplc="04190001" w:tentative="1">
+      <w:start w:val="1"/>
+      <w:numFmt w:val="bullet"/>
+      <w:lvlText w:val=""/>
+      <w:lvlJc w:val="left"/>
+      <w:pPr>
+        <w:ind w:left="2952" w:hanging="360"/>
+      </w:pPr>
+      <w:rPr>
+        <w:rFonts w:ascii="Symbol" w:hAnsi="Symbol" w:hint="default"/>
+      </w:rPr>
+    </w:lvl>
+    <w:lvl w:ilvl="4" w:tplc="04190003" w:tentative="1">
+      <w:start w:val="1"/>
+      <w:numFmt w:val="bullet"/>
+      <w:lvlText w:val="o"/>
+      <w:lvlJc w:val="left"/>
+      <w:pPr>
+        <w:ind w:left="3672" w:hanging="360"/>
+      </w:pPr>
+      <w:rPr>
+        <w:rFonts w:ascii="Courier New" w:hAnsi="Courier New" w:cs="Courier New" w:hint="default"/>
+      </w:rPr>
+    </w:lvl>
+    <w:lvl w:ilvl="5" w:tplc="04190005" w:tentative="1">
+      <w:start w:val="1"/>
+      <w:numFmt w:val="bullet"/>
+      <w:lvlText w:val=""/>
+      <w:lvlJc w:val="left"/>
+      <w:pPr>
+        <w:ind w:left="4392" w:hanging="360"/>
+      </w:pPr>
+      <w:rPr>
+        <w:rFonts w:ascii="Wingdings" w:hAnsi="Wingdings" w:hint="default"/>
+      </w:rPr>
+    </w:lvl>
+    <w:lvl w:ilvl="6" w:tplc="04190001" w:tentative="1">
+      <w:start w:val="1"/>
+      <w:numFmt w:val="bullet"/>
+      <w:lvlText w:val=""/>
+      <w:lvlJc w:val="left"/>
+      <w:pPr>
+        <w:ind w:left="5112" w:hanging="360"/>
+      </w:pPr>
+      <w:rPr>
+        <w:rFonts w:ascii="Symbol" w:hAnsi="Symbol" w:hint="default"/>
+      </w:rPr>
+    </w:lvl>
+    <w:lvl w:ilvl="7" w:tplc="04190003" w:tentative="1">
+      <w:start w:val="1"/>
+      <w:numFmt w:val="bullet"/>
+      <w:lvlText w:val="o"/>
+      <w:lvlJc w:val="left"/>
+      <w:pPr>
+        <w:ind w:left="5832" w:hanging="360"/>
+      </w:pPr>
+      <w:rPr>
+        <w:rFonts w:ascii="Courier New" w:hAnsi="Courier New" w:cs="Courier New" w:hint="default"/>
+      </w:rPr>
+    </w:lvl>
+    <w:lvl w:ilvl="8" w:tplc="04190005" w:tentative="1">
+      <w:start w:val="1"/>
+      <w:numFmt w:val="bullet"/>
+      <w:lvlText w:val=""/>
+      <w:lvlJc w:val="left"/>
+      <w:pPr>
+        <w:ind w:left="6552" w:hanging="360"/>
+      </w:pPr>
+      <w:rPr>
+        <w:rFonts w:ascii="Wingdings" w:hAnsi="Wingdings" w:hint="default"/>
+      </w:rPr>
+    </w:lvl>
+  </w:abstractNum>
   <w:num w:numId="1">
     <w:abstractNumId w:val="2"/>
   </w:num>
@@ -5542,6 +6506,9 @@
   </w:num>
   <w:num w:numId="4">
     <w:abstractNumId w:val="0"/>
+  </w:num>
+  <w:num w:numId="5">
+    <w:abstractNumId w:val="4"/>
   </w:num>
 </w:numbering>
 </file>
@@ -6411,6 +7378,80 @@
       <w:ind w:left="200"/>
     </w:pPr>
   </w:style>
+  <w:style w:type="paragraph" w:styleId="a6">
+    <w:name w:val="header"/>
+    <w:basedOn w:val="a"/>
+    <w:link w:val="a7"/>
+    <w:uiPriority w:val="99"/>
+    <w:unhideWhenUsed/>
+    <w:rsid w:val="00321F7A"/>
+    <w:pPr>
+      <w:tabs>
+        <w:tab w:val="center" w:pos="4677"/>
+        <w:tab w:val="right" w:pos="9355"/>
+      </w:tabs>
+    </w:pPr>
+  </w:style>
+  <w:style w:type="character" w:customStyle="1" w:styleId="a7">
+    <w:name w:val="Верхний колонтитул Знак"/>
+    <w:basedOn w:val="a0"/>
+    <w:link w:val="a6"/>
+    <w:uiPriority w:val="99"/>
+    <w:rsid w:val="00321F7A"/>
+    <w:rPr>
+      <w:rFonts w:ascii="Times New Roman" w:eastAsia="Times New Roman" w:hAnsi="Times New Roman" w:cs="Times New Roman"/>
+      <w:sz w:val="20"/>
+      <w:szCs w:val="20"/>
+    </w:rPr>
+  </w:style>
+  <w:style w:type="paragraph" w:styleId="a8">
+    <w:name w:val="footer"/>
+    <w:basedOn w:val="a"/>
+    <w:link w:val="a9"/>
+    <w:uiPriority w:val="99"/>
+    <w:unhideWhenUsed/>
+    <w:rsid w:val="00321F7A"/>
+    <w:pPr>
+      <w:tabs>
+        <w:tab w:val="center" w:pos="4677"/>
+        <w:tab w:val="right" w:pos="9355"/>
+      </w:tabs>
+    </w:pPr>
+  </w:style>
+  <w:style w:type="character" w:customStyle="1" w:styleId="a9">
+    <w:name w:val="Нижний колонтитул Знак"/>
+    <w:basedOn w:val="a0"/>
+    <w:link w:val="a8"/>
+    <w:uiPriority w:val="99"/>
+    <w:rsid w:val="00321F7A"/>
+    <w:rPr>
+      <w:rFonts w:ascii="Times New Roman" w:eastAsia="Times New Roman" w:hAnsi="Times New Roman" w:cs="Times New Roman"/>
+      <w:sz w:val="20"/>
+      <w:szCs w:val="20"/>
+    </w:rPr>
+  </w:style>
+  <w:style w:type="character" w:styleId="aa">
+    <w:name w:val="Placeholder Text"/>
+    <w:basedOn w:val="a0"/>
+    <w:uiPriority w:val="99"/>
+    <w:semiHidden/>
+    <w:rsid w:val="00210F6E"/>
+    <w:rPr>
+      <w:color w:val="808080"/>
+    </w:rPr>
+  </w:style>
+  <w:style w:type="character" w:styleId="ab">
+    <w:name w:val="Unresolved Mention"/>
+    <w:basedOn w:val="a0"/>
+    <w:uiPriority w:val="99"/>
+    <w:semiHidden/>
+    <w:unhideWhenUsed/>
+    <w:rsid w:val="00FC2540"/>
+    <w:rPr>
+      <w:color w:val="605E5C"/>
+      <w:shd w:val="clear" w:color="auto" w:fill="E1DFDD"/>
+    </w:rPr>
+  </w:style>
 </w:styles>
 </file>
 

</xml_diff>

<commit_message>
EDIT: done construct part
</commit_message>
<xml_diff>
--- a/practice_report.docx
+++ b/practice_report.docx
@@ -2986,7 +2986,7 @@
                 <w:noProof/>
                 <w:webHidden/>
               </w:rPr>
-              <w:t>19</w:t>
+              <w:t>20</w:t>
             </w:r>
             <w:r>
               <w:rPr>
@@ -3061,7 +3061,7 @@
                 <w:noProof/>
                 <w:webHidden/>
               </w:rPr>
-              <w:t>20</w:t>
+              <w:t>21</w:t>
             </w:r>
             <w:r>
               <w:rPr>
@@ -3136,7 +3136,7 @@
                 <w:noProof/>
                 <w:webHidden/>
               </w:rPr>
-              <w:t>21</w:t>
+              <w:t>22</w:t>
             </w:r>
             <w:r>
               <w:rPr>
@@ -3211,7 +3211,7 @@
                 <w:noProof/>
                 <w:webHidden/>
               </w:rPr>
-              <w:t>22</w:t>
+              <w:t>23</w:t>
             </w:r>
             <w:r>
               <w:rPr>
@@ -13489,27 +13489,14 @@
                             <w:r>
                               <w:t xml:space="preserve">Рисунок </w:t>
                             </w:r>
-                            <w:r>
-                              <w:fldChar w:fldCharType="begin"/>
-                            </w:r>
-                            <w:r>
-                              <w:instrText xml:space="preserve"> SEQ Рисунок \* ARABIC </w:instrText>
-                            </w:r>
-                            <w:r>
-                              <w:fldChar w:fldCharType="separate"/>
-                            </w:r>
-                            <w:r>
-                              <w:rPr>
-                                <w:noProof/>
-                              </w:rPr>
-                              <w:t>3</w:t>
-                            </w:r>
-                            <w:r>
-                              <w:rPr>
-                                <w:noProof/>
-                              </w:rPr>
-                              <w:fldChar w:fldCharType="end"/>
-                            </w:r>
+                            <w:fldSimple w:instr=" SEQ Рисунок \* ARABIC ">
+                              <w:r>
+                                <w:rPr>
+                                  <w:noProof/>
+                                </w:rPr>
+                                <w:t>3</w:t>
+                              </w:r>
+                            </w:fldSimple>
                             <w:r>
                               <w:t>. Блок-схема алгоритма механического взаимодействия</w:t>
                             </w:r>
@@ -13548,27 +13535,14 @@
                       <w:r>
                         <w:t xml:space="preserve">Рисунок </w:t>
                       </w:r>
-                      <w:r>
-                        <w:fldChar w:fldCharType="begin"/>
-                      </w:r>
-                      <w:r>
-                        <w:instrText xml:space="preserve"> SEQ Рисунок \* ARABIC </w:instrText>
-                      </w:r>
-                      <w:r>
-                        <w:fldChar w:fldCharType="separate"/>
-                      </w:r>
-                      <w:r>
-                        <w:rPr>
-                          <w:noProof/>
-                        </w:rPr>
-                        <w:t>3</w:t>
-                      </w:r>
-                      <w:r>
-                        <w:rPr>
-                          <w:noProof/>
-                        </w:rPr>
-                        <w:fldChar w:fldCharType="end"/>
-                      </w:r>
+                      <w:fldSimple w:instr=" SEQ Рисунок \* ARABIC ">
+                        <w:r>
+                          <w:rPr>
+                            <w:noProof/>
+                          </w:rPr>
+                          <w:t>3</w:t>
+                        </w:r>
+                      </w:fldSimple>
                       <w:r>
                         <w:t>. Блок-схема алгоритма механического взаимодействия</w:t>
                       </w:r>
@@ -13733,15 +13707,7 @@
             <w:sz w:val="28"/>
             <w:szCs w:val="28"/>
           </w:rPr>
-          <m:t>α</m:t>
-        </m:r>
-        <m:r>
-          <w:rPr>
-            <w:rFonts w:ascii="Cambria Math" w:hAnsi="Cambria Math"/>
-            <w:sz w:val="28"/>
-            <w:szCs w:val="28"/>
-          </w:rPr>
-          <m:t>&lt;0</m:t>
+          <m:t>α&lt;0</m:t>
         </m:r>
       </m:oMath>
       <w:r>
@@ -13960,85 +13926,95 @@
     <w:p>
       <w:pPr>
         <w:spacing w:after="160" w:line="360" w:lineRule="auto"/>
-        <w:rPr>
-          <w:i/>
-          <w:iCs/>
-          <w:sz w:val="28"/>
-          <w:szCs w:val="28"/>
-        </w:rPr>
-      </w:pPr>
+        <w:ind w:firstLine="432"/>
+        <w:rPr>
+          <w:sz w:val="28"/>
+          <w:szCs w:val="28"/>
+        </w:rPr>
+      </w:pPr>
+      <w:r>
+        <w:rPr>
+          <w:sz w:val="28"/>
+          <w:szCs w:val="28"/>
+        </w:rPr>
+        <w:t xml:space="preserve">Наиболее важной задачей является моделирование ударов. </w:t>
+      </w:r>
+      <w:r>
+        <w:rPr>
+          <w:sz w:val="28"/>
+          <w:szCs w:val="28"/>
+        </w:rPr>
+        <w:t>В моделируемой системе возможно два типа соударений</w:t>
+      </w:r>
+      <w:r>
+        <w:rPr>
+          <w:sz w:val="28"/>
+          <w:szCs w:val="28"/>
+        </w:rPr>
+        <w:t xml:space="preserve">: </w:t>
+      </w:r>
+      <w:r>
+        <w:rPr>
+          <w:sz w:val="28"/>
+          <w:szCs w:val="28"/>
+        </w:rPr>
+        <w:t xml:space="preserve">шар-бортик и шар-шар. Помимо изменений векторов скоростей шаров, требуется также устранить их коллизии, которые при визуализации будут выглядеть как </w:t>
+      </w:r>
+      <w:r>
+        <w:rPr>
+          <w:sz w:val="28"/>
+          <w:szCs w:val="28"/>
+        </w:rPr>
+        <w:t>“</w:t>
+      </w:r>
+      <w:r>
+        <w:rPr>
+          <w:sz w:val="28"/>
+          <w:szCs w:val="28"/>
+        </w:rPr>
+        <w:t>проваливание</w:t>
+      </w:r>
+      <w:r>
+        <w:rPr>
+          <w:sz w:val="28"/>
+          <w:szCs w:val="28"/>
+        </w:rPr>
+        <w:t>”</w:t>
+      </w:r>
+      <w:r>
+        <w:rPr>
+          <w:sz w:val="28"/>
+          <w:szCs w:val="28"/>
+        </w:rPr>
+        <w:t xml:space="preserve"> одного объекта в другой. Рассмотрим возможные случаи</w:t>
+      </w:r>
+      <w:r>
+        <w:rPr>
+          <w:sz w:val="28"/>
+          <w:szCs w:val="28"/>
+        </w:rPr>
+        <w:t>:</w:t>
+      </w:r>
     </w:p>
     <w:p>
       <w:pPr>
         <w:spacing w:after="160" w:line="360" w:lineRule="auto"/>
         <w:ind w:firstLine="432"/>
         <w:rPr>
-          <w:sz w:val="28"/>
-          <w:szCs w:val="28"/>
-        </w:rPr>
-      </w:pPr>
-      <w:r>
-        <w:rPr>
-          <w:sz w:val="28"/>
-          <w:szCs w:val="28"/>
-        </w:rPr>
-        <w:t xml:space="preserve">Наиболее важной задачей является моделирование ударов. </w:t>
-      </w:r>
-      <w:r>
-        <w:rPr>
-          <w:sz w:val="28"/>
-          <w:szCs w:val="28"/>
-        </w:rPr>
-        <w:t>В моделируемой системе возможно два типа соударений</w:t>
-      </w:r>
-      <w:r>
-        <w:rPr>
-          <w:sz w:val="28"/>
-          <w:szCs w:val="28"/>
-        </w:rPr>
-        <w:t xml:space="preserve">: </w:t>
-      </w:r>
-      <w:r>
-        <w:rPr>
-          <w:sz w:val="28"/>
-          <w:szCs w:val="28"/>
-        </w:rPr>
-        <w:t xml:space="preserve">шар-бортик и шар-шар. Помимо изменений векторов скоростей шаров, требуется также устранить их коллизии, которые при визуализации будут выглядеть как </w:t>
-      </w:r>
-      <w:r>
-        <w:rPr>
-          <w:sz w:val="28"/>
-          <w:szCs w:val="28"/>
-        </w:rPr>
-        <w:t>“</w:t>
-      </w:r>
-      <w:r>
-        <w:rPr>
-          <w:sz w:val="28"/>
-          <w:szCs w:val="28"/>
-        </w:rPr>
-        <w:t>проваливание</w:t>
-      </w:r>
-      <w:r>
-        <w:rPr>
-          <w:sz w:val="28"/>
-          <w:szCs w:val="28"/>
-        </w:rPr>
-        <w:t>”</w:t>
-      </w:r>
-      <w:r>
-        <w:rPr>
-          <w:sz w:val="28"/>
-          <w:szCs w:val="28"/>
-        </w:rPr>
-        <w:t xml:space="preserve"> одного объекта в другой. Рассмотрим возможные случаи</w:t>
-      </w:r>
-      <w:r>
-        <w:rPr>
-          <w:sz w:val="28"/>
-          <w:szCs w:val="28"/>
-        </w:rPr>
-        <w:t>:</w:t>
+          <w:b/>
+          <w:bCs/>
+          <w:sz w:val="28"/>
+          <w:szCs w:val="28"/>
+        </w:rPr>
+      </w:pPr>
+      <w:r>
+        <w:rPr>
+          <w:b/>
+          <w:bCs/>
+          <w:sz w:val="28"/>
+          <w:szCs w:val="28"/>
+        </w:rPr>
+        <w:t>Соударение шар-бортик</w:t>
       </w:r>
     </w:p>
     <w:p>
@@ -14046,37 +14022,16 @@
         <w:spacing w:after="160" w:line="360" w:lineRule="auto"/>
         <w:ind w:firstLine="432"/>
         <w:rPr>
-          <w:b/>
-          <w:bCs/>
-          <w:sz w:val="28"/>
-          <w:szCs w:val="28"/>
-        </w:rPr>
-      </w:pPr>
-      <w:r>
-        <w:rPr>
-          <w:b/>
-          <w:bCs/>
-          <w:sz w:val="28"/>
-          <w:szCs w:val="28"/>
-        </w:rPr>
-        <w:t>Соударение шар-бортик</w:t>
-      </w:r>
-    </w:p>
-    <w:p>
-      <w:pPr>
-        <w:spacing w:after="160" w:line="360" w:lineRule="auto"/>
-        <w:ind w:firstLine="432"/>
-        <w:rPr>
-          <w:sz w:val="28"/>
-          <w:szCs w:val="28"/>
-        </w:rPr>
-      </w:pPr>
-      <w:r>
-        <w:rPr>
-          <w:sz w:val="28"/>
-          <w:szCs w:val="28"/>
-        </w:rPr>
-        <w:t xml:space="preserve">В данной модели движением бортика стола при соударении с шаром можно пренебречь ввиду незначительности и незаметности этого процесса в реальной игре. Таким образом, при ударе шар будет абсолютно упруго отскакивать от </w:t>
+          <w:sz w:val="28"/>
+          <w:szCs w:val="28"/>
+        </w:rPr>
+      </w:pPr>
+      <w:r>
+        <w:rPr>
+          <w:sz w:val="28"/>
+          <w:szCs w:val="28"/>
+        </w:rPr>
+        <w:t xml:space="preserve">В данной модели движением бортика стола при соударении с шаром можно пренебречь ввиду незначительности и незаметности этого процесса в реальной игре. Таким образом, при ударе шар будет абсолютно упруго отскакивать от неподвижной поверхности, которая, как ранее было оговорено, расположена </w:t>
       </w:r>
       <w:r>
         <w:rPr>
@@ -14084,7 +14039,7 @@
           <w:szCs w:val="28"/>
         </w:rPr>
         <w:lastRenderedPageBreak/>
-        <w:t xml:space="preserve">неподвижной поверхности, которая, как ранее было оговорено, расположена вдоль оси </w:t>
+        <w:t xml:space="preserve">вдоль оси </w:t>
       </w:r>
       <w:r>
         <w:rPr>
@@ -14275,6 +14230,16 @@
         <w:spacing w:after="160" w:line="360" w:lineRule="auto"/>
         <w:ind w:firstLine="432"/>
         <w:rPr>
+          <w:sz w:val="28"/>
+          <w:szCs w:val="28"/>
+        </w:rPr>
+      </w:pPr>
+    </w:p>
+    <w:p>
+      <w:pPr>
+        <w:spacing w:after="160" w:line="360" w:lineRule="auto"/>
+        <w:ind w:firstLine="432"/>
+        <w:rPr>
           <w:b/>
           <w:bCs/>
           <w:sz w:val="28"/>
@@ -14322,6 +14287,1756 @@
           <w:szCs w:val="28"/>
         </w:rPr>
         <w:t xml:space="preserve">Как и в настоящем бильярде, в данной модели все шары имеют одинаковый размер и массу, что позволяет рассмотреть частный и более простой случай столкновения двух шаров. </w:t>
+      </w:r>
+    </w:p>
+    <w:p>
+      <w:pPr>
+        <w:spacing w:after="160" w:line="360" w:lineRule="auto"/>
+        <w:ind w:firstLine="432"/>
+        <w:rPr>
+          <w:sz w:val="28"/>
+          <w:szCs w:val="28"/>
+          <w:lang w:val="en-US"/>
+        </w:rPr>
+      </w:pPr>
+      <w:r>
+        <w:rPr>
+          <w:sz w:val="28"/>
+          <w:szCs w:val="28"/>
+        </w:rPr>
+        <w:t>При столкновении двух шаров, сила действует от точки соприкосновения к центру масс тела, следовательно изменение скорости шаров при соударении будет происходить вдоль прямой, соединяющей центры шаров, в то время как составляющие скоростей, направленных перпендикулярно этой линии для обоих шаров останется неизменным. Из этого, используя закон сохранения импульса в вышеописанной системе координат, получаем формулы для вычисления векторов скоростей после удара.</w:t>
+      </w:r>
+      <w:r>
+        <w:rPr>
+          <w:sz w:val="28"/>
+          <w:szCs w:val="28"/>
+        </w:rPr>
+        <w:t xml:space="preserve"> Изменение скорости вдоль оси удара</w:t>
+      </w:r>
+      <w:r>
+        <w:rPr>
+          <w:sz w:val="28"/>
+          <w:szCs w:val="28"/>
+          <w:lang w:val="en-US"/>
+        </w:rPr>
+        <w:t>:</w:t>
+      </w:r>
+    </w:p>
+    <w:p>
+      <w:pPr>
+        <w:spacing w:after="160" w:line="360" w:lineRule="auto"/>
+        <w:ind w:firstLine="432"/>
+        <w:rPr>
+          <w:iCs/>
+          <w:sz w:val="28"/>
+          <w:szCs w:val="28"/>
+        </w:rPr>
+      </w:pPr>
+      <m:oMath>
+        <m:r>
+          <w:rPr>
+            <w:rFonts w:ascii="Cambria Math" w:hAnsi="Cambria Math"/>
+            <w:sz w:val="28"/>
+            <w:szCs w:val="28"/>
+          </w:rPr>
+          <m:t>△</m:t>
+        </m:r>
+        <m:r>
+          <w:rPr>
+            <w:rFonts w:ascii="Cambria Math" w:hAnsi="Cambria Math"/>
+            <w:sz w:val="28"/>
+            <w:szCs w:val="28"/>
+            <w:lang w:val="en-US"/>
+          </w:rPr>
+          <m:t>V1</m:t>
+        </m:r>
+        <m:r>
+          <w:rPr>
+            <w:rFonts w:ascii="Cambria Math" w:hAnsi="Cambria Math"/>
+            <w:sz w:val="28"/>
+            <w:szCs w:val="28"/>
+          </w:rPr>
+          <m:t>=</m:t>
+        </m:r>
+        <m:r>
+          <w:rPr>
+            <w:rFonts w:ascii="Cambria Math" w:hAnsi="Cambria Math"/>
+            <w:sz w:val="28"/>
+            <w:szCs w:val="28"/>
+            <w:lang w:val="en-US"/>
+          </w:rPr>
+          <m:t>sinα</m:t>
+        </m:r>
+        <m:d>
+          <m:dPr>
+            <m:ctrlPr>
+              <w:rPr>
+                <w:rFonts w:ascii="Cambria Math" w:hAnsi="Cambria Math"/>
+                <w:i/>
+                <w:sz w:val="28"/>
+                <w:szCs w:val="28"/>
+                <w:lang w:val="en-US"/>
+              </w:rPr>
+            </m:ctrlPr>
+          </m:dPr>
+          <m:e>
+            <m:sSub>
+              <m:sSubPr>
+                <m:ctrlPr>
+                  <w:rPr>
+                    <w:rFonts w:ascii="Cambria Math" w:hAnsi="Cambria Math"/>
+                    <w:i/>
+                    <w:sz w:val="28"/>
+                    <w:szCs w:val="28"/>
+                    <w:lang w:val="en-US"/>
+                  </w:rPr>
+                </m:ctrlPr>
+              </m:sSubPr>
+              <m:e>
+                <m:r>
+                  <w:rPr>
+                    <w:rFonts w:ascii="Cambria Math" w:hAnsi="Cambria Math"/>
+                    <w:sz w:val="28"/>
+                    <w:szCs w:val="28"/>
+                    <w:lang w:val="en-US"/>
+                  </w:rPr>
+                  <m:t>V</m:t>
+                </m:r>
+                <m:r>
+                  <w:rPr>
+                    <w:rFonts w:ascii="Cambria Math" w:hAnsi="Cambria Math"/>
+                    <w:sz w:val="28"/>
+                    <w:szCs w:val="28"/>
+                  </w:rPr>
+                  <m:t>1</m:t>
+                </m:r>
+              </m:e>
+              <m:sub>
+                <m:r>
+                  <w:rPr>
+                    <w:rFonts w:ascii="Cambria Math" w:hAnsi="Cambria Math"/>
+                    <w:sz w:val="28"/>
+                    <w:szCs w:val="28"/>
+                    <w:lang w:val="en-US"/>
+                  </w:rPr>
+                  <m:t>y</m:t>
+                </m:r>
+              </m:sub>
+            </m:sSub>
+            <m:r>
+              <w:rPr>
+                <w:rFonts w:ascii="Cambria Math" w:hAnsi="Cambria Math"/>
+                <w:sz w:val="28"/>
+                <w:szCs w:val="28"/>
+              </w:rPr>
+              <m:t>-</m:t>
+            </m:r>
+            <m:sSub>
+              <m:sSubPr>
+                <m:ctrlPr>
+                  <w:rPr>
+                    <w:rFonts w:ascii="Cambria Math" w:hAnsi="Cambria Math"/>
+                    <w:i/>
+                    <w:sz w:val="28"/>
+                    <w:szCs w:val="28"/>
+                    <w:lang w:val="en-US"/>
+                  </w:rPr>
+                </m:ctrlPr>
+              </m:sSubPr>
+              <m:e>
+                <m:r>
+                  <w:rPr>
+                    <w:rFonts w:ascii="Cambria Math" w:hAnsi="Cambria Math"/>
+                    <w:sz w:val="28"/>
+                    <w:szCs w:val="28"/>
+                    <w:lang w:val="en-US"/>
+                  </w:rPr>
+                  <m:t>V</m:t>
+                </m:r>
+                <m:r>
+                  <w:rPr>
+                    <w:rFonts w:ascii="Cambria Math" w:hAnsi="Cambria Math"/>
+                    <w:sz w:val="28"/>
+                    <w:szCs w:val="28"/>
+                  </w:rPr>
+                  <m:t>2</m:t>
+                </m:r>
+              </m:e>
+              <m:sub>
+                <m:r>
+                  <w:rPr>
+                    <w:rFonts w:ascii="Cambria Math" w:hAnsi="Cambria Math"/>
+                    <w:sz w:val="28"/>
+                    <w:szCs w:val="28"/>
+                    <w:lang w:val="en-US"/>
+                  </w:rPr>
+                  <m:t>y</m:t>
+                </m:r>
+              </m:sub>
+            </m:sSub>
+          </m:e>
+        </m:d>
+        <m:r>
+          <w:rPr>
+            <w:rFonts w:ascii="Cambria Math" w:hAnsi="Cambria Math"/>
+            <w:sz w:val="28"/>
+            <w:szCs w:val="28"/>
+          </w:rPr>
+          <m:t>+</m:t>
+        </m:r>
+        <m:r>
+          <w:rPr>
+            <w:rFonts w:ascii="Cambria Math" w:hAnsi="Cambria Math"/>
+            <w:sz w:val="28"/>
+            <w:szCs w:val="28"/>
+            <w:lang w:val="en-US"/>
+          </w:rPr>
+          <m:t>cos</m:t>
+        </m:r>
+        <m:r>
+          <w:rPr>
+            <w:rFonts w:ascii="Cambria Math" w:hAnsi="Cambria Math"/>
+            <w:sz w:val="28"/>
+            <w:szCs w:val="28"/>
+            <w:lang w:val="en-US"/>
+          </w:rPr>
+          <m:t>α</m:t>
+        </m:r>
+        <m:r>
+          <w:rPr>
+            <w:rFonts w:ascii="Cambria Math" w:hAnsi="Cambria Math"/>
+            <w:sz w:val="28"/>
+            <w:szCs w:val="28"/>
+          </w:rPr>
+          <m:t>(</m:t>
+        </m:r>
+        <m:sSub>
+          <m:sSubPr>
+            <m:ctrlPr>
+              <w:rPr>
+                <w:rFonts w:ascii="Cambria Math" w:hAnsi="Cambria Math"/>
+                <w:i/>
+                <w:sz w:val="28"/>
+                <w:szCs w:val="28"/>
+                <w:lang w:val="en-US"/>
+              </w:rPr>
+            </m:ctrlPr>
+          </m:sSubPr>
+          <m:e>
+            <m:r>
+              <w:rPr>
+                <w:rFonts w:ascii="Cambria Math" w:hAnsi="Cambria Math"/>
+                <w:sz w:val="28"/>
+                <w:szCs w:val="28"/>
+                <w:lang w:val="en-US"/>
+              </w:rPr>
+              <m:t>V</m:t>
+            </m:r>
+            <m:r>
+              <w:rPr>
+                <w:rFonts w:ascii="Cambria Math" w:hAnsi="Cambria Math"/>
+                <w:sz w:val="28"/>
+                <w:szCs w:val="28"/>
+              </w:rPr>
+              <m:t>1</m:t>
+            </m:r>
+          </m:e>
+          <m:sub>
+            <m:r>
+              <w:rPr>
+                <w:rFonts w:ascii="Cambria Math" w:hAnsi="Cambria Math"/>
+                <w:sz w:val="28"/>
+                <w:szCs w:val="28"/>
+                <w:lang w:val="en-US"/>
+              </w:rPr>
+              <m:t>x</m:t>
+            </m:r>
+          </m:sub>
+        </m:sSub>
+        <m:r>
+          <w:rPr>
+            <w:rFonts w:ascii="Cambria Math" w:hAnsi="Cambria Math"/>
+            <w:sz w:val="28"/>
+            <w:szCs w:val="28"/>
+          </w:rPr>
+          <m:t>-</m:t>
+        </m:r>
+        <m:sSub>
+          <m:sSubPr>
+            <m:ctrlPr>
+              <w:rPr>
+                <w:rFonts w:ascii="Cambria Math" w:hAnsi="Cambria Math"/>
+                <w:i/>
+                <w:sz w:val="28"/>
+                <w:szCs w:val="28"/>
+                <w:lang w:val="en-US"/>
+              </w:rPr>
+            </m:ctrlPr>
+          </m:sSubPr>
+          <m:e>
+            <m:r>
+              <w:rPr>
+                <w:rFonts w:ascii="Cambria Math" w:hAnsi="Cambria Math"/>
+                <w:sz w:val="28"/>
+                <w:szCs w:val="28"/>
+                <w:lang w:val="en-US"/>
+              </w:rPr>
+              <m:t>V</m:t>
+            </m:r>
+            <m:r>
+              <w:rPr>
+                <w:rFonts w:ascii="Cambria Math" w:hAnsi="Cambria Math"/>
+                <w:sz w:val="28"/>
+                <w:szCs w:val="28"/>
+              </w:rPr>
+              <m:t>2</m:t>
+            </m:r>
+          </m:e>
+          <m:sub>
+            <m:r>
+              <w:rPr>
+                <w:rFonts w:ascii="Cambria Math" w:hAnsi="Cambria Math"/>
+                <w:sz w:val="28"/>
+                <w:szCs w:val="28"/>
+                <w:lang w:val="en-US"/>
+              </w:rPr>
+              <m:t>x</m:t>
+            </m:r>
+          </m:sub>
+        </m:sSub>
+        <m:r>
+          <w:rPr>
+            <w:rFonts w:ascii="Cambria Math" w:hAnsi="Cambria Math"/>
+            <w:sz w:val="28"/>
+            <w:szCs w:val="28"/>
+          </w:rPr>
+          <m:t>)</m:t>
+        </m:r>
+      </m:oMath>
+      <w:r>
+        <w:rPr>
+          <w:i/>
+          <w:sz w:val="28"/>
+          <w:szCs w:val="28"/>
+        </w:rPr>
+        <w:t>,</w:t>
+      </w:r>
+      <w:r>
+        <w:rPr>
+          <w:iCs/>
+          <w:sz w:val="28"/>
+          <w:szCs w:val="28"/>
+        </w:rPr>
+        <w:t>что в проекции даёт</w:t>
+      </w:r>
+    </w:p>
+    <w:p>
+      <w:pPr>
+        <w:spacing w:after="160" w:line="360" w:lineRule="auto"/>
+        <w:ind w:firstLine="432"/>
+        <w:rPr>
+          <w:i/>
+          <w:iCs/>
+          <w:sz w:val="28"/>
+          <w:szCs w:val="28"/>
+        </w:rPr>
+      </w:pPr>
+      <m:oMathPara>
+        <m:oMathParaPr>
+          <m:jc m:val="left"/>
+        </m:oMathParaPr>
+        <m:oMath>
+          <m:r>
+            <w:rPr>
+              <w:rFonts w:ascii="Cambria Math" w:hAnsi="Cambria Math"/>
+              <w:sz w:val="28"/>
+              <w:szCs w:val="28"/>
+            </w:rPr>
+            <m:t>△</m:t>
+          </m:r>
+          <m:sSub>
+            <m:sSubPr>
+              <m:ctrlPr>
+                <w:rPr>
+                  <w:rFonts w:ascii="Cambria Math" w:hAnsi="Cambria Math"/>
+                  <w:i/>
+                  <w:sz w:val="28"/>
+                  <w:szCs w:val="28"/>
+                  <w:lang w:val="en-US"/>
+                </w:rPr>
+              </m:ctrlPr>
+            </m:sSubPr>
+            <m:e>
+              <m:r>
+                <w:rPr>
+                  <w:rFonts w:ascii="Cambria Math" w:hAnsi="Cambria Math"/>
+                  <w:sz w:val="28"/>
+                  <w:szCs w:val="28"/>
+                  <w:lang w:val="en-US"/>
+                </w:rPr>
+                <m:t>V</m:t>
+              </m:r>
+              <m:r>
+                <w:rPr>
+                  <w:rFonts w:ascii="Cambria Math" w:hAnsi="Cambria Math"/>
+                  <w:sz w:val="28"/>
+                  <w:szCs w:val="28"/>
+                </w:rPr>
+                <m:t>1</m:t>
+              </m:r>
+            </m:e>
+            <m:sub>
+              <m:r>
+                <w:rPr>
+                  <w:rFonts w:ascii="Cambria Math" w:hAnsi="Cambria Math"/>
+                  <w:sz w:val="28"/>
+                  <w:szCs w:val="28"/>
+                  <w:lang w:val="en-US"/>
+                </w:rPr>
+                <m:t>x</m:t>
+              </m:r>
+            </m:sub>
+          </m:sSub>
+          <m:r>
+            <w:rPr>
+              <w:rFonts w:ascii="Cambria Math" w:hAnsi="Cambria Math"/>
+              <w:sz w:val="28"/>
+              <w:szCs w:val="28"/>
+              <w:lang w:val="en-US"/>
+            </w:rPr>
+            <m:t>=</m:t>
+          </m:r>
+          <m:r>
+            <w:rPr>
+              <w:rFonts w:ascii="Cambria Math" w:hAnsi="Cambria Math"/>
+              <w:sz w:val="28"/>
+              <w:szCs w:val="28"/>
+              <w:lang w:val="en-US"/>
+            </w:rPr>
+            <m:t>sin</m:t>
+          </m:r>
+          <m:r>
+            <w:rPr>
+              <w:rFonts w:ascii="Cambria Math" w:hAnsi="Cambria Math"/>
+              <w:sz w:val="28"/>
+              <w:szCs w:val="28"/>
+              <w:lang w:val="en-US"/>
+            </w:rPr>
+            <m:t>α(sinα</m:t>
+          </m:r>
+          <m:d>
+            <m:dPr>
+              <m:ctrlPr>
+                <w:rPr>
+                  <w:rFonts w:ascii="Cambria Math" w:hAnsi="Cambria Math"/>
+                  <w:i/>
+                  <w:sz w:val="28"/>
+                  <w:szCs w:val="28"/>
+                  <w:lang w:val="en-US"/>
+                </w:rPr>
+              </m:ctrlPr>
+            </m:dPr>
+            <m:e>
+              <m:sSub>
+                <m:sSubPr>
+                  <m:ctrlPr>
+                    <w:rPr>
+                      <w:rFonts w:ascii="Cambria Math" w:hAnsi="Cambria Math"/>
+                      <w:i/>
+                      <w:sz w:val="28"/>
+                      <w:szCs w:val="28"/>
+                      <w:lang w:val="en-US"/>
+                    </w:rPr>
+                  </m:ctrlPr>
+                </m:sSubPr>
+                <m:e>
+                  <m:r>
+                    <w:rPr>
+                      <w:rFonts w:ascii="Cambria Math" w:hAnsi="Cambria Math"/>
+                      <w:sz w:val="28"/>
+                      <w:szCs w:val="28"/>
+                      <w:lang w:val="en-US"/>
+                    </w:rPr>
+                    <m:t>V</m:t>
+                  </m:r>
+                  <m:r>
+                    <w:rPr>
+                      <w:rFonts w:ascii="Cambria Math" w:hAnsi="Cambria Math"/>
+                      <w:sz w:val="28"/>
+                      <w:szCs w:val="28"/>
+                    </w:rPr>
+                    <m:t>1</m:t>
+                  </m:r>
+                </m:e>
+                <m:sub>
+                  <m:r>
+                    <w:rPr>
+                      <w:rFonts w:ascii="Cambria Math" w:hAnsi="Cambria Math"/>
+                      <w:sz w:val="28"/>
+                      <w:szCs w:val="28"/>
+                      <w:lang w:val="en-US"/>
+                    </w:rPr>
+                    <m:t>y</m:t>
+                  </m:r>
+                </m:sub>
+              </m:sSub>
+              <m:r>
+                <w:rPr>
+                  <w:rFonts w:ascii="Cambria Math" w:hAnsi="Cambria Math"/>
+                  <w:sz w:val="28"/>
+                  <w:szCs w:val="28"/>
+                </w:rPr>
+                <m:t>-</m:t>
+              </m:r>
+              <m:sSub>
+                <m:sSubPr>
+                  <m:ctrlPr>
+                    <w:rPr>
+                      <w:rFonts w:ascii="Cambria Math" w:hAnsi="Cambria Math"/>
+                      <w:i/>
+                      <w:sz w:val="28"/>
+                      <w:szCs w:val="28"/>
+                      <w:lang w:val="en-US"/>
+                    </w:rPr>
+                  </m:ctrlPr>
+                </m:sSubPr>
+                <m:e>
+                  <m:r>
+                    <w:rPr>
+                      <w:rFonts w:ascii="Cambria Math" w:hAnsi="Cambria Math"/>
+                      <w:sz w:val="28"/>
+                      <w:szCs w:val="28"/>
+                      <w:lang w:val="en-US"/>
+                    </w:rPr>
+                    <m:t>V</m:t>
+                  </m:r>
+                  <m:r>
+                    <w:rPr>
+                      <w:rFonts w:ascii="Cambria Math" w:hAnsi="Cambria Math"/>
+                      <w:sz w:val="28"/>
+                      <w:szCs w:val="28"/>
+                    </w:rPr>
+                    <m:t>2</m:t>
+                  </m:r>
+                </m:e>
+                <m:sub>
+                  <m:r>
+                    <w:rPr>
+                      <w:rFonts w:ascii="Cambria Math" w:hAnsi="Cambria Math"/>
+                      <w:sz w:val="28"/>
+                      <w:szCs w:val="28"/>
+                      <w:lang w:val="en-US"/>
+                    </w:rPr>
+                    <m:t>y</m:t>
+                  </m:r>
+                </m:sub>
+              </m:sSub>
+            </m:e>
+          </m:d>
+          <m:r>
+            <w:rPr>
+              <w:rFonts w:ascii="Cambria Math" w:hAnsi="Cambria Math"/>
+              <w:sz w:val="28"/>
+              <w:szCs w:val="28"/>
+            </w:rPr>
+            <m:t>+</m:t>
+          </m:r>
+          <m:r>
+            <w:rPr>
+              <w:rFonts w:ascii="Cambria Math" w:hAnsi="Cambria Math"/>
+              <w:sz w:val="28"/>
+              <w:szCs w:val="28"/>
+              <w:lang w:val="en-US"/>
+            </w:rPr>
+            <m:t>cosα</m:t>
+          </m:r>
+          <m:r>
+            <w:rPr>
+              <w:rFonts w:ascii="Cambria Math" w:hAnsi="Cambria Math"/>
+              <w:sz w:val="28"/>
+              <w:szCs w:val="28"/>
+            </w:rPr>
+            <m:t>(</m:t>
+          </m:r>
+          <m:sSub>
+            <m:sSubPr>
+              <m:ctrlPr>
+                <w:rPr>
+                  <w:rFonts w:ascii="Cambria Math" w:hAnsi="Cambria Math"/>
+                  <w:i/>
+                  <w:sz w:val="28"/>
+                  <w:szCs w:val="28"/>
+                  <w:lang w:val="en-US"/>
+                </w:rPr>
+              </m:ctrlPr>
+            </m:sSubPr>
+            <m:e>
+              <m:r>
+                <w:rPr>
+                  <w:rFonts w:ascii="Cambria Math" w:hAnsi="Cambria Math"/>
+                  <w:sz w:val="28"/>
+                  <w:szCs w:val="28"/>
+                  <w:lang w:val="en-US"/>
+                </w:rPr>
+                <m:t>V</m:t>
+              </m:r>
+              <m:r>
+                <w:rPr>
+                  <w:rFonts w:ascii="Cambria Math" w:hAnsi="Cambria Math"/>
+                  <w:sz w:val="28"/>
+                  <w:szCs w:val="28"/>
+                </w:rPr>
+                <m:t>1</m:t>
+              </m:r>
+            </m:e>
+            <m:sub>
+              <m:r>
+                <w:rPr>
+                  <w:rFonts w:ascii="Cambria Math" w:hAnsi="Cambria Math"/>
+                  <w:sz w:val="28"/>
+                  <w:szCs w:val="28"/>
+                  <w:lang w:val="en-US"/>
+                </w:rPr>
+                <m:t>x</m:t>
+              </m:r>
+            </m:sub>
+          </m:sSub>
+          <m:r>
+            <w:rPr>
+              <w:rFonts w:ascii="Cambria Math" w:hAnsi="Cambria Math"/>
+              <w:sz w:val="28"/>
+              <w:szCs w:val="28"/>
+            </w:rPr>
+            <m:t>-</m:t>
+          </m:r>
+          <m:sSub>
+            <m:sSubPr>
+              <m:ctrlPr>
+                <w:rPr>
+                  <w:rFonts w:ascii="Cambria Math" w:hAnsi="Cambria Math"/>
+                  <w:i/>
+                  <w:sz w:val="28"/>
+                  <w:szCs w:val="28"/>
+                  <w:lang w:val="en-US"/>
+                </w:rPr>
+              </m:ctrlPr>
+            </m:sSubPr>
+            <m:e>
+              <m:r>
+                <w:rPr>
+                  <w:rFonts w:ascii="Cambria Math" w:hAnsi="Cambria Math"/>
+                  <w:sz w:val="28"/>
+                  <w:szCs w:val="28"/>
+                  <w:lang w:val="en-US"/>
+                </w:rPr>
+                <m:t>V</m:t>
+              </m:r>
+              <m:r>
+                <w:rPr>
+                  <w:rFonts w:ascii="Cambria Math" w:hAnsi="Cambria Math"/>
+                  <w:sz w:val="28"/>
+                  <w:szCs w:val="28"/>
+                </w:rPr>
+                <m:t>2</m:t>
+              </m:r>
+            </m:e>
+            <m:sub>
+              <m:r>
+                <w:rPr>
+                  <w:rFonts w:ascii="Cambria Math" w:hAnsi="Cambria Math"/>
+                  <w:sz w:val="28"/>
+                  <w:szCs w:val="28"/>
+                  <w:lang w:val="en-US"/>
+                </w:rPr>
+                <m:t>x</m:t>
+              </m:r>
+            </m:sub>
+          </m:sSub>
+          <m:r>
+            <w:rPr>
+              <w:rFonts w:ascii="Cambria Math" w:hAnsi="Cambria Math"/>
+              <w:sz w:val="28"/>
+              <w:szCs w:val="28"/>
+            </w:rPr>
+            <m:t>)</m:t>
+          </m:r>
+          <m:r>
+            <w:rPr>
+              <w:rFonts w:ascii="Cambria Math" w:hAnsi="Cambria Math"/>
+              <w:sz w:val="28"/>
+              <w:szCs w:val="28"/>
+              <w:lang w:val="en-US"/>
+            </w:rPr>
+            <m:t>)</m:t>
+          </m:r>
+        </m:oMath>
+      </m:oMathPara>
+    </w:p>
+    <w:p>
+      <w:pPr>
+        <w:spacing w:after="160" w:line="360" w:lineRule="auto"/>
+        <w:ind w:firstLine="432"/>
+        <w:rPr>
+          <w:i/>
+          <w:iCs/>
+          <w:sz w:val="28"/>
+          <w:szCs w:val="28"/>
+        </w:rPr>
+      </w:pPr>
+      <m:oMathPara>
+        <m:oMathParaPr>
+          <m:jc m:val="left"/>
+        </m:oMathParaPr>
+        <m:oMath>
+          <m:r>
+            <w:rPr>
+              <w:rFonts w:ascii="Cambria Math" w:hAnsi="Cambria Math"/>
+              <w:sz w:val="28"/>
+              <w:szCs w:val="28"/>
+            </w:rPr>
+            <m:t>△</m:t>
+          </m:r>
+          <m:sSub>
+            <m:sSubPr>
+              <m:ctrlPr>
+                <w:rPr>
+                  <w:rFonts w:ascii="Cambria Math" w:hAnsi="Cambria Math"/>
+                  <w:i/>
+                  <w:sz w:val="28"/>
+                  <w:szCs w:val="28"/>
+                  <w:lang w:val="en-US"/>
+                </w:rPr>
+              </m:ctrlPr>
+            </m:sSubPr>
+            <m:e>
+              <m:r>
+                <w:rPr>
+                  <w:rFonts w:ascii="Cambria Math" w:hAnsi="Cambria Math"/>
+                  <w:sz w:val="28"/>
+                  <w:szCs w:val="28"/>
+                  <w:lang w:val="en-US"/>
+                </w:rPr>
+                <m:t>V</m:t>
+              </m:r>
+              <m:r>
+                <w:rPr>
+                  <w:rFonts w:ascii="Cambria Math" w:hAnsi="Cambria Math"/>
+                  <w:sz w:val="28"/>
+                  <w:szCs w:val="28"/>
+                </w:rPr>
+                <m:t>1</m:t>
+              </m:r>
+            </m:e>
+            <m:sub>
+              <m:r>
+                <w:rPr>
+                  <w:rFonts w:ascii="Cambria Math" w:hAnsi="Cambria Math"/>
+                  <w:sz w:val="28"/>
+                  <w:szCs w:val="28"/>
+                  <w:lang w:val="en-US"/>
+                </w:rPr>
+                <m:t>y</m:t>
+              </m:r>
+            </m:sub>
+          </m:sSub>
+          <m:r>
+            <w:rPr>
+              <w:rFonts w:ascii="Cambria Math" w:hAnsi="Cambria Math"/>
+              <w:sz w:val="28"/>
+              <w:szCs w:val="28"/>
+              <w:lang w:val="en-US"/>
+            </w:rPr>
+            <m:t>=cos</m:t>
+          </m:r>
+          <m:r>
+            <w:rPr>
+              <w:rFonts w:ascii="Cambria Math" w:hAnsi="Cambria Math"/>
+              <w:sz w:val="28"/>
+              <w:szCs w:val="28"/>
+              <w:lang w:val="en-US"/>
+            </w:rPr>
+            <m:t>α</m:t>
+          </m:r>
+          <m:r>
+            <w:rPr>
+              <w:rFonts w:ascii="Cambria Math" w:hAnsi="Cambria Math"/>
+              <w:sz w:val="28"/>
+              <w:szCs w:val="28"/>
+              <w:lang w:val="en-US"/>
+            </w:rPr>
+            <m:t>(</m:t>
+          </m:r>
+          <m:r>
+            <w:rPr>
+              <w:rFonts w:ascii="Cambria Math" w:hAnsi="Cambria Math"/>
+              <w:sz w:val="28"/>
+              <w:szCs w:val="28"/>
+              <w:lang w:val="en-US"/>
+            </w:rPr>
+            <m:t>sinα</m:t>
+          </m:r>
+          <m:d>
+            <m:dPr>
+              <m:ctrlPr>
+                <w:rPr>
+                  <w:rFonts w:ascii="Cambria Math" w:hAnsi="Cambria Math"/>
+                  <w:i/>
+                  <w:sz w:val="28"/>
+                  <w:szCs w:val="28"/>
+                  <w:lang w:val="en-US"/>
+                </w:rPr>
+              </m:ctrlPr>
+            </m:dPr>
+            <m:e>
+              <m:sSub>
+                <m:sSubPr>
+                  <m:ctrlPr>
+                    <w:rPr>
+                      <w:rFonts w:ascii="Cambria Math" w:hAnsi="Cambria Math"/>
+                      <w:i/>
+                      <w:sz w:val="28"/>
+                      <w:szCs w:val="28"/>
+                      <w:lang w:val="en-US"/>
+                    </w:rPr>
+                  </m:ctrlPr>
+                </m:sSubPr>
+                <m:e>
+                  <m:r>
+                    <w:rPr>
+                      <w:rFonts w:ascii="Cambria Math" w:hAnsi="Cambria Math"/>
+                      <w:sz w:val="28"/>
+                      <w:szCs w:val="28"/>
+                      <w:lang w:val="en-US"/>
+                    </w:rPr>
+                    <m:t>V</m:t>
+                  </m:r>
+                  <m:r>
+                    <w:rPr>
+                      <w:rFonts w:ascii="Cambria Math" w:hAnsi="Cambria Math"/>
+                      <w:sz w:val="28"/>
+                      <w:szCs w:val="28"/>
+                    </w:rPr>
+                    <m:t>1</m:t>
+                  </m:r>
+                </m:e>
+                <m:sub>
+                  <m:r>
+                    <w:rPr>
+                      <w:rFonts w:ascii="Cambria Math" w:hAnsi="Cambria Math"/>
+                      <w:sz w:val="28"/>
+                      <w:szCs w:val="28"/>
+                      <w:lang w:val="en-US"/>
+                    </w:rPr>
+                    <m:t>y</m:t>
+                  </m:r>
+                </m:sub>
+              </m:sSub>
+              <m:r>
+                <w:rPr>
+                  <w:rFonts w:ascii="Cambria Math" w:hAnsi="Cambria Math"/>
+                  <w:sz w:val="28"/>
+                  <w:szCs w:val="28"/>
+                </w:rPr>
+                <m:t>-</m:t>
+              </m:r>
+              <m:sSub>
+                <m:sSubPr>
+                  <m:ctrlPr>
+                    <w:rPr>
+                      <w:rFonts w:ascii="Cambria Math" w:hAnsi="Cambria Math"/>
+                      <w:i/>
+                      <w:sz w:val="28"/>
+                      <w:szCs w:val="28"/>
+                      <w:lang w:val="en-US"/>
+                    </w:rPr>
+                  </m:ctrlPr>
+                </m:sSubPr>
+                <m:e>
+                  <m:r>
+                    <w:rPr>
+                      <w:rFonts w:ascii="Cambria Math" w:hAnsi="Cambria Math"/>
+                      <w:sz w:val="28"/>
+                      <w:szCs w:val="28"/>
+                      <w:lang w:val="en-US"/>
+                    </w:rPr>
+                    <m:t>V</m:t>
+                  </m:r>
+                  <m:r>
+                    <w:rPr>
+                      <w:rFonts w:ascii="Cambria Math" w:hAnsi="Cambria Math"/>
+                      <w:sz w:val="28"/>
+                      <w:szCs w:val="28"/>
+                    </w:rPr>
+                    <m:t>2</m:t>
+                  </m:r>
+                </m:e>
+                <m:sub>
+                  <m:r>
+                    <w:rPr>
+                      <w:rFonts w:ascii="Cambria Math" w:hAnsi="Cambria Math"/>
+                      <w:sz w:val="28"/>
+                      <w:szCs w:val="28"/>
+                      <w:lang w:val="en-US"/>
+                    </w:rPr>
+                    <m:t>y</m:t>
+                  </m:r>
+                </m:sub>
+              </m:sSub>
+            </m:e>
+          </m:d>
+          <m:r>
+            <w:rPr>
+              <w:rFonts w:ascii="Cambria Math" w:hAnsi="Cambria Math"/>
+              <w:sz w:val="28"/>
+              <w:szCs w:val="28"/>
+            </w:rPr>
+            <m:t>+</m:t>
+          </m:r>
+          <m:r>
+            <w:rPr>
+              <w:rFonts w:ascii="Cambria Math" w:hAnsi="Cambria Math"/>
+              <w:sz w:val="28"/>
+              <w:szCs w:val="28"/>
+              <w:lang w:val="en-US"/>
+            </w:rPr>
+            <m:t>cosα</m:t>
+          </m:r>
+          <m:r>
+            <w:rPr>
+              <w:rFonts w:ascii="Cambria Math" w:hAnsi="Cambria Math"/>
+              <w:sz w:val="28"/>
+              <w:szCs w:val="28"/>
+            </w:rPr>
+            <m:t>(</m:t>
+          </m:r>
+          <m:sSub>
+            <m:sSubPr>
+              <m:ctrlPr>
+                <w:rPr>
+                  <w:rFonts w:ascii="Cambria Math" w:hAnsi="Cambria Math"/>
+                  <w:i/>
+                  <w:sz w:val="28"/>
+                  <w:szCs w:val="28"/>
+                  <w:lang w:val="en-US"/>
+                </w:rPr>
+              </m:ctrlPr>
+            </m:sSubPr>
+            <m:e>
+              <m:r>
+                <w:rPr>
+                  <w:rFonts w:ascii="Cambria Math" w:hAnsi="Cambria Math"/>
+                  <w:sz w:val="28"/>
+                  <w:szCs w:val="28"/>
+                  <w:lang w:val="en-US"/>
+                </w:rPr>
+                <m:t>V</m:t>
+              </m:r>
+              <m:r>
+                <w:rPr>
+                  <w:rFonts w:ascii="Cambria Math" w:hAnsi="Cambria Math"/>
+                  <w:sz w:val="28"/>
+                  <w:szCs w:val="28"/>
+                </w:rPr>
+                <m:t>1</m:t>
+              </m:r>
+            </m:e>
+            <m:sub>
+              <m:r>
+                <w:rPr>
+                  <w:rFonts w:ascii="Cambria Math" w:hAnsi="Cambria Math"/>
+                  <w:sz w:val="28"/>
+                  <w:szCs w:val="28"/>
+                  <w:lang w:val="en-US"/>
+                </w:rPr>
+                <m:t>x</m:t>
+              </m:r>
+            </m:sub>
+          </m:sSub>
+          <m:r>
+            <w:rPr>
+              <w:rFonts w:ascii="Cambria Math" w:hAnsi="Cambria Math"/>
+              <w:sz w:val="28"/>
+              <w:szCs w:val="28"/>
+            </w:rPr>
+            <m:t>-</m:t>
+          </m:r>
+          <m:sSub>
+            <m:sSubPr>
+              <m:ctrlPr>
+                <w:rPr>
+                  <w:rFonts w:ascii="Cambria Math" w:hAnsi="Cambria Math"/>
+                  <w:i/>
+                  <w:sz w:val="28"/>
+                  <w:szCs w:val="28"/>
+                  <w:lang w:val="en-US"/>
+                </w:rPr>
+              </m:ctrlPr>
+            </m:sSubPr>
+            <m:e>
+              <m:r>
+                <w:rPr>
+                  <w:rFonts w:ascii="Cambria Math" w:hAnsi="Cambria Math"/>
+                  <w:sz w:val="28"/>
+                  <w:szCs w:val="28"/>
+                  <w:lang w:val="en-US"/>
+                </w:rPr>
+                <m:t>V</m:t>
+              </m:r>
+              <m:r>
+                <w:rPr>
+                  <w:rFonts w:ascii="Cambria Math" w:hAnsi="Cambria Math"/>
+                  <w:sz w:val="28"/>
+                  <w:szCs w:val="28"/>
+                </w:rPr>
+                <m:t>2</m:t>
+              </m:r>
+            </m:e>
+            <m:sub>
+              <m:r>
+                <w:rPr>
+                  <w:rFonts w:ascii="Cambria Math" w:hAnsi="Cambria Math"/>
+                  <w:sz w:val="28"/>
+                  <w:szCs w:val="28"/>
+                  <w:lang w:val="en-US"/>
+                </w:rPr>
+                <m:t>x</m:t>
+              </m:r>
+            </m:sub>
+          </m:sSub>
+          <m:r>
+            <w:rPr>
+              <w:rFonts w:ascii="Cambria Math" w:hAnsi="Cambria Math"/>
+              <w:sz w:val="28"/>
+              <w:szCs w:val="28"/>
+            </w:rPr>
+            <m:t>)</m:t>
+          </m:r>
+          <m:r>
+            <w:rPr>
+              <w:rFonts w:ascii="Cambria Math" w:hAnsi="Cambria Math"/>
+              <w:sz w:val="28"/>
+              <w:szCs w:val="28"/>
+              <w:lang w:val="en-US"/>
+            </w:rPr>
+            <m:t>)</m:t>
+          </m:r>
+        </m:oMath>
+      </m:oMathPara>
+    </w:p>
+    <w:p>
+      <w:pPr>
+        <w:spacing w:after="160" w:line="360" w:lineRule="auto"/>
+        <w:ind w:firstLine="432"/>
+        <w:rPr>
+          <w:sz w:val="28"/>
+          <w:szCs w:val="28"/>
+        </w:rPr>
+      </w:pPr>
+      <w:r>
+        <w:rPr>
+          <w:sz w:val="28"/>
+          <w:szCs w:val="28"/>
+        </w:rPr>
+        <w:t>Для шара №2 по ЗСИ расчёты будут те же, но со знаком минус.</w:t>
+      </w:r>
+    </w:p>
+    <w:p>
+      <w:pPr>
+        <w:spacing w:after="160" w:line="360" w:lineRule="auto"/>
+        <w:ind w:firstLine="432"/>
+        <w:rPr>
+          <w:sz w:val="28"/>
+          <w:szCs w:val="28"/>
+        </w:rPr>
+      </w:pPr>
+      <w:r>
+        <w:rPr>
+          <w:sz w:val="28"/>
+          <w:szCs w:val="28"/>
+        </w:rPr>
+        <w:t>Коллизии для этой ситуации устраняются путём раздвигания шаров вдоль оси, связывающей их центры.</w:t>
+      </w:r>
+    </w:p>
+    <w:p>
+      <w:pPr>
+        <w:spacing w:after="160" w:line="360" w:lineRule="auto"/>
+        <w:ind w:firstLine="432"/>
+        <w:rPr>
+          <w:sz w:val="28"/>
+          <w:szCs w:val="28"/>
+        </w:rPr>
+      </w:pPr>
+    </w:p>
+    <w:p>
+      <w:pPr>
+        <w:spacing w:after="160" w:line="360" w:lineRule="auto"/>
+        <w:ind w:firstLine="432"/>
+        <w:rPr>
+          <w:sz w:val="28"/>
+          <w:szCs w:val="28"/>
+        </w:rPr>
+      </w:pPr>
+      <w:r>
+        <w:rPr>
+          <w:sz w:val="28"/>
+          <w:szCs w:val="28"/>
+        </w:rPr>
+        <w:lastRenderedPageBreak/>
+        <w:t>Также, при движении</w:t>
+      </w:r>
+      <w:r>
+        <w:rPr>
+          <w:sz w:val="28"/>
+          <w:szCs w:val="28"/>
+        </w:rPr>
+        <w:t xml:space="preserve"> шара будет происходить вращение в направлении движения. Для передачи этого требуется применить преобразование поворота шара относительно его центра. Величина угла, на которую требуется совершить поворот рассчитывается как </w:t>
+      </w:r>
+      <m:oMath>
+        <m:r>
+          <w:rPr>
+            <w:rFonts w:ascii="Cambria Math" w:hAnsi="Cambria Math"/>
+            <w:sz w:val="28"/>
+            <w:szCs w:val="28"/>
+          </w:rPr>
+          <m:t>β=</m:t>
+        </m:r>
+        <m:sSup>
+          <m:sSupPr>
+            <m:ctrlPr>
+              <w:rPr>
+                <w:rFonts w:ascii="Cambria Math" w:hAnsi="Cambria Math"/>
+                <w:i/>
+                <w:sz w:val="28"/>
+                <w:szCs w:val="28"/>
+              </w:rPr>
+            </m:ctrlPr>
+          </m:sSupPr>
+          <m:e>
+            <m:r>
+              <w:rPr>
+                <w:rFonts w:ascii="Cambria Math" w:hAnsi="Cambria Math"/>
+                <w:sz w:val="28"/>
+                <w:szCs w:val="28"/>
+              </w:rPr>
+              <m:t>360</m:t>
+            </m:r>
+          </m:e>
+          <m:sup>
+            <m:r>
+              <w:rPr>
+                <w:rFonts w:ascii="Cambria Math" w:hAnsi="Cambria Math"/>
+                <w:sz w:val="28"/>
+                <w:szCs w:val="28"/>
+              </w:rPr>
+              <m:t>о</m:t>
+            </m:r>
+          </m:sup>
+        </m:sSup>
+        <m:r>
+          <w:rPr>
+            <w:rFonts w:ascii="Cambria Math" w:hAnsi="Cambria Math"/>
+            <w:sz w:val="28"/>
+            <w:szCs w:val="28"/>
+          </w:rPr>
+          <m:t>*</m:t>
+        </m:r>
+        <m:f>
+          <m:fPr>
+            <m:ctrlPr>
+              <w:rPr>
+                <w:rFonts w:ascii="Cambria Math" w:hAnsi="Cambria Math"/>
+                <w:i/>
+                <w:sz w:val="28"/>
+                <w:szCs w:val="28"/>
+                <w:lang w:val="en-US"/>
+              </w:rPr>
+            </m:ctrlPr>
+          </m:fPr>
+          <m:num>
+            <m:r>
+              <w:rPr>
+                <w:rFonts w:ascii="Cambria Math" w:hAnsi="Cambria Math"/>
+                <w:sz w:val="28"/>
+                <w:szCs w:val="28"/>
+                <w:lang w:val="en-US"/>
+              </w:rPr>
+              <m:t>l</m:t>
+            </m:r>
+            <m:ctrlPr>
+              <w:rPr>
+                <w:rFonts w:ascii="Cambria Math" w:hAnsi="Cambria Math"/>
+                <w:i/>
+                <w:sz w:val="28"/>
+                <w:szCs w:val="28"/>
+              </w:rPr>
+            </m:ctrlPr>
+          </m:num>
+          <m:den>
+            <m:r>
+              <w:rPr>
+                <w:rFonts w:ascii="Cambria Math" w:hAnsi="Cambria Math"/>
+                <w:sz w:val="28"/>
+                <w:szCs w:val="28"/>
+              </w:rPr>
+              <m:t>2</m:t>
+            </m:r>
+            <m:r>
+              <w:rPr>
+                <w:rFonts w:ascii="Cambria Math" w:hAnsi="Cambria Math"/>
+                <w:sz w:val="28"/>
+                <w:szCs w:val="28"/>
+                <w:lang w:val="en-US"/>
+              </w:rPr>
+              <m:t>πR</m:t>
+            </m:r>
+          </m:den>
+        </m:f>
+      </m:oMath>
+      <w:r>
+        <w:rPr>
+          <w:sz w:val="28"/>
+          <w:szCs w:val="28"/>
+        </w:rPr>
+        <w:t xml:space="preserve">, </w:t>
+      </w:r>
+      <w:r>
+        <w:rPr>
+          <w:sz w:val="28"/>
+          <w:szCs w:val="28"/>
+        </w:rPr>
+        <w:t xml:space="preserve">где </w:t>
+      </w:r>
+      <w:r>
+        <w:rPr>
+          <w:sz w:val="28"/>
+          <w:szCs w:val="28"/>
+          <w:lang w:val="en-US"/>
+        </w:rPr>
+        <w:t>l</w:t>
+      </w:r>
+      <w:r>
+        <w:rPr>
+          <w:sz w:val="28"/>
+          <w:szCs w:val="28"/>
+        </w:rPr>
+        <w:t xml:space="preserve"> </w:t>
+      </w:r>
+      <w:r>
+        <w:rPr>
+          <w:sz w:val="28"/>
+          <w:szCs w:val="28"/>
+        </w:rPr>
+        <w:t>–</w:t>
+      </w:r>
+      <w:r>
+        <w:rPr>
+          <w:sz w:val="28"/>
+          <w:szCs w:val="28"/>
+        </w:rPr>
+        <w:t xml:space="preserve"> </w:t>
+      </w:r>
+      <w:r>
+        <w:rPr>
+          <w:sz w:val="28"/>
+          <w:szCs w:val="28"/>
+        </w:rPr>
+        <w:t xml:space="preserve">перемещение. Так как скорость, как и поворот выражается через составляющие по осям </w:t>
+      </w:r>
+      <w:r>
+        <w:rPr>
+          <w:sz w:val="28"/>
+          <w:szCs w:val="28"/>
+          <w:lang w:val="en-US"/>
+        </w:rPr>
+        <w:t>OX</w:t>
+      </w:r>
+      <w:r>
+        <w:rPr>
+          <w:sz w:val="28"/>
+          <w:szCs w:val="28"/>
+        </w:rPr>
+        <w:t xml:space="preserve"> </w:t>
+      </w:r>
+      <w:r>
+        <w:rPr>
+          <w:sz w:val="28"/>
+          <w:szCs w:val="28"/>
+        </w:rPr>
+        <w:t xml:space="preserve">и </w:t>
+      </w:r>
+      <w:r>
+        <w:rPr>
+          <w:sz w:val="28"/>
+          <w:szCs w:val="28"/>
+          <w:lang w:val="en-US"/>
+        </w:rPr>
+        <w:t>OZ</w:t>
+      </w:r>
+      <w:r>
+        <w:rPr>
+          <w:sz w:val="28"/>
+          <w:szCs w:val="28"/>
+        </w:rPr>
+        <w:t xml:space="preserve">, </w:t>
+      </w:r>
+      <w:r>
+        <w:rPr>
+          <w:sz w:val="28"/>
+          <w:szCs w:val="28"/>
+        </w:rPr>
+        <w:t>формулы принимают вид</w:t>
+      </w:r>
+    </w:p>
+    <w:p>
+      <w:pPr>
+        <w:spacing w:after="160" w:line="360" w:lineRule="auto"/>
+        <w:ind w:firstLine="432"/>
+        <w:rPr>
+          <w:sz w:val="28"/>
+          <w:szCs w:val="28"/>
+        </w:rPr>
+      </w:pPr>
+      <m:oMath>
+        <m:sSub>
+          <m:sSubPr>
+            <m:ctrlPr>
+              <w:rPr>
+                <w:rFonts w:ascii="Cambria Math" w:hAnsi="Cambria Math"/>
+                <w:i/>
+                <w:sz w:val="28"/>
+                <w:szCs w:val="28"/>
+              </w:rPr>
+            </m:ctrlPr>
+          </m:sSubPr>
+          <m:e>
+            <m:r>
+              <w:rPr>
+                <w:rFonts w:ascii="Cambria Math" w:hAnsi="Cambria Math"/>
+                <w:sz w:val="28"/>
+                <w:szCs w:val="28"/>
+              </w:rPr>
+              <m:t>β</m:t>
+            </m:r>
+          </m:e>
+          <m:sub>
+            <m:r>
+              <w:rPr>
+                <w:rFonts w:ascii="Cambria Math" w:hAnsi="Cambria Math"/>
+                <w:sz w:val="28"/>
+                <w:szCs w:val="28"/>
+                <w:lang w:val="en-US"/>
+              </w:rPr>
+              <m:t>z</m:t>
+            </m:r>
+          </m:sub>
+        </m:sSub>
+        <m:r>
+          <w:rPr>
+            <w:rFonts w:ascii="Cambria Math" w:hAnsi="Cambria Math"/>
+            <w:sz w:val="28"/>
+            <w:szCs w:val="28"/>
+          </w:rPr>
+          <m:t>=</m:t>
+        </m:r>
+        <m:sSup>
+          <m:sSupPr>
+            <m:ctrlPr>
+              <w:rPr>
+                <w:rFonts w:ascii="Cambria Math" w:hAnsi="Cambria Math"/>
+                <w:i/>
+                <w:sz w:val="28"/>
+                <w:szCs w:val="28"/>
+              </w:rPr>
+            </m:ctrlPr>
+          </m:sSupPr>
+          <m:e>
+            <m:r>
+              <w:rPr>
+                <w:rFonts w:ascii="Cambria Math" w:hAnsi="Cambria Math"/>
+                <w:sz w:val="28"/>
+                <w:szCs w:val="28"/>
+              </w:rPr>
+              <m:t>360</m:t>
+            </m:r>
+          </m:e>
+          <m:sup>
+            <m:r>
+              <w:rPr>
+                <w:rFonts w:ascii="Cambria Math" w:hAnsi="Cambria Math"/>
+                <w:sz w:val="28"/>
+                <w:szCs w:val="28"/>
+              </w:rPr>
+              <m:t>о</m:t>
+            </m:r>
+          </m:sup>
+        </m:sSup>
+        <m:r>
+          <w:rPr>
+            <w:rFonts w:ascii="Cambria Math" w:hAnsi="Cambria Math"/>
+            <w:sz w:val="28"/>
+            <w:szCs w:val="28"/>
+          </w:rPr>
+          <m:t>*</m:t>
+        </m:r>
+        <m:f>
+          <m:fPr>
+            <m:ctrlPr>
+              <w:rPr>
+                <w:rFonts w:ascii="Cambria Math" w:hAnsi="Cambria Math"/>
+                <w:i/>
+                <w:sz w:val="28"/>
+                <w:szCs w:val="28"/>
+                <w:lang w:val="en-US"/>
+              </w:rPr>
+            </m:ctrlPr>
+          </m:fPr>
+          <m:num>
+            <m:r>
+              <w:rPr>
+                <w:rFonts w:ascii="Cambria Math" w:hAnsi="Cambria Math"/>
+                <w:sz w:val="28"/>
+                <w:szCs w:val="28"/>
+              </w:rPr>
+              <m:t>∆</m:t>
+            </m:r>
+            <m:r>
+              <w:rPr>
+                <w:rFonts w:ascii="Cambria Math" w:hAnsi="Cambria Math"/>
+                <w:sz w:val="28"/>
+                <w:szCs w:val="28"/>
+                <w:lang w:val="en-US"/>
+              </w:rPr>
+              <m:t>t</m:t>
+            </m:r>
+            <m:r>
+              <w:rPr>
+                <w:rFonts w:ascii="Cambria Math" w:hAnsi="Cambria Math"/>
+                <w:sz w:val="28"/>
+                <w:szCs w:val="28"/>
+              </w:rPr>
+              <m:t>*</m:t>
+            </m:r>
+            <m:sSub>
+              <m:sSubPr>
+                <m:ctrlPr>
+                  <w:rPr>
+                    <w:rFonts w:ascii="Cambria Math" w:hAnsi="Cambria Math"/>
+                    <w:i/>
+                    <w:sz w:val="28"/>
+                    <w:szCs w:val="28"/>
+                    <w:lang w:val="en-US"/>
+                  </w:rPr>
+                </m:ctrlPr>
+              </m:sSubPr>
+              <m:e>
+                <m:r>
+                  <w:rPr>
+                    <w:rFonts w:ascii="Cambria Math" w:hAnsi="Cambria Math"/>
+                    <w:sz w:val="28"/>
+                    <w:szCs w:val="28"/>
+                    <w:lang w:val="en-US"/>
+                  </w:rPr>
+                  <m:t>V</m:t>
+                </m:r>
+              </m:e>
+              <m:sub>
+                <m:r>
+                  <w:rPr>
+                    <w:rFonts w:ascii="Cambria Math" w:hAnsi="Cambria Math"/>
+                    <w:sz w:val="28"/>
+                    <w:szCs w:val="28"/>
+                    <w:lang w:val="en-US"/>
+                  </w:rPr>
+                  <m:t>x</m:t>
+                </m:r>
+              </m:sub>
+            </m:sSub>
+            <m:ctrlPr>
+              <w:rPr>
+                <w:rFonts w:ascii="Cambria Math" w:hAnsi="Cambria Math"/>
+                <w:i/>
+                <w:sz w:val="28"/>
+                <w:szCs w:val="28"/>
+              </w:rPr>
+            </m:ctrlPr>
+          </m:num>
+          <m:den>
+            <m:r>
+              <w:rPr>
+                <w:rFonts w:ascii="Cambria Math" w:hAnsi="Cambria Math"/>
+                <w:sz w:val="28"/>
+                <w:szCs w:val="28"/>
+              </w:rPr>
+              <m:t>2</m:t>
+            </m:r>
+            <m:r>
+              <w:rPr>
+                <w:rFonts w:ascii="Cambria Math" w:hAnsi="Cambria Math"/>
+                <w:sz w:val="28"/>
+                <w:szCs w:val="28"/>
+                <w:lang w:val="en-US"/>
+              </w:rPr>
+              <m:t>πR</m:t>
+            </m:r>
+          </m:den>
+        </m:f>
+      </m:oMath>
+      <w:r>
+        <w:rPr>
+          <w:sz w:val="28"/>
+          <w:szCs w:val="28"/>
+        </w:rPr>
+        <w:t>,</w:t>
+      </w:r>
+      <w:r>
+        <w:rPr>
+          <w:sz w:val="28"/>
+          <w:szCs w:val="28"/>
+        </w:rPr>
+        <w:tab/>
+      </w:r>
+      <m:oMath>
+        <m:sSub>
+          <m:sSubPr>
+            <m:ctrlPr>
+              <w:rPr>
+                <w:rFonts w:ascii="Cambria Math" w:hAnsi="Cambria Math"/>
+                <w:i/>
+                <w:sz w:val="28"/>
+                <w:szCs w:val="28"/>
+              </w:rPr>
+            </m:ctrlPr>
+          </m:sSubPr>
+          <m:e>
+            <m:r>
+              <w:rPr>
+                <w:rFonts w:ascii="Cambria Math" w:hAnsi="Cambria Math"/>
+                <w:sz w:val="28"/>
+                <w:szCs w:val="28"/>
+              </w:rPr>
+              <m:t>β</m:t>
+            </m:r>
+          </m:e>
+          <m:sub>
+            <m:r>
+              <w:rPr>
+                <w:rFonts w:ascii="Cambria Math" w:hAnsi="Cambria Math"/>
+                <w:sz w:val="28"/>
+                <w:szCs w:val="28"/>
+                <w:lang w:val="en-US"/>
+              </w:rPr>
+              <m:t>x</m:t>
+            </m:r>
+          </m:sub>
+        </m:sSub>
+        <m:r>
+          <w:rPr>
+            <w:rFonts w:ascii="Cambria Math" w:hAnsi="Cambria Math"/>
+            <w:sz w:val="28"/>
+            <w:szCs w:val="28"/>
+          </w:rPr>
+          <m:t>=</m:t>
+        </m:r>
+        <m:sSup>
+          <m:sSupPr>
+            <m:ctrlPr>
+              <w:rPr>
+                <w:rFonts w:ascii="Cambria Math" w:hAnsi="Cambria Math"/>
+                <w:i/>
+                <w:sz w:val="28"/>
+                <w:szCs w:val="28"/>
+              </w:rPr>
+            </m:ctrlPr>
+          </m:sSupPr>
+          <m:e>
+            <m:r>
+              <w:rPr>
+                <w:rFonts w:ascii="Cambria Math" w:hAnsi="Cambria Math"/>
+                <w:sz w:val="28"/>
+                <w:szCs w:val="28"/>
+              </w:rPr>
+              <m:t>360</m:t>
+            </m:r>
+          </m:e>
+          <m:sup>
+            <m:r>
+              <w:rPr>
+                <w:rFonts w:ascii="Cambria Math" w:hAnsi="Cambria Math"/>
+                <w:sz w:val="28"/>
+                <w:szCs w:val="28"/>
+              </w:rPr>
+              <m:t>о</m:t>
+            </m:r>
+          </m:sup>
+        </m:sSup>
+        <m:r>
+          <w:rPr>
+            <w:rFonts w:ascii="Cambria Math" w:hAnsi="Cambria Math"/>
+            <w:sz w:val="28"/>
+            <w:szCs w:val="28"/>
+          </w:rPr>
+          <m:t>*</m:t>
+        </m:r>
+        <m:f>
+          <m:fPr>
+            <m:ctrlPr>
+              <w:rPr>
+                <w:rFonts w:ascii="Cambria Math" w:hAnsi="Cambria Math"/>
+                <w:i/>
+                <w:sz w:val="28"/>
+                <w:szCs w:val="28"/>
+                <w:lang w:val="en-US"/>
+              </w:rPr>
+            </m:ctrlPr>
+          </m:fPr>
+          <m:num>
+            <m:r>
+              <w:rPr>
+                <w:rFonts w:ascii="Cambria Math" w:hAnsi="Cambria Math"/>
+                <w:sz w:val="28"/>
+                <w:szCs w:val="28"/>
+              </w:rPr>
+              <m:t>∆</m:t>
+            </m:r>
+            <m:r>
+              <w:rPr>
+                <w:rFonts w:ascii="Cambria Math" w:hAnsi="Cambria Math"/>
+                <w:sz w:val="28"/>
+                <w:szCs w:val="28"/>
+                <w:lang w:val="en-US"/>
+              </w:rPr>
+              <m:t>t</m:t>
+            </m:r>
+            <m:r>
+              <w:rPr>
+                <w:rFonts w:ascii="Cambria Math" w:hAnsi="Cambria Math"/>
+                <w:sz w:val="28"/>
+                <w:szCs w:val="28"/>
+              </w:rPr>
+              <m:t>*</m:t>
+            </m:r>
+            <m:sSub>
+              <m:sSubPr>
+                <m:ctrlPr>
+                  <w:rPr>
+                    <w:rFonts w:ascii="Cambria Math" w:hAnsi="Cambria Math"/>
+                    <w:i/>
+                    <w:sz w:val="28"/>
+                    <w:szCs w:val="28"/>
+                    <w:lang w:val="en-US"/>
+                  </w:rPr>
+                </m:ctrlPr>
+              </m:sSubPr>
+              <m:e>
+                <m:r>
+                  <w:rPr>
+                    <w:rFonts w:ascii="Cambria Math" w:hAnsi="Cambria Math"/>
+                    <w:sz w:val="28"/>
+                    <w:szCs w:val="28"/>
+                    <w:lang w:val="en-US"/>
+                  </w:rPr>
+                  <m:t>V</m:t>
+                </m:r>
+              </m:e>
+              <m:sub>
+                <m:r>
+                  <w:rPr>
+                    <w:rFonts w:ascii="Cambria Math" w:hAnsi="Cambria Math"/>
+                    <w:sz w:val="28"/>
+                    <w:szCs w:val="28"/>
+                    <w:lang w:val="en-US"/>
+                  </w:rPr>
+                  <m:t>z</m:t>
+                </m:r>
+              </m:sub>
+            </m:sSub>
+            <m:ctrlPr>
+              <w:rPr>
+                <w:rFonts w:ascii="Cambria Math" w:hAnsi="Cambria Math"/>
+                <w:i/>
+                <w:sz w:val="28"/>
+                <w:szCs w:val="28"/>
+              </w:rPr>
+            </m:ctrlPr>
+          </m:num>
+          <m:den>
+            <m:r>
+              <w:rPr>
+                <w:rFonts w:ascii="Cambria Math" w:hAnsi="Cambria Math"/>
+                <w:sz w:val="28"/>
+                <w:szCs w:val="28"/>
+              </w:rPr>
+              <m:t>2</m:t>
+            </m:r>
+            <m:r>
+              <w:rPr>
+                <w:rFonts w:ascii="Cambria Math" w:hAnsi="Cambria Math"/>
+                <w:sz w:val="28"/>
+                <w:szCs w:val="28"/>
+                <w:lang w:val="en-US"/>
+              </w:rPr>
+              <m:t>πR</m:t>
+            </m:r>
+          </m:den>
+        </m:f>
+      </m:oMath>
+      <w:r>
+        <w:rPr>
+          <w:sz w:val="28"/>
+          <w:szCs w:val="28"/>
+        </w:rPr>
+        <w:t xml:space="preserve">, </w:t>
+      </w:r>
+      <w:r>
+        <w:rPr>
+          <w:sz w:val="28"/>
+          <w:szCs w:val="28"/>
+        </w:rPr>
+        <w:t xml:space="preserve">т.к. ось вращения </w:t>
+      </w:r>
+      <m:oMath>
+        <m:r>
+          <w:rPr>
+            <w:rFonts w:ascii="Cambria Math" w:hAnsi="Cambria Math"/>
+            <w:sz w:val="28"/>
+            <w:szCs w:val="28"/>
+          </w:rPr>
+          <m:t>⊥</m:t>
+        </m:r>
+      </m:oMath>
+      <w:r>
+        <w:rPr>
+          <w:sz w:val="28"/>
+          <w:szCs w:val="28"/>
+        </w:rPr>
+        <w:t xml:space="preserve"> движению</w:t>
+      </w:r>
+    </w:p>
+    <w:p>
+      <w:pPr>
+        <w:spacing w:after="160" w:line="360" w:lineRule="auto"/>
+        <w:ind w:firstLine="432"/>
+        <w:rPr>
+          <w:sz w:val="28"/>
+          <w:szCs w:val="28"/>
+        </w:rPr>
+      </w:pPr>
+    </w:p>
+    <w:p>
+      <w:pPr>
+        <w:spacing w:after="160" w:line="360" w:lineRule="auto"/>
+        <w:ind w:firstLine="432"/>
+        <w:rPr>
+          <w:sz w:val="28"/>
+          <w:szCs w:val="28"/>
+        </w:rPr>
+      </w:pPr>
+      <w:r>
+        <w:rPr>
+          <w:sz w:val="28"/>
+          <w:szCs w:val="28"/>
+        </w:rPr>
+        <w:t xml:space="preserve"> </w:t>
       </w:r>
     </w:p>
     <w:p>
@@ -14700,7 +16415,6 @@
         <w:docPartUnique/>
       </w:docPartObj>
     </w:sdtPr>
-    <w:sdtEndPr/>
     <w:sdtContent>
       <w:p>
         <w:pPr>

</xml_diff>

<commit_message>
ADD: first version of z-bufer
</commit_message>
<xml_diff>
--- a/practice_report.docx
+++ b/practice_report.docx
@@ -11156,7 +11156,26 @@
                 <w:sz w:val="28"/>
                 <w:szCs w:val="28"/>
               </w:rPr>
-              <m:t>(N, L)</m:t>
+              <m:t xml:space="preserve">(N, </m:t>
+            </m:r>
+            <m:r>
+              <w:rPr>
+                <w:rFonts w:ascii="Cambria Math" w:hAnsi="Cambria Math"/>
+                <w:noProof/>
+                <w:sz w:val="28"/>
+                <w:szCs w:val="28"/>
+                <w:lang w:val="en-US"/>
+              </w:rPr>
+              <m:t>V</m:t>
+            </m:r>
+            <m:r>
+              <w:rPr>
+                <w:rFonts w:ascii="Cambria Math" w:hAnsi="Cambria Math"/>
+                <w:noProof/>
+                <w:sz w:val="28"/>
+                <w:szCs w:val="28"/>
+              </w:rPr>
+              <m:t>)</m:t>
             </m:r>
           </m:num>
           <m:den>

</xml_diff>